<commit_message>
change in accracy to 5%
</commit_message>
<xml_diff>
--- a/Docs/Dark Web Image Classification Using Quantum Convolutional Neural Network.docx
+++ b/Docs/Dark Web Image Classification Using Quantum Convolutional Neural Network.docx
@@ -42,6 +42,27 @@
     <w:p>
       <w:pPr>
         <w:jc w:val="center"/>
+        <w:rPr>
+          <w:rFonts w:ascii="Times New Roman" w:hAnsi="Times New Roman" w:cs="Times New Roman"/>
+          <w:bCs/>
+          <w:color w:val="000000"/>
+          <w:sz w:val="26"/>
+          <w:szCs w:val="26"/>
+          <w:lang w:val="en-IN"/>
+        </w:rPr>
+      </w:pPr>
+      <w:r>
+        <w:rPr>
+          <w:rFonts w:ascii="Times New Roman" w:hAnsi="Times New Roman" w:cs="Times New Roman"/>
+          <w:bCs/>
+          <w:color w:val="000000"/>
+          <w:sz w:val="26"/>
+          <w:szCs w:val="26"/>
+          <w:lang w:val="en-IN"/>
+        </w:rPr>
+        <w:t xml:space="preserve">Soham Bhoir </w:t>
+      </w:r>
+      <w:r>
         <w:rPr>
           <w:rFonts w:ascii="Times New Roman" w:hAnsi="Times New Roman" w:cs="Times New Roman"/>
           <w:bCs/>
@@ -51,7 +72,8 @@
           <w:vertAlign w:val="superscript"/>
           <w:lang w:val="en-IN"/>
         </w:rPr>
-      </w:pPr>
+        <w:t>1*</w:t>
+      </w:r>
       <w:r>
         <w:rPr>
           <w:rFonts w:ascii="Times New Roman" w:hAnsi="Times New Roman" w:cs="Times New Roman"/>
@@ -61,8 +83,9 @@
           <w:szCs w:val="26"/>
           <w:lang w:val="en-IN"/>
         </w:rPr>
-        <w:t xml:space="preserve">Soham Bhoir </w:t>
-      </w:r>
+        <w:t xml:space="preserve">, Ashwini Dalvi </w:t>
+      </w:r>
+      <w:proofErr w:type="gramStart"/>
       <w:r>
         <w:rPr>
           <w:rFonts w:ascii="Times New Roman" w:hAnsi="Times New Roman" w:cs="Times New Roman"/>
@@ -73,18 +96,7 @@
           <w:vertAlign w:val="superscript"/>
           <w:lang w:val="en-IN"/>
         </w:rPr>
-        <w:t>1*</w:t>
-      </w:r>
-      <w:r>
-        <w:rPr>
-          <w:rFonts w:ascii="Times New Roman" w:hAnsi="Times New Roman" w:cs="Times New Roman"/>
-          <w:bCs/>
-          <w:color w:val="000000"/>
-          <w:sz w:val="26"/>
-          <w:szCs w:val="26"/>
-          <w:lang w:val="en-IN"/>
-        </w:rPr>
-        <w:t xml:space="preserve">, Ashwini Dalvi </w:t>
+        <w:t>2</w:t>
       </w:r>
       <w:r>
         <w:rPr>
@@ -96,8 +108,68 @@
           <w:vertAlign w:val="superscript"/>
           <w:lang w:val="en-IN"/>
         </w:rPr>
-        <w:t>2</w:t>
-      </w:r>
+        <w:t xml:space="preserve"> </w:t>
+      </w:r>
+      <w:r>
+        <w:rPr>
+          <w:rFonts w:ascii="Times New Roman" w:hAnsi="Times New Roman" w:cs="Times New Roman"/>
+          <w:bCs/>
+          <w:color w:val="000000"/>
+          <w:sz w:val="26"/>
+          <w:szCs w:val="26"/>
+          <w:lang w:val="en-IN"/>
+        </w:rPr>
+        <w:t>,</w:t>
+      </w:r>
+      <w:proofErr w:type="gramEnd"/>
+      <w:r>
+        <w:rPr>
+          <w:rFonts w:ascii="Times New Roman" w:hAnsi="Times New Roman" w:cs="Times New Roman"/>
+          <w:bCs/>
+          <w:color w:val="000000"/>
+          <w:sz w:val="26"/>
+          <w:szCs w:val="26"/>
+          <w:lang w:val="en-IN"/>
+        </w:rPr>
+        <w:t xml:space="preserve"> Irfan </w:t>
+      </w:r>
+      <w:proofErr w:type="spellStart"/>
+      <w:r>
+        <w:rPr>
+          <w:rFonts w:ascii="Times New Roman" w:hAnsi="Times New Roman" w:cs="Times New Roman"/>
+          <w:bCs/>
+          <w:color w:val="000000"/>
+          <w:sz w:val="26"/>
+          <w:szCs w:val="26"/>
+          <w:lang w:val="en-IN"/>
+        </w:rPr>
+        <w:t>Siddhavataam</w:t>
+      </w:r>
+      <w:proofErr w:type="spellEnd"/>
+      <w:r>
+        <w:rPr>
+          <w:rFonts w:ascii="Times New Roman" w:hAnsi="Times New Roman" w:cs="Times New Roman"/>
+          <w:bCs/>
+          <w:color w:val="000000"/>
+          <w:sz w:val="26"/>
+          <w:szCs w:val="26"/>
+          <w:lang w:val="en-IN"/>
+        </w:rPr>
+        <w:t xml:space="preserve">, S G </w:t>
+      </w:r>
+      <w:proofErr w:type="spellStart"/>
+      <w:r>
+        <w:rPr>
+          <w:rFonts w:ascii="Times New Roman" w:hAnsi="Times New Roman" w:cs="Times New Roman"/>
+          <w:bCs/>
+          <w:color w:val="000000"/>
+          <w:sz w:val="26"/>
+          <w:szCs w:val="26"/>
+          <w:lang w:val="en-IN"/>
+        </w:rPr>
+        <w:t>Bhirud</w:t>
+      </w:r>
+      <w:proofErr w:type="spellEnd"/>
     </w:p>
     <w:p>
       <w:pPr>
@@ -1194,6 +1266,7 @@
           <w:numId w:val="2"/>
         </w:numPr>
         <w:spacing w:after="0" w:line="240" w:lineRule="auto"/>
+        <w:ind w:left="284" w:hanging="284"/>
         <w:rPr>
           <w:rFonts w:ascii="Times New Roman" w:eastAsia="Times New Roman" w:hAnsi="Times New Roman" w:cs="Times New Roman"/>
           <w:b/>
@@ -2325,7 +2398,25 @@
           <w:szCs w:val="24"/>
           <w:lang w:val="en-IN" w:eastAsia="en-AS"/>
         </w:rPr>
-        <w:t>A feed-forward neural network is the name given to the type of neural network we will be working with (FFNN). This means that information will never hit a cell again as it passes through our brain network. You may call the graph that represents our neural network a directed acyclic graph (DAG). Furthermore, no edges will be allowed between neurons in the same layer of our neural network.</w:t>
+        <w:t xml:space="preserve">A feed-forward neural network is the name given to the type of neural network we will be working with (FFNN). This means that information will never hit a cell again as it passes through our brain network. </w:t>
+      </w:r>
+      <w:r>
+        <w:rPr>
+          <w:rFonts w:ascii="Times New Roman" w:eastAsia="Times New Roman" w:hAnsi="Times New Roman" w:cs="Times New Roman"/>
+          <w:sz w:val="24"/>
+          <w:szCs w:val="24"/>
+          <w:lang w:val="en-IN" w:eastAsia="en-AS"/>
+        </w:rPr>
+        <w:t>We</w:t>
+      </w:r>
+      <w:r>
+        <w:rPr>
+          <w:rFonts w:ascii="Times New Roman" w:eastAsia="Times New Roman" w:hAnsi="Times New Roman" w:cs="Times New Roman"/>
+          <w:sz w:val="24"/>
+          <w:szCs w:val="24"/>
+          <w:lang w:val="en-IN" w:eastAsia="en-AS"/>
+        </w:rPr>
+        <w:t xml:space="preserve"> may call the graph that represents our neural network a directed acyclic graph (DAG). Furthermore, no edges will be allowed between neurons in the same layer of our neural network.</w:t>
       </w:r>
     </w:p>
     <w:p>
@@ -2454,7 +2545,26 @@
           <w:szCs w:val="24"/>
           <w:lang w:val="en-IN" w:eastAsia="en-AS"/>
         </w:rPr>
-        <w:t xml:space="preserve">be the Kernel for the layer l of a convolutional neural </w:t>
+        <w:t xml:space="preserve">be the Kernel for the layer </w:t>
+      </w:r>
+      <w:r>
+        <w:rPr>
+          <w:rFonts w:ascii="Times New Roman" w:eastAsia="Times New Roman" w:hAnsi="Times New Roman" w:cs="Times New Roman"/>
+          <w:i/>
+          <w:sz w:val="24"/>
+          <w:szCs w:val="24"/>
+          <w:lang w:val="en-IN" w:eastAsia="en-AS"/>
+        </w:rPr>
+        <w:t>l</w:t>
+      </w:r>
+      <w:r>
+        <w:rPr>
+          <w:rFonts w:ascii="Times New Roman" w:eastAsia="Times New Roman" w:hAnsi="Times New Roman" w:cs="Times New Roman"/>
+          <w:sz w:val="24"/>
+          <w:szCs w:val="24"/>
+          <w:lang w:val="en-IN" w:eastAsia="en-AS"/>
+        </w:rPr>
+        <w:t xml:space="preserve"> of a convolutional neural </w:t>
       </w:r>
       <w:r>
         <w:rPr>
@@ -2718,7 +2828,27 @@
           <w:vertAlign w:val="superscript"/>
           <w:lang w:val="en-IN" w:eastAsia="en-AS"/>
         </w:rPr>
-        <w:t>l</w:t>
+        <w:t xml:space="preserve">l </w:t>
+      </w:r>
+      <w:r>
+        <w:rPr>
+          <w:rFonts w:ascii="Times New Roman" w:eastAsia="Times New Roman" w:hAnsi="Times New Roman" w:cs="Times New Roman"/>
+          <w:sz w:val="24"/>
+          <w:szCs w:val="24"/>
+          <w:lang w:val="en-IN" w:eastAsia="en-AS"/>
+        </w:rPr>
+        <w:t xml:space="preserve">and </w:t>
+      </w:r>
+      <w:proofErr w:type="gramStart"/>
+      <w:r>
+        <w:rPr>
+          <w:rFonts w:ascii="Times New Roman" w:eastAsia="Times New Roman" w:hAnsi="Times New Roman" w:cs="Times New Roman"/>
+          <w:i/>
+          <w:sz w:val="24"/>
+          <w:szCs w:val="24"/>
+          <w:lang w:val="en-IN" w:eastAsia="en-AS"/>
+        </w:rPr>
+        <w:t>K</w:t>
       </w:r>
       <w:r>
         <w:rPr>
@@ -2729,57 +2859,44 @@
           <w:vertAlign w:val="superscript"/>
           <w:lang w:val="en-IN" w:eastAsia="en-AS"/>
         </w:rPr>
-        <w:t xml:space="preserve"> </w:t>
-      </w:r>
-      <w:r>
-        <w:rPr>
-          <w:rFonts w:ascii="Times New Roman" w:eastAsia="Times New Roman" w:hAnsi="Times New Roman" w:cs="Times New Roman"/>
-          <w:sz w:val="24"/>
-          <w:szCs w:val="24"/>
-          <w:lang w:val="en-IN" w:eastAsia="en-AS"/>
-        </w:rPr>
-        <w:t xml:space="preserve">and </w:t>
-      </w:r>
-      <w:proofErr w:type="gramStart"/>
-      <w:r>
-        <w:rPr>
-          <w:rFonts w:ascii="Times New Roman" w:eastAsia="Times New Roman" w:hAnsi="Times New Roman" w:cs="Times New Roman"/>
-          <w:i/>
-          <w:sz w:val="24"/>
-          <w:szCs w:val="24"/>
-          <w:lang w:val="en-IN" w:eastAsia="en-AS"/>
-        </w:rPr>
-        <w:t>K</w:t>
-      </w:r>
-      <w:r>
-        <w:rPr>
-          <w:rFonts w:ascii="Times New Roman" w:eastAsia="Times New Roman" w:hAnsi="Times New Roman" w:cs="Times New Roman"/>
-          <w:i/>
+        <w:t xml:space="preserve">l </w:t>
+      </w:r>
+      <w:r>
+        <w:rPr>
+          <w:rFonts w:ascii="Times New Roman" w:eastAsia="Times New Roman" w:hAnsi="Times New Roman" w:cs="Times New Roman"/>
+          <w:sz w:val="24"/>
+          <w:szCs w:val="24"/>
+          <w:lang w:val="en-IN" w:eastAsia="en-AS"/>
+        </w:rPr>
+        <w:t xml:space="preserve"> are</w:t>
+      </w:r>
+      <w:proofErr w:type="gramEnd"/>
+      <w:r>
+        <w:rPr>
+          <w:rFonts w:ascii="Times New Roman" w:eastAsia="Times New Roman" w:hAnsi="Times New Roman" w:cs="Times New Roman"/>
+          <w:sz w:val="24"/>
+          <w:szCs w:val="24"/>
+          <w:lang w:val="en-IN" w:eastAsia="en-AS"/>
+        </w:rPr>
+        <w:t xml:space="preserve"> stored in Quantum Random Access Memory (QRAM), there is a quantum algorithm that for precision parameters </w:t>
+      </w:r>
+      <w:r>
+        <w:rPr>
+          <w:rFonts w:ascii="Times New Roman" w:eastAsia="Times New Roman" w:hAnsi="Times New Roman" w:cs="Times New Roman"/>
           <w:sz w:val="30"/>
           <w:szCs w:val="30"/>
-          <w:vertAlign w:val="superscript"/>
-          <w:lang w:val="en-IN" w:eastAsia="en-AS"/>
-        </w:rPr>
-        <w:t xml:space="preserve">l </w:t>
-      </w:r>
-      <w:r>
-        <w:rPr>
-          <w:rFonts w:ascii="Times New Roman" w:eastAsia="Times New Roman" w:hAnsi="Times New Roman" w:cs="Times New Roman"/>
-          <w:sz w:val="24"/>
-          <w:szCs w:val="24"/>
-          <w:lang w:val="en-IN" w:eastAsia="en-AS"/>
-        </w:rPr>
-        <w:t xml:space="preserve"> are</w:t>
-      </w:r>
-      <w:proofErr w:type="gramEnd"/>
-      <w:r>
-        <w:rPr>
-          <w:rFonts w:ascii="Times New Roman" w:eastAsia="Times New Roman" w:hAnsi="Times New Roman" w:cs="Times New Roman"/>
-          <w:sz w:val="24"/>
-          <w:szCs w:val="24"/>
-          <w:lang w:val="en-IN" w:eastAsia="en-AS"/>
-        </w:rPr>
-        <w:t xml:space="preserve"> stored in Quantum Random Access Memory (QRAM), there is a quantum algorithm that for precision parameters </w:t>
+          <w:lang w:val="en-IN" w:eastAsia="en-AS"/>
+        </w:rPr>
+        <w:t>ε</w:t>
+      </w:r>
+      <w:r>
+        <w:rPr>
+          <w:rFonts w:ascii="Times New Roman" w:eastAsia="Times New Roman" w:hAnsi="Times New Roman" w:cs="Times New Roman"/>
+          <w:sz w:val="24"/>
+          <w:szCs w:val="24"/>
+          <w:lang w:val="en-IN" w:eastAsia="en-AS"/>
+        </w:rPr>
+        <w:t xml:space="preserve"> &gt; 0 and </w:t>
       </w:r>
       <w:r>
         <w:rPr>
@@ -2788,34 +2905,7 @@
           <w:szCs w:val="30"/>
           <w:lang w:val="en-IN" w:eastAsia="en-AS"/>
         </w:rPr>
-        <w:t>ε</w:t>
-      </w:r>
-      <w:r>
-        <w:rPr>
-          <w:rFonts w:ascii="Times New Roman" w:eastAsia="Times New Roman" w:hAnsi="Times New Roman" w:cs="Times New Roman"/>
-          <w:sz w:val="24"/>
-          <w:szCs w:val="24"/>
-          <w:lang w:val="en-IN" w:eastAsia="en-AS"/>
-        </w:rPr>
-        <w:t xml:space="preserve"> &gt; 0 and </w:t>
-      </w:r>
-      <w:r>
-        <w:rPr>
-          <w:rFonts w:ascii="Times New Roman" w:eastAsia="Times New Roman" w:hAnsi="Times New Roman" w:cs="Times New Roman"/>
-          <w:sz w:val="30"/>
-          <w:szCs w:val="30"/>
-          <w:lang w:val="en-IN" w:eastAsia="en-AS"/>
-        </w:rPr>
-        <w:t>η</w:t>
-      </w:r>
-      <w:r>
-        <w:rPr>
-          <w:rFonts w:ascii="Times New Roman" w:eastAsia="Times New Roman" w:hAnsi="Times New Roman" w:cs="Times New Roman"/>
-          <w:sz w:val="30"/>
-          <w:szCs w:val="30"/>
-          <w:lang w:val="en-IN" w:eastAsia="en-AS"/>
-        </w:rPr>
-        <w:t xml:space="preserve"> </w:t>
+        <w:t xml:space="preserve">η </w:t>
       </w:r>
       <w:r>
         <w:rPr>
@@ -3012,16 +3102,7 @@
           <w:szCs w:val="24"/>
           <w:lang w:val="en-IN" w:eastAsia="en-AS"/>
         </w:rPr>
-        <w:t>)</w:t>
-      </w:r>
-      <w:r>
-        <w:rPr>
-          <w:rFonts w:ascii="Times New Roman" w:eastAsia="Times New Roman" w:hAnsi="Times New Roman" w:cs="Times New Roman"/>
-          <w:sz w:val="24"/>
-          <w:szCs w:val="24"/>
-          <w:lang w:val="en-IN" w:eastAsia="en-AS"/>
-        </w:rPr>
-        <w:t xml:space="preserve"> - </w:t>
+        <w:t xml:space="preserve">) - </w:t>
       </w:r>
       <w:r>
         <w:rPr>
@@ -3130,16 +3211,7 @@
           <w:szCs w:val="30"/>
           <w:lang w:val="en-IN" w:eastAsia="en-AS"/>
         </w:rPr>
-        <w:t xml:space="preserve"> </w:t>
-      </w:r>
-      <w:r>
-        <w:rPr>
-          <w:rFonts w:ascii="Times New Roman" w:eastAsia="Times New Roman" w:hAnsi="Times New Roman" w:cs="Times New Roman"/>
-          <w:sz w:val="30"/>
-          <w:szCs w:val="30"/>
-          <w:lang w:val="en-IN" w:eastAsia="en-AS"/>
-        </w:rPr>
-        <w:t>ε</w:t>
+        <w:t xml:space="preserve"> ε</w:t>
       </w:r>
       <w:r>
         <w:rPr>
@@ -3174,7 +3246,7 @@
       </w:pPr>
       <w:r>
         <w:pict>
-          <v:shape id="Picture 6" o:spid="_x0000_i1038" type="#_x0000_t75" style="width:6.75pt;height:15pt;visibility:visible;mso-wrap-style:square">
+          <v:shape id="Picture 6" o:spid="_x0000_i1026" type="#_x0000_t75" style="width:6.75pt;height:15pt;visibility:visible;mso-wrap-style:square">
             <v:imagedata r:id="rId14" o:title="{F287BFB5-3A23-4291-8CA8-0B070FA3B663}"/>
           </v:shape>
         </w:pict>
@@ -3267,6 +3339,9 @@
       <m:oMathPara>
         <m:oMath>
           <m:r>
+            <m:rPr>
+              <m:sty m:val="p"/>
+            </m:rPr>
             <w:rPr>
               <w:rFonts w:ascii="Cambria Math" w:hAnsi="Cambria Math"/>
               <w:lang w:val="en-IN"/>
@@ -3669,31 +3744,15 @@
         <w:t xml:space="preserve">The Time Complexity of the algorithm is </w:t>
       </w:r>
       <m:oMath>
-        <m:acc>
-          <m:accPr>
-            <m:chr m:val="̃"/>
-            <m:ctrlPr>
-              <w:rPr>
-                <w:rFonts w:ascii="Cambria Math" w:eastAsia="Times New Roman" w:hAnsi="Cambria Math" w:cs="Times New Roman"/>
-                <w:i/>
-                <w:sz w:val="30"/>
-                <w:szCs w:val="30"/>
-                <w:lang w:val="en-IN" w:eastAsia="en-AS"/>
-              </w:rPr>
-            </m:ctrlPr>
-          </m:accPr>
-          <m:e>
-            <m:r>
-              <w:rPr>
-                <w:rFonts w:ascii="Cambria Math" w:eastAsia="Times New Roman" w:hAnsi="Cambria Math" w:cs="Times New Roman"/>
-                <w:sz w:val="30"/>
-                <w:szCs w:val="30"/>
-                <w:lang w:val="en-IN" w:eastAsia="en-AS"/>
-              </w:rPr>
-              <m:t>O</m:t>
-            </m:r>
-          </m:e>
-        </m:acc>
+        <m:r>
+          <w:rPr>
+            <w:rFonts w:ascii="Cambria Math" w:eastAsia="Times New Roman" w:hAnsi="Cambria Math" w:cs="Times New Roman"/>
+            <w:sz w:val="30"/>
+            <w:szCs w:val="30"/>
+            <w:lang w:val="en-IN" w:eastAsia="en-AS"/>
+          </w:rPr>
+          <m:t>O</m:t>
+        </m:r>
         <m:r>
           <w:rPr>
             <w:rFonts w:ascii="Cambria Math" w:eastAsia="Times New Roman" w:hAnsi="Cambria Math" w:cs="Times New Roman"/>
@@ -3983,9 +4042,404 @@
         </w:rPr>
       </w:pPr>
       <m:oMath>
-        <m:acc>
-          <m:accPr>
-            <m:chr m:val="̃"/>
+        <m:r>
+          <w:rPr>
+            <w:rFonts w:ascii="Cambria Math" w:eastAsia="Times New Roman" w:hAnsi="Cambria Math" w:cs="Times New Roman"/>
+            <w:sz w:val="30"/>
+            <w:szCs w:val="30"/>
+            <w:lang w:val="en-IN" w:eastAsia="en-AS"/>
+          </w:rPr>
+          <m:t>O</m:t>
+        </m:r>
+      </m:oMath>
+      <w:r>
+        <w:rPr>
+          <w:rFonts w:ascii="Times New Roman" w:eastAsia="Times New Roman" w:hAnsi="Times New Roman" w:cs="Times New Roman"/>
+          <w:sz w:val="24"/>
+          <w:szCs w:val="24"/>
+          <w:lang w:val="en-IN" w:eastAsia="en-AS"/>
+        </w:rPr>
+        <w:t xml:space="preserve"> </w:t>
+      </w:r>
+      <w:r>
+        <w:rPr>
+          <w:rFonts w:ascii="Times New Roman" w:eastAsia="Times New Roman" w:hAnsi="Times New Roman" w:cs="Times New Roman"/>
+          <w:sz w:val="24"/>
+          <w:szCs w:val="24"/>
+          <w:lang w:val="en-IN" w:eastAsia="en-AS"/>
+        </w:rPr>
+        <w:t>hides</w:t>
+      </w:r>
+      <w:r>
+        <w:rPr>
+          <w:rFonts w:ascii="Times New Roman" w:eastAsia="Times New Roman" w:hAnsi="Times New Roman" w:cs="Times New Roman"/>
+          <w:sz w:val="24"/>
+          <w:szCs w:val="24"/>
+          <w:lang w:val="en-IN" w:eastAsia="en-AS"/>
+        </w:rPr>
+        <w:t xml:space="preserve"> the poly-logarithmic in the size </w:t>
+      </w:r>
+      <w:proofErr w:type="gramStart"/>
+      <w:r>
+        <w:rPr>
+          <w:rFonts w:ascii="Times New Roman" w:eastAsia="Times New Roman" w:hAnsi="Times New Roman" w:cs="Times New Roman"/>
+          <w:sz w:val="24"/>
+          <w:szCs w:val="24"/>
+          <w:lang w:val="en-IN" w:eastAsia="en-AS"/>
+        </w:rPr>
+        <w:t xml:space="preserve">of  </w:t>
+      </w:r>
+      <w:r>
+        <w:rPr>
+          <w:rFonts w:ascii="Times New Roman" w:eastAsia="Times New Roman" w:hAnsi="Times New Roman" w:cs="Times New Roman"/>
+          <w:i/>
+          <w:sz w:val="24"/>
+          <w:szCs w:val="24"/>
+          <w:lang w:val="en-IN" w:eastAsia="en-AS"/>
+        </w:rPr>
+        <w:t>X</w:t>
+      </w:r>
+      <w:r>
+        <w:rPr>
+          <w:rFonts w:ascii="Times New Roman" w:eastAsia="Times New Roman" w:hAnsi="Times New Roman" w:cs="Times New Roman"/>
+          <w:i/>
+          <w:sz w:val="30"/>
+          <w:szCs w:val="30"/>
+          <w:vertAlign w:val="superscript"/>
+          <w:lang w:val="en-IN" w:eastAsia="en-AS"/>
+        </w:rPr>
+        <w:t>l</w:t>
+      </w:r>
+      <w:proofErr w:type="gramEnd"/>
+      <w:r>
+        <w:rPr>
+          <w:rFonts w:ascii="Times New Roman" w:eastAsia="Times New Roman" w:hAnsi="Times New Roman" w:cs="Times New Roman"/>
+          <w:i/>
+          <w:sz w:val="30"/>
+          <w:szCs w:val="30"/>
+          <w:vertAlign w:val="superscript"/>
+          <w:lang w:val="en-IN" w:eastAsia="en-AS"/>
+        </w:rPr>
+        <w:t xml:space="preserve"> </w:t>
+      </w:r>
+      <w:r>
+        <w:rPr>
+          <w:rFonts w:ascii="Times New Roman" w:eastAsia="Times New Roman" w:hAnsi="Times New Roman" w:cs="Times New Roman"/>
+          <w:sz w:val="24"/>
+          <w:szCs w:val="24"/>
+          <w:lang w:val="en-IN" w:eastAsia="en-AS"/>
+        </w:rPr>
+        <w:t xml:space="preserve">and </w:t>
+      </w:r>
+      <w:r>
+        <w:rPr>
+          <w:rFonts w:ascii="Times New Roman" w:eastAsia="Times New Roman" w:hAnsi="Times New Roman" w:cs="Times New Roman"/>
+          <w:i/>
+          <w:sz w:val="24"/>
+          <w:szCs w:val="24"/>
+          <w:lang w:val="en-IN" w:eastAsia="en-AS"/>
+        </w:rPr>
+        <w:t>K</w:t>
+      </w:r>
+      <w:r>
+        <w:rPr>
+          <w:rFonts w:ascii="Times New Roman" w:eastAsia="Times New Roman" w:hAnsi="Times New Roman" w:cs="Times New Roman"/>
+          <w:i/>
+          <w:sz w:val="30"/>
+          <w:szCs w:val="30"/>
+          <w:vertAlign w:val="superscript"/>
+          <w:lang w:val="en-IN" w:eastAsia="en-AS"/>
+        </w:rPr>
+        <w:t xml:space="preserve">l </w:t>
+      </w:r>
+      <w:r>
+        <w:rPr>
+          <w:rFonts w:ascii="Times New Roman" w:eastAsia="Times New Roman" w:hAnsi="Times New Roman" w:cs="Times New Roman"/>
+          <w:sz w:val="24"/>
+          <w:szCs w:val="24"/>
+          <w:lang w:val="en-IN" w:eastAsia="en-AS"/>
+        </w:rPr>
+        <w:t>.</w:t>
+      </w:r>
+    </w:p>
+    <w:p>
+      <w:pPr>
+        <w:pStyle w:val="ListParagraph"/>
+        <w:ind w:left="436"/>
+        <w:jc w:val="both"/>
+        <w:rPr>
+          <w:rFonts w:ascii="Times New Roman" w:eastAsia="Times New Roman" w:hAnsi="Times New Roman" w:cs="Times New Roman"/>
+          <w:b/>
+          <w:sz w:val="24"/>
+          <w:szCs w:val="24"/>
+          <w:lang w:val="en-IN" w:eastAsia="en-AS"/>
+        </w:rPr>
+      </w:pPr>
+    </w:p>
+    <w:p>
+      <w:pPr>
+        <w:pStyle w:val="ListParagraph"/>
+        <w:ind w:left="0"/>
+        <w:jc w:val="both"/>
+        <w:rPr>
+          <w:rFonts w:ascii="Times New Roman" w:eastAsia="Times New Roman" w:hAnsi="Times New Roman" w:cs="Times New Roman"/>
+          <w:b/>
+          <w:sz w:val="24"/>
+          <w:szCs w:val="24"/>
+          <w:lang w:val="en-IN" w:eastAsia="en-AS"/>
+        </w:rPr>
+      </w:pPr>
+      <w:r>
+        <w:rPr>
+          <w:rFonts w:ascii="Times New Roman" w:eastAsia="Times New Roman" w:hAnsi="Times New Roman" w:cs="Times New Roman"/>
+          <w:b/>
+          <w:sz w:val="24"/>
+          <w:szCs w:val="24"/>
+          <w:lang w:val="en-IN" w:eastAsia="en-AS"/>
+        </w:rPr>
+        <w:t>Algorithms Used</w:t>
+      </w:r>
+    </w:p>
+    <w:p>
+      <w:pPr>
+        <w:pStyle w:val="ListParagraph"/>
+        <w:numPr>
+          <w:ilvl w:val="0"/>
+          <w:numId w:val="7"/>
+        </w:numPr>
+        <w:jc w:val="both"/>
+        <w:rPr>
+          <w:rFonts w:ascii="Times New Roman" w:eastAsia="Times New Roman" w:hAnsi="Times New Roman" w:cs="Times New Roman"/>
+          <w:sz w:val="24"/>
+          <w:szCs w:val="24"/>
+          <w:lang w:val="en-IN" w:eastAsia="en-AS"/>
+        </w:rPr>
+      </w:pPr>
+      <w:r>
+        <w:rPr>
+          <w:rFonts w:ascii="Times New Roman" w:eastAsia="Times New Roman" w:hAnsi="Times New Roman" w:cs="Times New Roman"/>
+          <w:sz w:val="24"/>
+          <w:szCs w:val="24"/>
+          <w:u w:val="single"/>
+          <w:lang w:val="en-IN" w:eastAsia="en-AS"/>
+        </w:rPr>
+        <w:t>Forward Pass for QCNN</w:t>
+      </w:r>
+    </w:p>
+    <w:p>
+      <w:pPr>
+        <w:pStyle w:val="ListParagraph"/>
+        <w:ind w:firstLine="720"/>
+        <w:jc w:val="both"/>
+        <w:rPr>
+          <w:rFonts w:ascii="Times New Roman" w:eastAsia="Times New Roman" w:hAnsi="Times New Roman" w:cs="Times New Roman"/>
+          <w:sz w:val="24"/>
+          <w:szCs w:val="24"/>
+          <w:lang w:val="en-IN" w:eastAsia="en-AS"/>
+        </w:rPr>
+      </w:pPr>
+      <w:r>
+        <w:rPr>
+          <w:rFonts w:ascii="Times New Roman" w:eastAsia="Times New Roman" w:hAnsi="Times New Roman" w:cs="Times New Roman"/>
+          <w:sz w:val="24"/>
+          <w:szCs w:val="24"/>
+          <w:lang w:val="en-IN" w:eastAsia="en-AS"/>
+        </w:rPr>
+        <w:t>The quantum analogue of a single quantum convolutional layer is implemented in the</w:t>
+      </w:r>
+      <w:r>
+        <w:rPr>
+          <w:rFonts w:ascii="Times New Roman" w:eastAsia="Times New Roman" w:hAnsi="Times New Roman" w:cs="Times New Roman"/>
+          <w:sz w:val="24"/>
+          <w:szCs w:val="24"/>
+          <w:lang w:val="en-IN" w:eastAsia="en-AS"/>
+        </w:rPr>
+        <w:t xml:space="preserve"> </w:t>
+      </w:r>
+      <w:r>
+        <w:rPr>
+          <w:rFonts w:ascii="Times New Roman" w:eastAsia="Times New Roman" w:hAnsi="Times New Roman" w:cs="Times New Roman"/>
+          <w:sz w:val="24"/>
+          <w:szCs w:val="24"/>
+          <w:lang w:val="en-IN" w:eastAsia="en-AS"/>
+        </w:rPr>
+        <w:t>QCNN forward pass method. To prepare the input for the following layer, it first applies a convolutional function to an input and a kernel, then applies a nonlinear function and performs pooling operations.</w:t>
+      </w:r>
+    </w:p>
+    <w:p>
+      <w:pPr>
+        <w:pStyle w:val="ListParagraph"/>
+        <w:ind w:left="436"/>
+        <w:jc w:val="both"/>
+        <w:rPr>
+          <w:rFonts w:ascii="Times New Roman" w:eastAsia="Times New Roman" w:hAnsi="Times New Roman" w:cs="Times New Roman"/>
+          <w:b/>
+          <w:sz w:val="24"/>
+          <w:szCs w:val="24"/>
+          <w:lang w:val="en-IN" w:eastAsia="en-AS"/>
+        </w:rPr>
+      </w:pPr>
+    </w:p>
+    <w:p>
+      <w:pPr>
+        <w:pStyle w:val="ListParagraph"/>
+        <w:numPr>
+          <w:ilvl w:val="0"/>
+          <w:numId w:val="7"/>
+        </w:numPr>
+        <w:jc w:val="both"/>
+        <w:rPr>
+          <w:rFonts w:ascii="Times New Roman" w:eastAsia="Times New Roman" w:hAnsi="Times New Roman" w:cs="Times New Roman"/>
+          <w:sz w:val="24"/>
+          <w:szCs w:val="24"/>
+          <w:u w:val="single"/>
+          <w:lang w:val="en-IN" w:eastAsia="en-AS"/>
+        </w:rPr>
+      </w:pPr>
+      <w:r>
+        <w:rPr>
+          <w:rFonts w:ascii="Times New Roman" w:eastAsia="Times New Roman" w:hAnsi="Times New Roman" w:cs="Times New Roman"/>
+          <w:sz w:val="24"/>
+          <w:szCs w:val="24"/>
+          <w:u w:val="single"/>
+          <w:lang w:val="en-IN" w:eastAsia="en-AS"/>
+        </w:rPr>
+        <w:t xml:space="preserve">Quantum </w:t>
+      </w:r>
+      <w:r>
+        <w:rPr>
+          <w:rFonts w:ascii="Times New Roman" w:eastAsia="Times New Roman" w:hAnsi="Times New Roman" w:cs="Times New Roman"/>
+          <w:sz w:val="24"/>
+          <w:szCs w:val="24"/>
+          <w:u w:val="single"/>
+          <w:lang w:val="en-IN" w:eastAsia="en-AS"/>
+        </w:rPr>
+        <w:t>Backpropagation</w:t>
+      </w:r>
+      <w:r>
+        <w:rPr>
+          <w:rFonts w:ascii="Times New Roman" w:eastAsia="Times New Roman" w:hAnsi="Times New Roman" w:cs="Times New Roman"/>
+          <w:sz w:val="24"/>
+          <w:szCs w:val="24"/>
+          <w:u w:val="single"/>
+          <w:lang w:val="en-IN" w:eastAsia="en-AS"/>
+        </w:rPr>
+        <w:t xml:space="preserve"> Algorithm</w:t>
+      </w:r>
+      <w:r>
+        <w:rPr>
+          <w:rFonts w:ascii="Times New Roman" w:eastAsia="Times New Roman" w:hAnsi="Times New Roman" w:cs="Times New Roman"/>
+          <w:sz w:val="24"/>
+          <w:szCs w:val="24"/>
+          <w:u w:val="single"/>
+          <w:lang w:val="en-IN" w:eastAsia="en-AS"/>
+        </w:rPr>
+        <w:t xml:space="preserve"> (Backward Pass)</w:t>
+      </w:r>
+    </w:p>
+    <w:p>
+      <w:pPr>
+        <w:pStyle w:val="ListParagraph"/>
+        <w:ind w:left="436" w:firstLine="720"/>
+        <w:jc w:val="both"/>
+        <w:rPr>
+          <w:rFonts w:ascii="Times New Roman" w:eastAsia="Times New Roman" w:hAnsi="Times New Roman" w:cs="Times New Roman"/>
+          <w:i/>
+          <w:sz w:val="24"/>
+          <w:szCs w:val="24"/>
+          <w:lang w:val="en-IN" w:eastAsia="en-AS"/>
+        </w:rPr>
+      </w:pPr>
+      <w:r>
+        <w:rPr>
+          <w:rFonts w:ascii="Times New Roman" w:eastAsia="Times New Roman" w:hAnsi="Times New Roman" w:cs="Times New Roman"/>
+          <w:sz w:val="24"/>
+          <w:szCs w:val="24"/>
+          <w:lang w:val="en-IN" w:eastAsia="en-AS"/>
+        </w:rPr>
+        <w:t>It is widely used algorithm to train feed forward neural network</w:t>
+      </w:r>
+      <w:r>
+        <w:rPr>
+          <w:rFonts w:ascii="Times New Roman" w:eastAsia="Times New Roman" w:hAnsi="Times New Roman" w:cs="Times New Roman"/>
+          <w:sz w:val="24"/>
+          <w:szCs w:val="24"/>
+          <w:lang w:val="en-IN" w:eastAsia="en-AS"/>
+        </w:rPr>
+        <w:t xml:space="preserve"> </w:t>
+      </w:r>
+      <w:r>
+        <w:rPr>
+          <w:rFonts w:ascii="Times New Roman" w:eastAsia="Times New Roman" w:hAnsi="Times New Roman" w:cs="Times New Roman"/>
+          <w:sz w:val="24"/>
+          <w:szCs w:val="24"/>
+          <w:lang w:val="en-IN" w:eastAsia="en-AS"/>
+        </w:rPr>
+        <w:t xml:space="preserve">is backpropagation. The algorithm required </w:t>
+      </w:r>
+      <w:r>
+        <w:rPr>
+          <w:rFonts w:ascii="Times New Roman" w:eastAsia="Times New Roman" w:hAnsi="Times New Roman" w:cs="Times New Roman"/>
+          <w:sz w:val="24"/>
+          <w:szCs w:val="24"/>
+          <w:lang w:val="en-IN" w:eastAsia="en-AS"/>
+        </w:rPr>
+        <w:t>for quantum convolutional neural network is quantum backpropagation algorithm. Like in classical feed forward neural network we have classical backpropagation algorithm which updates all kernels weights according to the derivative of a given loss function</w:t>
+      </w:r>
+      <w:r>
+        <w:rPr>
+          <w:rFonts w:ascii="Times New Roman" w:eastAsia="Times New Roman" w:hAnsi="Times New Roman" w:cs="Times New Roman"/>
+          <w:sz w:val="24"/>
+          <w:szCs w:val="24"/>
+          <w:lang w:val="en-IN" w:eastAsia="en-AS"/>
+        </w:rPr>
+        <w:t xml:space="preserve"> </w:t>
+      </w:r>
+      <w:r>
+        <w:rPr>
+          <w:rFonts w:ascii="Times New Roman" w:eastAsia="Times New Roman" w:hAnsi="Times New Roman" w:cs="Times New Roman"/>
+          <w:i/>
+          <w:sz w:val="24"/>
+          <w:szCs w:val="24"/>
+          <w:lang w:val="en-IN" w:eastAsia="en-AS"/>
+        </w:rPr>
+        <w:t>L</w:t>
+      </w:r>
+      <w:r>
+        <w:rPr>
+          <w:rFonts w:ascii="Times New Roman" w:eastAsia="Times New Roman" w:hAnsi="Times New Roman" w:cs="Times New Roman"/>
+          <w:i/>
+          <w:sz w:val="24"/>
+          <w:szCs w:val="24"/>
+          <w:lang w:val="en-IN" w:eastAsia="en-AS"/>
+        </w:rPr>
+        <w:t>.</w:t>
+      </w:r>
+    </w:p>
+    <w:p>
+      <w:pPr>
+        <w:pStyle w:val="ListParagraph"/>
+        <w:ind w:left="436"/>
+        <w:jc w:val="both"/>
+        <w:rPr>
+          <w:rFonts w:ascii="Times New Roman" w:eastAsia="Times New Roman" w:hAnsi="Times New Roman" w:cs="Times New Roman"/>
+          <w:sz w:val="24"/>
+          <w:szCs w:val="24"/>
+          <w:lang w:val="en-IN" w:eastAsia="en-AS"/>
+        </w:rPr>
+      </w:pPr>
+      <w:r>
+        <w:rPr>
+          <w:rFonts w:ascii="Times New Roman" w:eastAsia="Times New Roman" w:hAnsi="Times New Roman" w:cs="Times New Roman"/>
+          <w:sz w:val="24"/>
+          <w:szCs w:val="24"/>
+          <w:lang w:val="en-IN" w:eastAsia="en-AS"/>
+        </w:rPr>
+        <w:t xml:space="preserve">The algorithm calculates each element of the gradient tensor </w:t>
+      </w:r>
+      <m:oMath>
+        <m:f>
+          <m:fPr>
             <m:ctrlPr>
               <w:rPr>
                 <w:rFonts w:ascii="Cambria Math" w:eastAsia="Times New Roman" w:hAnsi="Cambria Math" w:cs="Times New Roman"/>
@@ -3995,8 +4449,8 @@
                 <w:lang w:val="en-IN" w:eastAsia="en-AS"/>
               </w:rPr>
             </m:ctrlPr>
-          </m:accPr>
-          <m:e>
+          </m:fPr>
+          <m:num>
             <m:r>
               <w:rPr>
                 <w:rFonts w:ascii="Cambria Math" w:eastAsia="Times New Roman" w:hAnsi="Cambria Math" w:cs="Times New Roman"/>
@@ -4004,71 +4458,223 @@
                 <w:szCs w:val="30"/>
                 <w:lang w:val="en-IN" w:eastAsia="en-AS"/>
               </w:rPr>
-              <m:t>O</m:t>
+              <m:t>∂L</m:t>
             </m:r>
-          </m:e>
-        </m:acc>
+          </m:num>
+          <m:den>
+            <m:r>
+              <w:rPr>
+                <w:rFonts w:ascii="Cambria Math" w:eastAsia="Times New Roman" w:hAnsi="Cambria Math" w:cs="Times New Roman"/>
+                <w:sz w:val="30"/>
+                <w:szCs w:val="30"/>
+                <w:lang w:val="en-IN" w:eastAsia="en-AS"/>
+              </w:rPr>
+              <m:t>∂</m:t>
+            </m:r>
+            <m:sSup>
+              <m:sSupPr>
+                <m:ctrlPr>
+                  <w:rPr>
+                    <w:rFonts w:ascii="Cambria Math" w:eastAsia="Times New Roman" w:hAnsi="Cambria Math" w:cs="Times New Roman"/>
+                    <w:i/>
+                    <w:sz w:val="30"/>
+                    <w:szCs w:val="30"/>
+                    <w:lang w:val="en-IN" w:eastAsia="en-AS"/>
+                  </w:rPr>
+                </m:ctrlPr>
+              </m:sSupPr>
+              <m:e>
+                <m:r>
+                  <w:rPr>
+                    <w:rFonts w:ascii="Cambria Math" w:eastAsia="Times New Roman" w:hAnsi="Cambria Math" w:cs="Times New Roman"/>
+                    <w:sz w:val="30"/>
+                    <w:szCs w:val="30"/>
+                    <w:lang w:val="en-IN" w:eastAsia="en-AS"/>
+                  </w:rPr>
+                  <m:t>F</m:t>
+                </m:r>
+              </m:e>
+              <m:sup>
+                <m:r>
+                  <w:rPr>
+                    <w:rFonts w:ascii="Cambria Math" w:eastAsia="Times New Roman" w:hAnsi="Cambria Math" w:cs="Times New Roman"/>
+                    <w:sz w:val="30"/>
+                    <w:szCs w:val="30"/>
+                    <w:lang w:val="en-IN" w:eastAsia="en-AS"/>
+                  </w:rPr>
+                  <m:t>l</m:t>
+                </m:r>
+              </m:sup>
+            </m:sSup>
+          </m:den>
+        </m:f>
       </m:oMath>
       <w:r>
         <w:rPr>
           <w:rFonts w:ascii="Times New Roman" w:eastAsia="Times New Roman" w:hAnsi="Times New Roman" w:cs="Times New Roman"/>
-          <w:sz w:val="24"/>
-          <w:szCs w:val="24"/>
-          <w:u w:val="single"/>
-          <w:lang w:val="en-IN" w:eastAsia="en-AS"/>
-        </w:rPr>
-        <w:t xml:space="preserve"> </w:t>
-      </w:r>
-      <w:r>
-        <w:rPr>
-          <w:rFonts w:ascii="Times New Roman" w:eastAsia="Times New Roman" w:hAnsi="Times New Roman" w:cs="Times New Roman"/>
-          <w:sz w:val="24"/>
-          <w:szCs w:val="24"/>
-          <w:lang w:val="en-IN" w:eastAsia="en-AS"/>
-        </w:rPr>
-        <w:t xml:space="preserve">hides the poly-logarithmic in the size </w:t>
-      </w:r>
-      <w:proofErr w:type="gramStart"/>
-      <w:r>
-        <w:rPr>
-          <w:rFonts w:ascii="Times New Roman" w:eastAsia="Times New Roman" w:hAnsi="Times New Roman" w:cs="Times New Roman"/>
-          <w:sz w:val="24"/>
-          <w:szCs w:val="24"/>
-          <w:lang w:val="en-IN" w:eastAsia="en-AS"/>
-        </w:rPr>
-        <w:t xml:space="preserve">of  </w:t>
-      </w:r>
-      <w:r>
-        <w:rPr>
-          <w:rFonts w:ascii="Times New Roman" w:eastAsia="Times New Roman" w:hAnsi="Times New Roman" w:cs="Times New Roman"/>
-          <w:i/>
-          <w:sz w:val="24"/>
-          <w:szCs w:val="24"/>
-          <w:lang w:val="en-IN" w:eastAsia="en-AS"/>
-        </w:rPr>
-        <w:t>X</w:t>
-      </w:r>
-      <w:r>
-        <w:rPr>
-          <w:rFonts w:ascii="Times New Roman" w:eastAsia="Times New Roman" w:hAnsi="Times New Roman" w:cs="Times New Roman"/>
-          <w:i/>
           <w:sz w:val="30"/>
           <w:szCs w:val="30"/>
-          <w:vertAlign w:val="superscript"/>
-          <w:lang w:val="en-IN" w:eastAsia="en-AS"/>
-        </w:rPr>
-        <w:t>l</w:t>
-      </w:r>
-      <w:proofErr w:type="gramEnd"/>
-      <w:r>
-        <w:rPr>
-          <w:rFonts w:ascii="Times New Roman" w:eastAsia="Times New Roman" w:hAnsi="Times New Roman" w:cs="Times New Roman"/>
-          <w:i/>
+          <w:lang w:val="en-IN" w:eastAsia="en-AS"/>
+        </w:rPr>
+        <w:t xml:space="preserve"> </w:t>
+      </w:r>
+      <w:r>
+        <w:rPr>
+          <w:rFonts w:ascii="Times New Roman" w:eastAsia="Times New Roman" w:hAnsi="Times New Roman" w:cs="Times New Roman"/>
+          <w:sz w:val="24"/>
+          <w:szCs w:val="24"/>
+          <w:lang w:val="en-IN" w:eastAsia="en-AS"/>
+        </w:rPr>
+        <w:t xml:space="preserve">within additive error </w:t>
+      </w:r>
+      <m:oMath>
+        <m:r>
+          <w:rPr>
+            <w:rFonts w:ascii="Cambria Math" w:eastAsia="Times New Roman" w:hAnsi="Cambria Math" w:cs="Times New Roman"/>
+            <w:sz w:val="24"/>
+            <w:szCs w:val="24"/>
+            <w:lang w:val="en-IN" w:eastAsia="en-AS"/>
+          </w:rPr>
+          <m:t>δ</m:t>
+        </m:r>
+      </m:oMath>
+      <w:r>
+        <w:rPr>
+          <w:rFonts w:ascii="Times New Roman" w:eastAsia="Times New Roman" w:hAnsi="Times New Roman" w:cs="Times New Roman"/>
+          <w:sz w:val="32"/>
+          <w:szCs w:val="32"/>
+          <w:lang w:val="en-IN" w:eastAsia="en-AS"/>
+        </w:rPr>
+        <w:t xml:space="preserve"> ||</w:t>
+      </w:r>
+      <m:oMath>
+        <m:r>
+          <w:rPr>
+            <w:rFonts w:ascii="Cambria Math" w:eastAsia="Times New Roman" w:hAnsi="Cambria Math" w:cs="Times New Roman"/>
+            <w:sz w:val="32"/>
+            <w:szCs w:val="32"/>
+            <w:lang w:val="en-IN" w:eastAsia="en-AS"/>
+          </w:rPr>
+          <m:t xml:space="preserve"> </m:t>
+        </m:r>
+        <m:f>
+          <m:fPr>
+            <m:ctrlPr>
+              <w:rPr>
+                <w:rFonts w:ascii="Cambria Math" w:eastAsia="Times New Roman" w:hAnsi="Cambria Math" w:cs="Times New Roman"/>
+                <w:i/>
+                <w:sz w:val="32"/>
+                <w:szCs w:val="32"/>
+                <w:lang w:val="en-IN" w:eastAsia="en-AS"/>
+              </w:rPr>
+            </m:ctrlPr>
+          </m:fPr>
+          <m:num>
+            <m:r>
+              <w:rPr>
+                <w:rFonts w:ascii="Cambria Math" w:eastAsia="Times New Roman" w:hAnsi="Cambria Math" w:cs="Times New Roman"/>
+                <w:sz w:val="32"/>
+                <w:szCs w:val="32"/>
+                <w:lang w:val="en-IN" w:eastAsia="en-AS"/>
+              </w:rPr>
+              <m:t>∂L</m:t>
+            </m:r>
+          </m:num>
+          <m:den>
+            <m:r>
+              <w:rPr>
+                <w:rFonts w:ascii="Cambria Math" w:eastAsia="Times New Roman" w:hAnsi="Cambria Math" w:cs="Times New Roman"/>
+                <w:sz w:val="32"/>
+                <w:szCs w:val="32"/>
+                <w:lang w:val="en-IN" w:eastAsia="en-AS"/>
+              </w:rPr>
+              <m:t>∂</m:t>
+            </m:r>
+            <m:sSup>
+              <m:sSupPr>
+                <m:ctrlPr>
+                  <w:rPr>
+                    <w:rFonts w:ascii="Cambria Math" w:eastAsia="Times New Roman" w:hAnsi="Cambria Math" w:cs="Times New Roman"/>
+                    <w:i/>
+                    <w:sz w:val="32"/>
+                    <w:szCs w:val="32"/>
+                    <w:lang w:val="en-IN" w:eastAsia="en-AS"/>
+                  </w:rPr>
+                </m:ctrlPr>
+              </m:sSupPr>
+              <m:e>
+                <m:r>
+                  <w:rPr>
+                    <w:rFonts w:ascii="Cambria Math" w:eastAsia="Times New Roman" w:hAnsi="Cambria Math" w:cs="Times New Roman"/>
+                    <w:sz w:val="32"/>
+                    <w:szCs w:val="32"/>
+                    <w:lang w:val="en-IN" w:eastAsia="en-AS"/>
+                  </w:rPr>
+                  <m:t>F</m:t>
+                </m:r>
+              </m:e>
+              <m:sup>
+                <m:r>
+                  <w:rPr>
+                    <w:rFonts w:ascii="Cambria Math" w:eastAsia="Times New Roman" w:hAnsi="Cambria Math" w:cs="Times New Roman"/>
+                    <w:sz w:val="32"/>
+                    <w:szCs w:val="32"/>
+                    <w:lang w:val="en-IN" w:eastAsia="en-AS"/>
+                  </w:rPr>
+                  <m:t>l</m:t>
+                </m:r>
+              </m:sup>
+            </m:sSup>
+          </m:den>
+        </m:f>
+      </m:oMath>
+      <w:r>
+        <w:rPr>
+          <w:rFonts w:ascii="Times New Roman" w:eastAsia="Times New Roman" w:hAnsi="Times New Roman" w:cs="Times New Roman"/>
           <w:sz w:val="30"/>
           <w:szCs w:val="30"/>
+          <w:lang w:val="en-IN" w:eastAsia="en-AS"/>
+        </w:rPr>
+        <w:t xml:space="preserve"> || </w:t>
+      </w:r>
+      <w:r>
+        <w:rPr>
+          <w:rFonts w:ascii="Times New Roman" w:eastAsia="Times New Roman" w:hAnsi="Times New Roman" w:cs="Times New Roman"/>
+          <w:sz w:val="24"/>
+          <w:szCs w:val="24"/>
+          <w:lang w:val="en-IN" w:eastAsia="en-AS"/>
+        </w:rPr>
+        <w:t xml:space="preserve">which updates </w:t>
+      </w:r>
+      <w:r>
+        <w:rPr>
+          <w:rFonts w:ascii="Times New Roman" w:eastAsia="Times New Roman" w:hAnsi="Times New Roman" w:cs="Times New Roman"/>
+          <w:i/>
+          <w:sz w:val="24"/>
+          <w:szCs w:val="24"/>
+          <w:lang w:val="en-IN" w:eastAsia="en-AS"/>
+        </w:rPr>
+        <w:t>F</w:t>
+      </w:r>
+      <w:r>
+        <w:rPr>
+          <w:rFonts w:ascii="Times New Roman" w:eastAsia="Times New Roman" w:hAnsi="Times New Roman" w:cs="Times New Roman"/>
+          <w:i/>
+          <w:sz w:val="24"/>
+          <w:szCs w:val="24"/>
           <w:vertAlign w:val="superscript"/>
           <w:lang w:val="en-IN" w:eastAsia="en-AS"/>
         </w:rPr>
+        <w:t>l</w:t>
+      </w:r>
+      <w:r>
+        <w:rPr>
+          <w:rFonts w:ascii="Times New Roman" w:eastAsia="Times New Roman" w:hAnsi="Times New Roman" w:cs="Times New Roman"/>
+          <w:i/>
+          <w:sz w:val="24"/>
+          <w:szCs w:val="24"/>
+          <w:lang w:val="en-IN" w:eastAsia="en-AS"/>
+        </w:rPr>
         <w:t xml:space="preserve"> </w:t>
       </w:r>
       <w:r>
@@ -4078,37 +4684,7 @@
           <w:szCs w:val="24"/>
           <w:lang w:val="en-IN" w:eastAsia="en-AS"/>
         </w:rPr>
-        <w:t xml:space="preserve">and </w:t>
-      </w:r>
-      <w:r>
-        <w:rPr>
-          <w:rFonts w:ascii="Times New Roman" w:eastAsia="Times New Roman" w:hAnsi="Times New Roman" w:cs="Times New Roman"/>
-          <w:i/>
-          <w:sz w:val="24"/>
-          <w:szCs w:val="24"/>
-          <w:lang w:val="en-IN" w:eastAsia="en-AS"/>
-        </w:rPr>
-        <w:t>K</w:t>
-      </w:r>
-      <w:r>
-        <w:rPr>
-          <w:rFonts w:ascii="Times New Roman" w:eastAsia="Times New Roman" w:hAnsi="Times New Roman" w:cs="Times New Roman"/>
-          <w:i/>
-          <w:sz w:val="30"/>
-          <w:szCs w:val="30"/>
-          <w:vertAlign w:val="superscript"/>
-          <w:lang w:val="en-IN" w:eastAsia="en-AS"/>
-        </w:rPr>
-        <w:t xml:space="preserve">l </w:t>
-      </w:r>
-      <w:r>
-        <w:rPr>
-          <w:rFonts w:ascii="Times New Roman" w:eastAsia="Times New Roman" w:hAnsi="Times New Roman" w:cs="Times New Roman"/>
-          <w:sz w:val="24"/>
-          <w:szCs w:val="24"/>
-          <w:lang w:val="en-IN" w:eastAsia="en-AS"/>
-        </w:rPr>
-        <w:t>.</w:t>
+        <w:t>as per the gradient descent update rule.</w:t>
       </w:r>
     </w:p>
     <w:p>
@@ -4118,17 +4694,818 @@
         <w:jc w:val="both"/>
         <w:rPr>
           <w:rFonts w:ascii="Times New Roman" w:eastAsia="Times New Roman" w:hAnsi="Times New Roman" w:cs="Times New Roman"/>
+          <w:sz w:val="24"/>
+          <w:szCs w:val="24"/>
+          <w:lang w:val="en-IN" w:eastAsia="en-AS"/>
+        </w:rPr>
+      </w:pPr>
+    </w:p>
+    <w:p>
+      <w:pPr>
+        <w:pStyle w:val="ListParagraph"/>
+        <w:ind w:left="436"/>
+        <w:jc w:val="both"/>
+        <w:rPr>
+          <w:rFonts w:ascii="Times New Roman" w:eastAsia="Times New Roman" w:hAnsi="Times New Roman" w:cs="Times New Roman"/>
+          <w:sz w:val="24"/>
+          <w:szCs w:val="24"/>
+          <w:lang w:val="en-IN" w:eastAsia="en-AS"/>
+        </w:rPr>
+      </w:pPr>
+      <w:r>
+        <w:rPr>
+          <w:rFonts w:ascii="Times New Roman" w:eastAsia="Times New Roman" w:hAnsi="Times New Roman" w:cs="Times New Roman"/>
+          <w:sz w:val="24"/>
+          <w:szCs w:val="24"/>
+          <w:lang w:val="en-IN" w:eastAsia="en-AS"/>
+        </w:rPr>
+        <w:t xml:space="preserve">The time complexity of a single layer </w:t>
+      </w:r>
+      <w:r>
+        <w:rPr>
+          <w:rFonts w:ascii="Times New Roman" w:eastAsia="Times New Roman" w:hAnsi="Times New Roman" w:cs="Times New Roman"/>
+          <w:i/>
+          <w:sz w:val="24"/>
+          <w:szCs w:val="24"/>
+          <w:lang w:val="en-IN" w:eastAsia="en-AS"/>
+        </w:rPr>
+        <w:t xml:space="preserve">l </w:t>
+      </w:r>
+      <w:r>
+        <w:rPr>
+          <w:rFonts w:ascii="Times New Roman" w:eastAsia="Times New Roman" w:hAnsi="Times New Roman" w:cs="Times New Roman"/>
+          <w:sz w:val="24"/>
+          <w:szCs w:val="24"/>
+          <w:lang w:val="en-IN" w:eastAsia="en-AS"/>
+        </w:rPr>
+        <w:t>for quantum backpropagation is</w:t>
+      </w:r>
+      <w:r>
+        <w:rPr>
+          <w:rFonts w:ascii="Times New Roman" w:eastAsia="Times New Roman" w:hAnsi="Times New Roman" w:cs="Times New Roman"/>
+          <w:sz w:val="24"/>
+          <w:szCs w:val="24"/>
+          <w:lang w:val="en-IN" w:eastAsia="en-AS"/>
+        </w:rPr>
+        <w:t xml:space="preserve"> []</w:t>
+      </w:r>
+      <w:r>
+        <w:rPr>
+          <w:rFonts w:ascii="Times New Roman" w:eastAsia="Times New Roman" w:hAnsi="Times New Roman" w:cs="Times New Roman"/>
+          <w:sz w:val="24"/>
+          <w:szCs w:val="24"/>
+          <w:lang w:val="en-IN" w:eastAsia="en-AS"/>
+        </w:rPr>
+        <w:t>:</w:t>
+      </w:r>
+    </w:p>
+    <w:p>
+      <w:pPr>
+        <w:pStyle w:val="ListParagraph"/>
+        <w:ind w:left="436"/>
+        <w:jc w:val="both"/>
+        <w:rPr>
+          <w:rFonts w:ascii="Times New Roman" w:eastAsia="Times New Roman" w:hAnsi="Times New Roman" w:cs="Times New Roman"/>
+          <w:sz w:val="26"/>
+          <w:szCs w:val="26"/>
+          <w:lang w:val="en-IN" w:eastAsia="en-AS"/>
+        </w:rPr>
+      </w:pPr>
+      <w:r>
+        <w:rPr>
+          <w:rFonts w:ascii="Times New Roman" w:eastAsia="Times New Roman" w:hAnsi="Times New Roman" w:cs="Times New Roman"/>
+          <w:sz w:val="24"/>
+          <w:szCs w:val="24"/>
+          <w:lang w:val="en-IN" w:eastAsia="en-AS"/>
+        </w:rPr>
+        <w:tab/>
+      </w:r>
+      <m:oMath>
+        <m:r>
+          <w:rPr>
+            <w:rFonts w:ascii="Cambria Math" w:eastAsia="Times New Roman" w:hAnsi="Cambria Math" w:cs="Times New Roman"/>
+            <w:sz w:val="26"/>
+            <w:szCs w:val="26"/>
+            <w:lang w:val="en-IN" w:eastAsia="en-AS"/>
+          </w:rPr>
+          <m:t>O</m:t>
+        </m:r>
+        <m:d>
+          <m:dPr>
+            <m:ctrlPr>
+              <w:rPr>
+                <w:rFonts w:ascii="Cambria Math" w:eastAsia="Times New Roman" w:hAnsi="Cambria Math" w:cs="Times New Roman"/>
+                <w:i/>
+                <w:sz w:val="26"/>
+                <w:szCs w:val="26"/>
+                <w:lang w:val="en-IN" w:eastAsia="en-AS"/>
+              </w:rPr>
+            </m:ctrlPr>
+          </m:dPr>
+          <m:e>
+            <m:d>
+              <m:dPr>
+                <m:ctrlPr>
+                  <w:rPr>
+                    <w:rFonts w:ascii="Cambria Math" w:eastAsia="Times New Roman" w:hAnsi="Cambria Math" w:cs="Times New Roman"/>
+                    <w:i/>
+                    <w:sz w:val="26"/>
+                    <w:szCs w:val="26"/>
+                    <w:lang w:val="en-IN" w:eastAsia="en-AS"/>
+                  </w:rPr>
+                </m:ctrlPr>
+              </m:dPr>
+              <m:e>
+                <m:d>
+                  <m:dPr>
+                    <m:ctrlPr>
+                      <w:rPr>
+                        <w:rFonts w:ascii="Cambria Math" w:eastAsia="Times New Roman" w:hAnsi="Cambria Math" w:cs="Times New Roman"/>
+                        <w:i/>
+                        <w:sz w:val="26"/>
+                        <w:szCs w:val="26"/>
+                        <w:lang w:val="en-IN" w:eastAsia="en-AS"/>
+                      </w:rPr>
+                    </m:ctrlPr>
+                  </m:dPr>
+                  <m:e>
+                    <m:r>
+                      <w:rPr>
+                        <w:rFonts w:ascii="Cambria Math" w:eastAsia="Times New Roman" w:hAnsi="Cambria Math" w:cs="Times New Roman"/>
+                        <w:sz w:val="26"/>
+                        <w:szCs w:val="26"/>
+                        <w:lang w:val="en-IN" w:eastAsia="en-AS"/>
+                      </w:rPr>
+                      <m:t>μ(</m:t>
+                    </m:r>
+                    <m:sSup>
+                      <m:sSupPr>
+                        <m:ctrlPr>
+                          <w:rPr>
+                            <w:rFonts w:ascii="Cambria Math" w:eastAsia="Times New Roman" w:hAnsi="Cambria Math" w:cs="Times New Roman"/>
+                            <w:i/>
+                            <w:sz w:val="26"/>
+                            <w:szCs w:val="26"/>
+                            <w:lang w:val="en-IN" w:eastAsia="en-AS"/>
+                          </w:rPr>
+                        </m:ctrlPr>
+                      </m:sSupPr>
+                      <m:e>
+                        <m:r>
+                          <w:rPr>
+                            <w:rFonts w:ascii="Cambria Math" w:eastAsia="Times New Roman" w:hAnsi="Cambria Math" w:cs="Times New Roman"/>
+                            <w:sz w:val="26"/>
+                            <w:szCs w:val="26"/>
+                            <w:lang w:val="en-IN" w:eastAsia="en-AS"/>
+                          </w:rPr>
+                          <m:t>A</m:t>
+                        </m:r>
+                      </m:e>
+                      <m:sup>
+                        <m:r>
+                          <w:rPr>
+                            <w:rFonts w:ascii="Cambria Math" w:eastAsia="Times New Roman" w:hAnsi="Cambria Math" w:cs="Times New Roman"/>
+                            <w:sz w:val="26"/>
+                            <w:szCs w:val="26"/>
+                            <w:lang w:val="en-IN" w:eastAsia="en-AS"/>
+                          </w:rPr>
+                          <m:t>l</m:t>
+                        </m:r>
+                      </m:sup>
+                    </m:sSup>
+                  </m:e>
+                </m:d>
+                <m:r>
+                  <w:rPr>
+                    <w:rFonts w:ascii="Cambria Math" w:eastAsia="Times New Roman" w:hAnsi="Cambria Math" w:cs="Times New Roman"/>
+                    <w:sz w:val="26"/>
+                    <w:szCs w:val="26"/>
+                    <w:lang w:val="en-IN" w:eastAsia="en-AS"/>
+                  </w:rPr>
+                  <m:t>+ μ(</m:t>
+                </m:r>
+                <m:f>
+                  <m:fPr>
+                    <m:ctrlPr>
+                      <w:rPr>
+                        <w:rFonts w:ascii="Cambria Math" w:eastAsia="Times New Roman" w:hAnsi="Cambria Math" w:cs="Times New Roman"/>
+                        <w:i/>
+                        <w:sz w:val="26"/>
+                        <w:szCs w:val="26"/>
+                        <w:lang w:val="en-IN" w:eastAsia="en-AS"/>
+                      </w:rPr>
+                    </m:ctrlPr>
+                  </m:fPr>
+                  <m:num>
+                    <m:r>
+                      <w:rPr>
+                        <w:rFonts w:ascii="Cambria Math" w:eastAsia="Times New Roman" w:hAnsi="Cambria Math" w:cs="Times New Roman"/>
+                        <w:sz w:val="26"/>
+                        <w:szCs w:val="26"/>
+                        <w:lang w:val="en-IN" w:eastAsia="en-AS"/>
+                      </w:rPr>
+                      <m:t>∂L</m:t>
+                    </m:r>
+                  </m:num>
+                  <m:den>
+                    <m:r>
+                      <w:rPr>
+                        <w:rFonts w:ascii="Cambria Math" w:eastAsia="Times New Roman" w:hAnsi="Cambria Math" w:cs="Times New Roman"/>
+                        <w:sz w:val="26"/>
+                        <w:szCs w:val="26"/>
+                        <w:lang w:val="en-IN" w:eastAsia="en-AS"/>
+                      </w:rPr>
+                      <m:t>∂</m:t>
+                    </m:r>
+                    <m:sSup>
+                      <m:sSupPr>
+                        <m:ctrlPr>
+                          <w:rPr>
+                            <w:rFonts w:ascii="Cambria Math" w:eastAsia="Times New Roman" w:hAnsi="Cambria Math" w:cs="Times New Roman"/>
+                            <w:i/>
+                            <w:sz w:val="26"/>
+                            <w:szCs w:val="26"/>
+                            <w:lang w:val="en-IN" w:eastAsia="en-AS"/>
+                          </w:rPr>
+                        </m:ctrlPr>
+                      </m:sSupPr>
+                      <m:e>
+                        <m:r>
+                          <w:rPr>
+                            <w:rFonts w:ascii="Cambria Math" w:eastAsia="Times New Roman" w:hAnsi="Cambria Math" w:cs="Times New Roman"/>
+                            <w:sz w:val="26"/>
+                            <w:szCs w:val="26"/>
+                            <w:lang w:val="en-IN" w:eastAsia="en-AS"/>
+                          </w:rPr>
+                          <m:t>Y</m:t>
+                        </m:r>
+                      </m:e>
+                      <m:sup>
+                        <m:r>
+                          <w:rPr>
+                            <w:rFonts w:ascii="Cambria Math" w:eastAsia="Times New Roman" w:hAnsi="Cambria Math" w:cs="Times New Roman"/>
+                            <w:sz w:val="26"/>
+                            <w:szCs w:val="26"/>
+                            <w:lang w:val="en-IN" w:eastAsia="en-AS"/>
+                          </w:rPr>
+                          <m:t>l+1</m:t>
+                        </m:r>
+                      </m:sup>
+                    </m:sSup>
+                  </m:den>
+                </m:f>
+                <m:r>
+                  <w:rPr>
+                    <w:rFonts w:ascii="Cambria Math" w:eastAsia="Times New Roman" w:hAnsi="Cambria Math" w:cs="Times New Roman"/>
+                    <w:sz w:val="26"/>
+                    <w:szCs w:val="26"/>
+                    <w:lang w:val="en-IN" w:eastAsia="en-AS"/>
+                  </w:rPr>
+                  <m:t>)</m:t>
+                </m:r>
+              </m:e>
+            </m:d>
+            <m:r>
+              <w:rPr>
+                <w:rFonts w:ascii="Cambria Math" w:eastAsia="Times New Roman" w:hAnsi="Cambria Math" w:cs="Times New Roman"/>
+                <w:sz w:val="26"/>
+                <w:szCs w:val="26"/>
+                <w:lang w:val="en-IN" w:eastAsia="en-AS"/>
+              </w:rPr>
+              <m:t xml:space="preserve"> κ</m:t>
+            </m:r>
+            <m:d>
+              <m:dPr>
+                <m:ctrlPr>
+                  <w:rPr>
+                    <w:rFonts w:ascii="Cambria Math" w:eastAsia="Times New Roman" w:hAnsi="Cambria Math" w:cs="Times New Roman"/>
+                    <w:i/>
+                    <w:sz w:val="26"/>
+                    <w:szCs w:val="26"/>
+                    <w:lang w:val="en-IN" w:eastAsia="en-AS"/>
+                  </w:rPr>
+                </m:ctrlPr>
+              </m:dPr>
+              <m:e>
+                <m:f>
+                  <m:fPr>
+                    <m:ctrlPr>
+                      <w:rPr>
+                        <w:rFonts w:ascii="Cambria Math" w:eastAsia="Times New Roman" w:hAnsi="Cambria Math" w:cs="Times New Roman"/>
+                        <w:i/>
+                        <w:sz w:val="26"/>
+                        <w:szCs w:val="26"/>
+                        <w:lang w:val="en-IN" w:eastAsia="en-AS"/>
+                      </w:rPr>
+                    </m:ctrlPr>
+                  </m:fPr>
+                  <m:num>
+                    <m:r>
+                      <w:rPr>
+                        <w:rFonts w:ascii="Cambria Math" w:eastAsia="Times New Roman" w:hAnsi="Cambria Math" w:cs="Times New Roman"/>
+                        <w:sz w:val="26"/>
+                        <w:szCs w:val="26"/>
+                        <w:lang w:val="en-IN" w:eastAsia="en-AS"/>
+                      </w:rPr>
+                      <m:t>∂L</m:t>
+                    </m:r>
+                  </m:num>
+                  <m:den>
+                    <m:r>
+                      <w:rPr>
+                        <w:rFonts w:ascii="Cambria Math" w:eastAsia="Times New Roman" w:hAnsi="Cambria Math" w:cs="Times New Roman"/>
+                        <w:sz w:val="26"/>
+                        <w:szCs w:val="26"/>
+                        <w:lang w:val="en-IN" w:eastAsia="en-AS"/>
+                      </w:rPr>
+                      <m:t>∂</m:t>
+                    </m:r>
+                    <m:sSup>
+                      <m:sSupPr>
+                        <m:ctrlPr>
+                          <w:rPr>
+                            <w:rFonts w:ascii="Cambria Math" w:eastAsia="Times New Roman" w:hAnsi="Cambria Math" w:cs="Times New Roman"/>
+                            <w:i/>
+                            <w:sz w:val="26"/>
+                            <w:szCs w:val="26"/>
+                            <w:lang w:val="en-IN" w:eastAsia="en-AS"/>
+                          </w:rPr>
+                        </m:ctrlPr>
+                      </m:sSupPr>
+                      <m:e>
+                        <m:r>
+                          <w:rPr>
+                            <w:rFonts w:ascii="Cambria Math" w:eastAsia="Times New Roman" w:hAnsi="Cambria Math" w:cs="Times New Roman"/>
+                            <w:sz w:val="26"/>
+                            <w:szCs w:val="26"/>
+                            <w:lang w:val="en-IN" w:eastAsia="en-AS"/>
+                          </w:rPr>
+                          <m:t>F</m:t>
+                        </m:r>
+                      </m:e>
+                      <m:sup>
+                        <m:r>
+                          <w:rPr>
+                            <w:rFonts w:ascii="Cambria Math" w:eastAsia="Times New Roman" w:hAnsi="Cambria Math" w:cs="Times New Roman"/>
+                            <w:sz w:val="26"/>
+                            <w:szCs w:val="26"/>
+                            <w:lang w:val="en-IN" w:eastAsia="en-AS"/>
+                          </w:rPr>
+                          <m:t>l</m:t>
+                        </m:r>
+                      </m:sup>
+                    </m:sSup>
+                  </m:den>
+                </m:f>
+              </m:e>
+            </m:d>
+            <m:r>
+              <w:rPr>
+                <w:rFonts w:ascii="Cambria Math" w:eastAsia="Times New Roman" w:hAnsi="Cambria Math" w:cs="Times New Roman"/>
+                <w:sz w:val="26"/>
+                <w:szCs w:val="26"/>
+                <w:lang w:val="en-IN" w:eastAsia="en-AS"/>
+              </w:rPr>
+              <m:t>+(μ</m:t>
+            </m:r>
+            <m:d>
+              <m:dPr>
+                <m:ctrlPr>
+                  <w:rPr>
+                    <w:rFonts w:ascii="Cambria Math" w:eastAsia="Times New Roman" w:hAnsi="Cambria Math" w:cs="Times New Roman"/>
+                    <w:i/>
+                    <w:sz w:val="26"/>
+                    <w:szCs w:val="26"/>
+                    <w:lang w:val="en-IN" w:eastAsia="en-AS"/>
+                  </w:rPr>
+                </m:ctrlPr>
+              </m:dPr>
+              <m:e>
+                <m:f>
+                  <m:fPr>
+                    <m:ctrlPr>
+                      <w:rPr>
+                        <w:rFonts w:ascii="Cambria Math" w:eastAsia="Times New Roman" w:hAnsi="Cambria Math" w:cs="Times New Roman"/>
+                        <w:i/>
+                        <w:sz w:val="26"/>
+                        <w:szCs w:val="26"/>
+                        <w:lang w:val="en-IN" w:eastAsia="en-AS"/>
+                      </w:rPr>
+                    </m:ctrlPr>
+                  </m:fPr>
+                  <m:num>
+                    <m:r>
+                      <w:rPr>
+                        <w:rFonts w:ascii="Cambria Math" w:eastAsia="Times New Roman" w:hAnsi="Cambria Math" w:cs="Times New Roman"/>
+                        <w:sz w:val="26"/>
+                        <w:szCs w:val="26"/>
+                        <w:lang w:val="en-IN" w:eastAsia="en-AS"/>
+                      </w:rPr>
+                      <m:t>∂L</m:t>
+                    </m:r>
+                  </m:num>
+                  <m:den>
+                    <m:r>
+                      <w:rPr>
+                        <w:rFonts w:ascii="Cambria Math" w:eastAsia="Times New Roman" w:hAnsi="Cambria Math" w:cs="Times New Roman"/>
+                        <w:sz w:val="26"/>
+                        <w:szCs w:val="26"/>
+                        <w:lang w:val="en-IN" w:eastAsia="en-AS"/>
+                      </w:rPr>
+                      <m:t>∂</m:t>
+                    </m:r>
+                    <m:sSup>
+                      <m:sSupPr>
+                        <m:ctrlPr>
+                          <w:rPr>
+                            <w:rFonts w:ascii="Cambria Math" w:eastAsia="Times New Roman" w:hAnsi="Cambria Math" w:cs="Times New Roman"/>
+                            <w:i/>
+                            <w:sz w:val="26"/>
+                            <w:szCs w:val="26"/>
+                            <w:lang w:val="en-IN" w:eastAsia="en-AS"/>
+                          </w:rPr>
+                        </m:ctrlPr>
+                      </m:sSupPr>
+                      <m:e>
+                        <m:r>
+                          <w:rPr>
+                            <w:rFonts w:ascii="Cambria Math" w:eastAsia="Times New Roman" w:hAnsi="Cambria Math" w:cs="Times New Roman"/>
+                            <w:sz w:val="26"/>
+                            <w:szCs w:val="26"/>
+                            <w:lang w:val="en-IN" w:eastAsia="en-AS"/>
+                          </w:rPr>
+                          <m:t>Y</m:t>
+                        </m:r>
+                      </m:e>
+                      <m:sup>
+                        <m:r>
+                          <w:rPr>
+                            <w:rFonts w:ascii="Cambria Math" w:eastAsia="Times New Roman" w:hAnsi="Cambria Math" w:cs="Times New Roman"/>
+                            <w:sz w:val="26"/>
+                            <w:szCs w:val="26"/>
+                            <w:lang w:val="en-IN" w:eastAsia="en-AS"/>
+                          </w:rPr>
+                          <m:t>l+1</m:t>
+                        </m:r>
+                      </m:sup>
+                    </m:sSup>
+                  </m:den>
+                </m:f>
+              </m:e>
+            </m:d>
+            <m:r>
+              <w:rPr>
+                <w:rFonts w:ascii="Cambria Math" w:eastAsia="Times New Roman" w:hAnsi="Cambria Math" w:cs="Times New Roman"/>
+                <w:sz w:val="26"/>
+                <w:szCs w:val="26"/>
+                <w:lang w:val="en-IN" w:eastAsia="en-AS"/>
+              </w:rPr>
+              <m:t>+μ(</m:t>
+            </m:r>
+            <m:sSup>
+              <m:sSupPr>
+                <m:ctrlPr>
+                  <w:rPr>
+                    <w:rFonts w:ascii="Cambria Math" w:eastAsia="Times New Roman" w:hAnsi="Cambria Math" w:cs="Times New Roman"/>
+                    <w:i/>
+                    <w:sz w:val="26"/>
+                    <w:szCs w:val="26"/>
+                    <w:lang w:val="en-IN" w:eastAsia="en-AS"/>
+                  </w:rPr>
+                </m:ctrlPr>
+              </m:sSupPr>
+              <m:e>
+                <m:r>
+                  <w:rPr>
+                    <w:rFonts w:ascii="Cambria Math" w:eastAsia="Times New Roman" w:hAnsi="Cambria Math" w:cs="Times New Roman"/>
+                    <w:sz w:val="26"/>
+                    <w:szCs w:val="26"/>
+                    <w:lang w:val="en-IN" w:eastAsia="en-AS"/>
+                  </w:rPr>
+                  <m:t>F</m:t>
+                </m:r>
+              </m:e>
+              <m:sup>
+                <m:r>
+                  <w:rPr>
+                    <w:rFonts w:ascii="Cambria Math" w:eastAsia="Times New Roman" w:hAnsi="Cambria Math" w:cs="Times New Roman"/>
+                    <w:sz w:val="26"/>
+                    <w:szCs w:val="26"/>
+                    <w:lang w:val="en-IN" w:eastAsia="en-AS"/>
+                  </w:rPr>
+                  <m:t>l</m:t>
+                </m:r>
+              </m:sup>
+            </m:sSup>
+            <m:r>
+              <w:rPr>
+                <w:rFonts w:ascii="Cambria Math" w:eastAsia="Times New Roman" w:hAnsi="Cambria Math" w:cs="Times New Roman"/>
+                <w:sz w:val="26"/>
+                <w:szCs w:val="26"/>
+                <w:lang w:val="en-IN" w:eastAsia="en-AS"/>
+              </w:rPr>
+              <m:t>))</m:t>
+            </m:r>
+            <m:r>
+              <w:rPr>
+                <w:rFonts w:ascii="Cambria Math" w:eastAsia="Times New Roman" w:hAnsi="Cambria Math" w:cs="Times New Roman"/>
+                <w:sz w:val="26"/>
+                <w:szCs w:val="26"/>
+                <w:lang w:val="en-IN" w:eastAsia="en-AS"/>
+              </w:rPr>
+              <m:t>κ</m:t>
+            </m:r>
+            <m:r>
+              <w:rPr>
+                <w:rFonts w:ascii="Cambria Math" w:eastAsia="Times New Roman" w:hAnsi="Cambria Math" w:cs="Times New Roman"/>
+                <w:sz w:val="26"/>
+                <w:szCs w:val="26"/>
+                <w:lang w:val="en-IN" w:eastAsia="en-AS"/>
+              </w:rPr>
+              <m:t>(</m:t>
+            </m:r>
+            <m:f>
+              <m:fPr>
+                <m:ctrlPr>
+                  <w:rPr>
+                    <w:rFonts w:ascii="Cambria Math" w:eastAsia="Times New Roman" w:hAnsi="Cambria Math" w:cs="Times New Roman"/>
+                    <w:i/>
+                    <w:sz w:val="26"/>
+                    <w:szCs w:val="26"/>
+                    <w:lang w:val="en-IN" w:eastAsia="en-AS"/>
+                  </w:rPr>
+                </m:ctrlPr>
+              </m:fPr>
+              <m:num>
+                <m:r>
+                  <w:rPr>
+                    <w:rFonts w:ascii="Cambria Math" w:eastAsia="Times New Roman" w:hAnsi="Cambria Math" w:cs="Times New Roman"/>
+                    <w:sz w:val="26"/>
+                    <w:szCs w:val="26"/>
+                    <w:lang w:val="en-IN" w:eastAsia="en-AS"/>
+                  </w:rPr>
+                  <m:t>∂L</m:t>
+                </m:r>
+              </m:num>
+              <m:den>
+                <m:r>
+                  <w:rPr>
+                    <w:rFonts w:ascii="Cambria Math" w:eastAsia="Times New Roman" w:hAnsi="Cambria Math" w:cs="Times New Roman"/>
+                    <w:sz w:val="26"/>
+                    <w:szCs w:val="26"/>
+                    <w:lang w:val="en-IN" w:eastAsia="en-AS"/>
+                  </w:rPr>
+                  <m:t>∂</m:t>
+                </m:r>
+                <m:sSup>
+                  <m:sSupPr>
+                    <m:ctrlPr>
+                      <w:rPr>
+                        <w:rFonts w:ascii="Cambria Math" w:eastAsia="Times New Roman" w:hAnsi="Cambria Math" w:cs="Times New Roman"/>
+                        <w:i/>
+                        <w:sz w:val="26"/>
+                        <w:szCs w:val="26"/>
+                        <w:lang w:val="en-IN" w:eastAsia="en-AS"/>
+                      </w:rPr>
+                    </m:ctrlPr>
+                  </m:sSupPr>
+                  <m:e>
+                    <m:r>
+                      <w:rPr>
+                        <w:rFonts w:ascii="Cambria Math" w:eastAsia="Times New Roman" w:hAnsi="Cambria Math" w:cs="Times New Roman"/>
+                        <w:sz w:val="26"/>
+                        <w:szCs w:val="26"/>
+                        <w:lang w:val="en-IN" w:eastAsia="en-AS"/>
+                      </w:rPr>
+                      <m:t>Y</m:t>
+                    </m:r>
+                  </m:e>
+                  <m:sup>
+                    <m:r>
+                      <w:rPr>
+                        <w:rFonts w:ascii="Cambria Math" w:eastAsia="Times New Roman" w:hAnsi="Cambria Math" w:cs="Times New Roman"/>
+                        <w:sz w:val="26"/>
+                        <w:szCs w:val="26"/>
+                        <w:lang w:val="en-IN" w:eastAsia="en-AS"/>
+                      </w:rPr>
+                      <m:t>l</m:t>
+                    </m:r>
+                  </m:sup>
+                </m:sSup>
+              </m:den>
+            </m:f>
+            <m:r>
+              <w:rPr>
+                <w:rFonts w:ascii="Cambria Math" w:eastAsia="Times New Roman" w:hAnsi="Cambria Math" w:cs="Times New Roman"/>
+                <w:sz w:val="26"/>
+                <w:szCs w:val="26"/>
+                <w:lang w:val="en-IN" w:eastAsia="en-AS"/>
+              </w:rPr>
+              <m:t>)</m:t>
+            </m:r>
+          </m:e>
+        </m:d>
+        <m:f>
+          <m:fPr>
+            <m:ctrlPr>
+              <w:rPr>
+                <w:rFonts w:ascii="Cambria Math" w:eastAsia="Times New Roman" w:hAnsi="Cambria Math" w:cs="Times New Roman"/>
+                <w:i/>
+                <w:sz w:val="26"/>
+                <w:szCs w:val="26"/>
+                <w:lang w:val="en-IN" w:eastAsia="en-AS"/>
+              </w:rPr>
+            </m:ctrlPr>
+          </m:fPr>
+          <m:num>
+            <m:func>
+              <m:funcPr>
+                <m:ctrlPr>
+                  <w:rPr>
+                    <w:rFonts w:ascii="Cambria Math" w:eastAsia="Times New Roman" w:hAnsi="Cambria Math" w:cs="Times New Roman"/>
+                    <w:i/>
+                    <w:sz w:val="26"/>
+                    <w:szCs w:val="26"/>
+                    <w:lang w:val="en-IN" w:eastAsia="en-AS"/>
+                  </w:rPr>
+                </m:ctrlPr>
+              </m:funcPr>
+              <m:fName>
+                <m:r>
+                  <m:rPr>
+                    <m:sty m:val="p"/>
+                  </m:rPr>
+                  <w:rPr>
+                    <w:rFonts w:ascii="Cambria Math" w:eastAsia="Times New Roman" w:hAnsi="Cambria Math" w:cs="Times New Roman"/>
+                    <w:sz w:val="26"/>
+                    <w:szCs w:val="26"/>
+                    <w:lang w:val="en-IN" w:eastAsia="en-AS"/>
+                  </w:rPr>
+                  <m:t>log</m:t>
+                </m:r>
+              </m:fName>
+              <m:e>
+                <m:f>
+                  <m:fPr>
+                    <m:type m:val="skw"/>
+                    <m:ctrlPr>
+                      <w:rPr>
+                        <w:rFonts w:ascii="Cambria Math" w:eastAsia="Times New Roman" w:hAnsi="Cambria Math" w:cs="Times New Roman"/>
+                        <w:i/>
+                        <w:sz w:val="26"/>
+                        <w:szCs w:val="26"/>
+                        <w:lang w:val="en-IN" w:eastAsia="en-AS"/>
+                      </w:rPr>
+                    </m:ctrlPr>
+                  </m:fPr>
+                  <m:num>
+                    <m:r>
+                      <w:rPr>
+                        <w:rFonts w:ascii="Cambria Math" w:eastAsia="Times New Roman" w:hAnsi="Cambria Math" w:cs="Times New Roman"/>
+                        <w:sz w:val="26"/>
+                        <w:szCs w:val="26"/>
+                        <w:lang w:val="en-IN" w:eastAsia="en-AS"/>
+                      </w:rPr>
+                      <m:t>1</m:t>
+                    </m:r>
+                  </m:num>
+                  <m:den>
+                    <m:r>
+                      <w:rPr>
+                        <w:rFonts w:ascii="Cambria Math" w:eastAsia="Times New Roman" w:hAnsi="Cambria Math" w:cs="Times New Roman"/>
+                        <w:sz w:val="26"/>
+                        <w:szCs w:val="26"/>
+                        <w:lang w:val="en-IN" w:eastAsia="en-AS"/>
+                      </w:rPr>
+                      <m:t>δ</m:t>
+                    </m:r>
+                  </m:den>
+                </m:f>
+              </m:e>
+            </m:func>
+          </m:num>
+          <m:den>
+            <m:sSup>
+              <m:sSupPr>
+                <m:ctrlPr>
+                  <w:rPr>
+                    <w:rFonts w:ascii="Cambria Math" w:eastAsia="Times New Roman" w:hAnsi="Cambria Math" w:cs="Times New Roman"/>
+                    <w:i/>
+                    <w:sz w:val="26"/>
+                    <w:szCs w:val="26"/>
+                    <w:lang w:val="en-IN" w:eastAsia="en-AS"/>
+                  </w:rPr>
+                </m:ctrlPr>
+              </m:sSupPr>
+              <m:e>
+                <m:r>
+                  <w:rPr>
+                    <w:rFonts w:ascii="Cambria Math" w:eastAsia="Times New Roman" w:hAnsi="Cambria Math" w:cs="Times New Roman"/>
+                    <w:sz w:val="26"/>
+                    <w:szCs w:val="26"/>
+                    <w:lang w:val="en-IN" w:eastAsia="en-AS"/>
+                  </w:rPr>
+                  <m:t>δ</m:t>
+                </m:r>
+              </m:e>
+              <m:sup>
+                <m:r>
+                  <w:rPr>
+                    <w:rFonts w:ascii="Cambria Math" w:eastAsia="Times New Roman" w:hAnsi="Cambria Math" w:cs="Times New Roman"/>
+                    <w:sz w:val="26"/>
+                    <w:szCs w:val="26"/>
+                    <w:lang w:val="en-IN" w:eastAsia="en-AS"/>
+                  </w:rPr>
+                  <m:t>2</m:t>
+                </m:r>
+              </m:sup>
+            </m:sSup>
+          </m:den>
+        </m:f>
+      </m:oMath>
+    </w:p>
+    <w:p>
+      <w:pPr>
+        <w:pStyle w:val="ListParagraph"/>
+        <w:ind w:left="436"/>
+        <w:jc w:val="both"/>
+        <w:rPr>
+          <w:rFonts w:ascii="Times New Roman" w:eastAsia="Times New Roman" w:hAnsi="Times New Roman" w:cs="Times New Roman"/>
+          <w:sz w:val="24"/>
+          <w:szCs w:val="24"/>
+          <w:lang w:val="en-IN" w:eastAsia="en-AS"/>
+        </w:rPr>
+      </w:pPr>
+    </w:p>
+    <w:p>
+      <w:pPr>
+        <w:jc w:val="both"/>
+        <w:rPr>
+          <w:rFonts w:ascii="Times New Roman" w:eastAsia="Times New Roman" w:hAnsi="Times New Roman" w:cs="Times New Roman"/>
+          <w:sz w:val="24"/>
+          <w:szCs w:val="24"/>
+          <w:lang w:val="en-IN" w:eastAsia="en-AS"/>
+        </w:rPr>
+      </w:pPr>
+    </w:p>
+    <w:p>
+      <w:pPr>
+        <w:jc w:val="both"/>
+        <w:rPr>
+          <w:rFonts w:ascii="Times New Roman" w:eastAsia="Times New Roman" w:hAnsi="Times New Roman" w:cs="Times New Roman"/>
+          <w:sz w:val="24"/>
+          <w:szCs w:val="24"/>
+          <w:lang w:val="en-IN" w:eastAsia="en-AS"/>
+        </w:rPr>
+      </w:pPr>
+    </w:p>
+    <w:p>
+      <w:pPr>
+        <w:pStyle w:val="ListParagraph"/>
+        <w:ind w:left="436" w:firstLine="720"/>
+        <w:jc w:val="both"/>
+        <w:rPr>
+          <w:rFonts w:ascii="Times New Roman" w:eastAsia="Times New Roman" w:hAnsi="Times New Roman" w:cs="Times New Roman"/>
+          <w:sz w:val="24"/>
+          <w:szCs w:val="24"/>
+          <w:lang w:val="en-IN" w:eastAsia="en-AS"/>
+        </w:rPr>
+      </w:pPr>
+    </w:p>
+    <w:p>
+      <w:pPr>
+        <w:jc w:val="both"/>
+        <w:rPr>
+          <w:rFonts w:ascii="Times New Roman" w:eastAsia="Times New Roman" w:hAnsi="Times New Roman" w:cs="Times New Roman"/>
+          <w:sz w:val="24"/>
+          <w:szCs w:val="24"/>
+          <w:lang w:val="en-IN" w:eastAsia="en-AS"/>
+        </w:rPr>
+      </w:pPr>
+    </w:p>
+    <w:p>
+      <w:pPr>
+        <w:rPr>
+          <w:rFonts w:ascii="Times New Roman" w:eastAsia="Times New Roman" w:hAnsi="Times New Roman" w:cs="Times New Roman"/>
           <w:b/>
           <w:sz w:val="24"/>
           <w:szCs w:val="24"/>
           <w:lang w:val="en-IN" w:eastAsia="en-AS"/>
         </w:rPr>
       </w:pPr>
-    </w:p>
-    <w:p>
-      <w:pPr>
-        <w:pStyle w:val="ListParagraph"/>
-        <w:ind w:left="0"/>
+      <w:r>
+        <w:rPr>
+          <w:rFonts w:ascii="Times New Roman" w:eastAsia="Times New Roman" w:hAnsi="Times New Roman" w:cs="Times New Roman"/>
+          <w:b/>
+          <w:sz w:val="24"/>
+          <w:szCs w:val="24"/>
+          <w:lang w:val="en-IN" w:eastAsia="en-AS"/>
+        </w:rPr>
+        <w:br w:type="page"/>
+      </w:r>
+    </w:p>
+    <w:p>
+      <w:pPr>
         <w:jc w:val="both"/>
         <w:rPr>
           <w:rFonts w:ascii="Times New Roman" w:eastAsia="Times New Roman" w:hAnsi="Times New Roman" w:cs="Times New Roman"/>
@@ -4146,185 +5523,794 @@
           <w:szCs w:val="24"/>
           <w:lang w:val="en-IN" w:eastAsia="en-AS"/>
         </w:rPr>
-        <w:t>Algorithms Used</w:t>
+        <w:lastRenderedPageBreak/>
+        <w:t>Pseudo Code for QCNN</w:t>
+      </w:r>
+    </w:p>
+    <w:p>
+      <w:pPr>
+        <w:jc w:val="both"/>
+        <w:rPr>
+          <w:rFonts w:ascii="Times New Roman" w:eastAsia="Times New Roman" w:hAnsi="Times New Roman" w:cs="Times New Roman"/>
+          <w:b/>
+          <w:sz w:val="24"/>
+          <w:szCs w:val="24"/>
+          <w:lang w:val="en-IN" w:eastAsia="en-AS"/>
+        </w:rPr>
+      </w:pPr>
+    </w:p>
+    <w:p>
+      <w:pPr>
+        <w:jc w:val="both"/>
+        <w:rPr>
+          <w:rFonts w:ascii="Times New Roman" w:eastAsia="Times New Roman" w:hAnsi="Times New Roman" w:cs="Times New Roman"/>
+          <w:b/>
+          <w:sz w:val="24"/>
+          <w:szCs w:val="24"/>
+          <w:lang w:val="en-IN" w:eastAsia="en-AS"/>
+        </w:rPr>
+      </w:pPr>
+      <w:r>
+        <w:rPr>
+          <w:rFonts w:ascii="Times New Roman" w:eastAsia="Times New Roman" w:hAnsi="Times New Roman" w:cs="Times New Roman"/>
+          <w:b/>
+          <w:sz w:val="24"/>
+          <w:szCs w:val="24"/>
+          <w:lang w:val="en-IN" w:eastAsia="en-AS"/>
+        </w:rPr>
+        <w:tab/>
+        <w:t>Function to create dataset by storing image path and corresponding label</w:t>
+      </w:r>
+      <w:r>
+        <w:rPr>
+          <w:rFonts w:ascii="Times New Roman" w:eastAsia="Times New Roman" w:hAnsi="Times New Roman" w:cs="Times New Roman"/>
+          <w:b/>
+          <w:sz w:val="24"/>
+          <w:szCs w:val="24"/>
+          <w:lang w:val="en-IN" w:eastAsia="en-AS"/>
+        </w:rPr>
+        <w:t>:</w:t>
+      </w:r>
+    </w:p>
+    <w:p>
+      <w:pPr>
+        <w:jc w:val="both"/>
+        <w:rPr>
+          <w:rFonts w:ascii="Times New Roman" w:eastAsia="Times New Roman" w:hAnsi="Times New Roman" w:cs="Times New Roman"/>
+          <w:sz w:val="24"/>
+          <w:szCs w:val="24"/>
+          <w:lang w:val="en-IN" w:eastAsia="en-AS"/>
+        </w:rPr>
+      </w:pPr>
+      <w:r>
+        <w:rPr>
+          <w:rFonts w:ascii="Times New Roman" w:eastAsia="Times New Roman" w:hAnsi="Times New Roman" w:cs="Times New Roman"/>
+          <w:b/>
+          <w:sz w:val="24"/>
+          <w:szCs w:val="24"/>
+          <w:lang w:val="en-IN" w:eastAsia="en-AS"/>
+        </w:rPr>
+        <w:tab/>
+      </w:r>
+      <w:r>
+        <w:rPr>
+          <w:rFonts w:ascii="Times New Roman" w:eastAsia="Times New Roman" w:hAnsi="Times New Roman" w:cs="Times New Roman"/>
+          <w:b/>
+          <w:sz w:val="24"/>
+          <w:szCs w:val="24"/>
+          <w:lang w:val="en-IN" w:eastAsia="en-AS"/>
+        </w:rPr>
+        <w:tab/>
+      </w:r>
+      <w:r>
+        <w:rPr>
+          <w:rFonts w:ascii="Times New Roman" w:eastAsia="Times New Roman" w:hAnsi="Times New Roman" w:cs="Times New Roman"/>
+          <w:sz w:val="24"/>
+          <w:szCs w:val="24"/>
+          <w:lang w:val="en-IN" w:eastAsia="en-AS"/>
+        </w:rPr>
+        <w:t>return dictionary with key as image path and value</w:t>
       </w:r>
       <w:bookmarkStart w:id="0" w:name="_GoBack"/>
       <w:bookmarkEnd w:id="0"/>
+      <w:r>
+        <w:rPr>
+          <w:rFonts w:ascii="Times New Roman" w:eastAsia="Times New Roman" w:hAnsi="Times New Roman" w:cs="Times New Roman"/>
+          <w:sz w:val="24"/>
+          <w:szCs w:val="24"/>
+          <w:lang w:val="en-IN" w:eastAsia="en-AS"/>
+        </w:rPr>
+        <w:t xml:space="preserve"> as label index</w:t>
+      </w:r>
+    </w:p>
+    <w:p>
+      <w:pPr>
+        <w:jc w:val="both"/>
+        <w:rPr>
+          <w:rFonts w:ascii="Times New Roman" w:eastAsia="Times New Roman" w:hAnsi="Times New Roman" w:cs="Times New Roman"/>
+          <w:sz w:val="24"/>
+          <w:szCs w:val="24"/>
+          <w:lang w:val="en-IN" w:eastAsia="en-AS"/>
+        </w:rPr>
+      </w:pPr>
+    </w:p>
+    <w:p>
+      <w:pPr>
+        <w:jc w:val="both"/>
+        <w:rPr>
+          <w:rFonts w:ascii="Times New Roman" w:eastAsia="Times New Roman" w:hAnsi="Times New Roman" w:cs="Times New Roman"/>
+          <w:sz w:val="24"/>
+          <w:szCs w:val="24"/>
+          <w:lang w:val="en-IN" w:eastAsia="en-AS"/>
+        </w:rPr>
+      </w:pPr>
+      <w:r>
+        <w:rPr>
+          <w:rFonts w:ascii="Times New Roman" w:eastAsia="Times New Roman" w:hAnsi="Times New Roman" w:cs="Times New Roman"/>
+          <w:sz w:val="24"/>
+          <w:szCs w:val="24"/>
+          <w:lang w:val="en-IN" w:eastAsia="en-AS"/>
+        </w:rPr>
+        <w:tab/>
+      </w:r>
+      <w:r>
+        <w:rPr>
+          <w:rFonts w:ascii="Times New Roman" w:eastAsia="Times New Roman" w:hAnsi="Times New Roman" w:cs="Times New Roman"/>
+          <w:b/>
+          <w:sz w:val="24"/>
+          <w:szCs w:val="24"/>
+          <w:lang w:val="en-IN" w:eastAsia="en-AS"/>
+        </w:rPr>
+        <w:t xml:space="preserve">Class for </w:t>
+      </w:r>
+      <w:proofErr w:type="spellStart"/>
+      <w:r>
+        <w:rPr>
+          <w:rFonts w:ascii="Times New Roman" w:eastAsia="Times New Roman" w:hAnsi="Times New Roman" w:cs="Times New Roman"/>
+          <w:b/>
+          <w:sz w:val="24"/>
+          <w:szCs w:val="24"/>
+          <w:lang w:val="en-IN" w:eastAsia="en-AS"/>
+        </w:rPr>
+        <w:t>QuantumCircuit</w:t>
+      </w:r>
+      <w:proofErr w:type="spellEnd"/>
+      <w:r>
+        <w:rPr>
+          <w:rFonts w:ascii="Times New Roman" w:eastAsia="Times New Roman" w:hAnsi="Times New Roman" w:cs="Times New Roman"/>
+          <w:b/>
+          <w:sz w:val="24"/>
+          <w:szCs w:val="24"/>
+          <w:lang w:val="en-IN" w:eastAsia="en-AS"/>
+        </w:rPr>
+        <w:t>:</w:t>
+      </w:r>
+      <w:r>
+        <w:rPr>
+          <w:rFonts w:ascii="Times New Roman" w:eastAsia="Times New Roman" w:hAnsi="Times New Roman" w:cs="Times New Roman"/>
+          <w:sz w:val="24"/>
+          <w:szCs w:val="24"/>
+          <w:lang w:val="en-IN" w:eastAsia="en-AS"/>
+        </w:rPr>
+        <w:t xml:space="preserve"> </w:t>
+      </w:r>
+    </w:p>
+    <w:p>
+      <w:pPr>
+        <w:jc w:val="both"/>
+        <w:rPr>
+          <w:rFonts w:ascii="Times New Roman" w:eastAsia="Times New Roman" w:hAnsi="Times New Roman" w:cs="Times New Roman"/>
+          <w:b/>
+          <w:sz w:val="24"/>
+          <w:szCs w:val="24"/>
+          <w:lang w:val="en-IN" w:eastAsia="en-AS"/>
+        </w:rPr>
+      </w:pPr>
+      <w:r>
+        <w:rPr>
+          <w:rFonts w:ascii="Times New Roman" w:eastAsia="Times New Roman" w:hAnsi="Times New Roman" w:cs="Times New Roman"/>
+          <w:sz w:val="24"/>
+          <w:szCs w:val="24"/>
+          <w:lang w:val="en-IN" w:eastAsia="en-AS"/>
+        </w:rPr>
+        <w:tab/>
+      </w:r>
+      <w:r>
+        <w:rPr>
+          <w:rFonts w:ascii="Times New Roman" w:eastAsia="Times New Roman" w:hAnsi="Times New Roman" w:cs="Times New Roman"/>
+          <w:sz w:val="24"/>
+          <w:szCs w:val="24"/>
+          <w:lang w:val="en-IN" w:eastAsia="en-AS"/>
+        </w:rPr>
+        <w:tab/>
+      </w:r>
+      <w:r>
+        <w:rPr>
+          <w:rFonts w:ascii="Times New Roman" w:eastAsia="Times New Roman" w:hAnsi="Times New Roman" w:cs="Times New Roman"/>
+          <w:b/>
+          <w:sz w:val="24"/>
+          <w:szCs w:val="24"/>
+          <w:lang w:val="en-IN" w:eastAsia="en-AS"/>
+        </w:rPr>
+        <w:t xml:space="preserve">constructor taking input as </w:t>
+      </w:r>
+      <w:proofErr w:type="spellStart"/>
+      <w:r>
+        <w:rPr>
+          <w:rFonts w:ascii="Times New Roman" w:eastAsia="Times New Roman" w:hAnsi="Times New Roman" w:cs="Times New Roman"/>
+          <w:b/>
+          <w:sz w:val="24"/>
+          <w:szCs w:val="24"/>
+          <w:lang w:val="en-IN" w:eastAsia="en-AS"/>
+        </w:rPr>
+        <w:t>n_qubits</w:t>
+      </w:r>
+      <w:proofErr w:type="spellEnd"/>
+      <w:r>
+        <w:rPr>
+          <w:rFonts w:ascii="Times New Roman" w:eastAsia="Times New Roman" w:hAnsi="Times New Roman" w:cs="Times New Roman"/>
+          <w:b/>
+          <w:sz w:val="24"/>
+          <w:szCs w:val="24"/>
+          <w:lang w:val="en-IN" w:eastAsia="en-AS"/>
+        </w:rPr>
+        <w:t>, shots, backend</w:t>
+      </w:r>
+      <w:r>
+        <w:rPr>
+          <w:rFonts w:ascii="Times New Roman" w:eastAsia="Times New Roman" w:hAnsi="Times New Roman" w:cs="Times New Roman"/>
+          <w:b/>
+          <w:sz w:val="24"/>
+          <w:szCs w:val="24"/>
+          <w:lang w:val="en-IN" w:eastAsia="en-AS"/>
+        </w:rPr>
+        <w:t>:</w:t>
+      </w:r>
+    </w:p>
+    <w:p>
+      <w:pPr>
+        <w:jc w:val="both"/>
+        <w:rPr>
+          <w:rFonts w:ascii="Times New Roman" w:eastAsia="Times New Roman" w:hAnsi="Times New Roman" w:cs="Times New Roman"/>
+          <w:sz w:val="24"/>
+          <w:szCs w:val="24"/>
+          <w:lang w:val="en-IN" w:eastAsia="en-AS"/>
+        </w:rPr>
+      </w:pPr>
+      <w:r>
+        <w:rPr>
+          <w:rFonts w:ascii="Times New Roman" w:eastAsia="Times New Roman" w:hAnsi="Times New Roman" w:cs="Times New Roman"/>
+          <w:b/>
+          <w:sz w:val="24"/>
+          <w:szCs w:val="24"/>
+          <w:lang w:val="en-IN" w:eastAsia="en-AS"/>
+        </w:rPr>
+        <w:tab/>
+      </w:r>
+      <w:r>
+        <w:rPr>
+          <w:rFonts w:ascii="Times New Roman" w:eastAsia="Times New Roman" w:hAnsi="Times New Roman" w:cs="Times New Roman"/>
+          <w:b/>
+          <w:sz w:val="24"/>
+          <w:szCs w:val="24"/>
+          <w:lang w:val="en-IN" w:eastAsia="en-AS"/>
+        </w:rPr>
+        <w:tab/>
+      </w:r>
+      <w:r>
+        <w:rPr>
+          <w:rFonts w:ascii="Times New Roman" w:eastAsia="Times New Roman" w:hAnsi="Times New Roman" w:cs="Times New Roman"/>
+          <w:b/>
+          <w:sz w:val="24"/>
+          <w:szCs w:val="24"/>
+          <w:lang w:val="en-IN" w:eastAsia="en-AS"/>
+        </w:rPr>
+        <w:tab/>
+      </w:r>
+      <w:r>
+        <w:rPr>
+          <w:rFonts w:ascii="Times New Roman" w:eastAsia="Times New Roman" w:hAnsi="Times New Roman" w:cs="Times New Roman"/>
+          <w:sz w:val="24"/>
+          <w:szCs w:val="24"/>
+          <w:lang w:val="en-IN" w:eastAsia="en-AS"/>
+        </w:rPr>
+        <w:t>defining circuit parameters</w:t>
+      </w:r>
+    </w:p>
+    <w:p>
+      <w:pPr>
+        <w:jc w:val="both"/>
+        <w:rPr>
+          <w:rFonts w:ascii="Times New Roman" w:eastAsia="Times New Roman" w:hAnsi="Times New Roman" w:cs="Times New Roman"/>
+          <w:sz w:val="24"/>
+          <w:szCs w:val="24"/>
+          <w:lang w:val="en-IN" w:eastAsia="en-AS"/>
+        </w:rPr>
+      </w:pPr>
+      <w:r>
+        <w:rPr>
+          <w:rFonts w:ascii="Times New Roman" w:eastAsia="Times New Roman" w:hAnsi="Times New Roman" w:cs="Times New Roman"/>
+          <w:sz w:val="24"/>
+          <w:szCs w:val="24"/>
+          <w:lang w:val="en-IN" w:eastAsia="en-AS"/>
+        </w:rPr>
+        <w:tab/>
+      </w:r>
+      <w:r>
+        <w:rPr>
+          <w:rFonts w:ascii="Times New Roman" w:eastAsia="Times New Roman" w:hAnsi="Times New Roman" w:cs="Times New Roman"/>
+          <w:sz w:val="24"/>
+          <w:szCs w:val="24"/>
+          <w:lang w:val="en-IN" w:eastAsia="en-AS"/>
+        </w:rPr>
+        <w:tab/>
+      </w:r>
+    </w:p>
+    <w:p>
+      <w:pPr>
+        <w:jc w:val="both"/>
+        <w:rPr>
+          <w:rFonts w:ascii="Times New Roman" w:eastAsia="Times New Roman" w:hAnsi="Times New Roman" w:cs="Times New Roman"/>
+          <w:b/>
+          <w:sz w:val="24"/>
+          <w:szCs w:val="24"/>
+          <w:lang w:val="en-IN" w:eastAsia="en-AS"/>
+        </w:rPr>
+      </w:pPr>
+      <w:r>
+        <w:rPr>
+          <w:rFonts w:ascii="Times New Roman" w:eastAsia="Times New Roman" w:hAnsi="Times New Roman" w:cs="Times New Roman"/>
+          <w:sz w:val="24"/>
+          <w:szCs w:val="24"/>
+          <w:lang w:val="en-IN" w:eastAsia="en-AS"/>
+        </w:rPr>
+        <w:tab/>
+      </w:r>
+      <w:r>
+        <w:rPr>
+          <w:rFonts w:ascii="Times New Roman" w:eastAsia="Times New Roman" w:hAnsi="Times New Roman" w:cs="Times New Roman"/>
+          <w:sz w:val="24"/>
+          <w:szCs w:val="24"/>
+          <w:lang w:val="en-IN" w:eastAsia="en-AS"/>
+        </w:rPr>
+        <w:tab/>
+      </w:r>
+      <w:r>
+        <w:rPr>
+          <w:rFonts w:ascii="Times New Roman" w:eastAsia="Times New Roman" w:hAnsi="Times New Roman" w:cs="Times New Roman"/>
+          <w:b/>
+          <w:sz w:val="24"/>
+          <w:szCs w:val="24"/>
+          <w:lang w:val="en-IN" w:eastAsia="en-AS"/>
+        </w:rPr>
+        <w:t>Function to run the circuit taking parameter as rotating angle:</w:t>
+      </w:r>
+    </w:p>
+    <w:p>
+      <w:pPr>
+        <w:jc w:val="both"/>
+        <w:rPr>
+          <w:rFonts w:ascii="Times New Roman" w:eastAsia="Times New Roman" w:hAnsi="Times New Roman" w:cs="Times New Roman"/>
+          <w:sz w:val="24"/>
+          <w:szCs w:val="24"/>
+          <w:lang w:val="en-IN" w:eastAsia="en-AS"/>
+        </w:rPr>
+      </w:pPr>
+      <w:r>
+        <w:rPr>
+          <w:rFonts w:ascii="Times New Roman" w:eastAsia="Times New Roman" w:hAnsi="Times New Roman" w:cs="Times New Roman"/>
+          <w:b/>
+          <w:sz w:val="24"/>
+          <w:szCs w:val="24"/>
+          <w:lang w:val="en-IN" w:eastAsia="en-AS"/>
+        </w:rPr>
+        <w:tab/>
+      </w:r>
+      <w:r>
+        <w:rPr>
+          <w:rFonts w:ascii="Times New Roman" w:eastAsia="Times New Roman" w:hAnsi="Times New Roman" w:cs="Times New Roman"/>
+          <w:b/>
+          <w:sz w:val="24"/>
+          <w:szCs w:val="24"/>
+          <w:lang w:val="en-IN" w:eastAsia="en-AS"/>
+        </w:rPr>
+        <w:tab/>
+      </w:r>
+      <w:r>
+        <w:rPr>
+          <w:rFonts w:ascii="Times New Roman" w:eastAsia="Times New Roman" w:hAnsi="Times New Roman" w:cs="Times New Roman"/>
+          <w:b/>
+          <w:sz w:val="24"/>
+          <w:szCs w:val="24"/>
+          <w:lang w:val="en-IN" w:eastAsia="en-AS"/>
+        </w:rPr>
+        <w:tab/>
+      </w:r>
+      <w:r>
+        <w:rPr>
+          <w:rFonts w:ascii="Times New Roman" w:eastAsia="Times New Roman" w:hAnsi="Times New Roman" w:cs="Times New Roman"/>
+          <w:sz w:val="24"/>
+          <w:szCs w:val="24"/>
+          <w:lang w:val="en-IN" w:eastAsia="en-AS"/>
+        </w:rPr>
+        <w:t>counting the result of each Iteration through the backend,</w:t>
+      </w:r>
+    </w:p>
+    <w:p>
+      <w:pPr>
+        <w:jc w:val="both"/>
+        <w:rPr>
+          <w:rFonts w:ascii="Times New Roman" w:eastAsia="Times New Roman" w:hAnsi="Times New Roman" w:cs="Times New Roman"/>
+          <w:sz w:val="24"/>
+          <w:szCs w:val="24"/>
+          <w:lang w:val="en-IN" w:eastAsia="en-AS"/>
+        </w:rPr>
+      </w:pPr>
+      <w:r>
+        <w:rPr>
+          <w:rFonts w:ascii="Times New Roman" w:eastAsia="Times New Roman" w:hAnsi="Times New Roman" w:cs="Times New Roman"/>
+          <w:sz w:val="24"/>
+          <w:szCs w:val="24"/>
+          <w:lang w:val="en-IN" w:eastAsia="en-AS"/>
+        </w:rPr>
+        <w:tab/>
+      </w:r>
+      <w:r>
+        <w:rPr>
+          <w:rFonts w:ascii="Times New Roman" w:eastAsia="Times New Roman" w:hAnsi="Times New Roman" w:cs="Times New Roman"/>
+          <w:sz w:val="24"/>
+          <w:szCs w:val="24"/>
+          <w:lang w:val="en-IN" w:eastAsia="en-AS"/>
+        </w:rPr>
+        <w:tab/>
+      </w:r>
+      <w:r>
+        <w:rPr>
+          <w:rFonts w:ascii="Times New Roman" w:eastAsia="Times New Roman" w:hAnsi="Times New Roman" w:cs="Times New Roman"/>
+          <w:sz w:val="24"/>
+          <w:szCs w:val="24"/>
+          <w:lang w:val="en-IN" w:eastAsia="en-AS"/>
+        </w:rPr>
+        <w:tab/>
+        <w:t>getting the states of each count</w:t>
+      </w:r>
+    </w:p>
+    <w:p>
+      <w:pPr>
+        <w:jc w:val="both"/>
+        <w:rPr>
+          <w:rFonts w:ascii="Times New Roman" w:eastAsia="Times New Roman" w:hAnsi="Times New Roman" w:cs="Times New Roman"/>
+          <w:sz w:val="24"/>
+          <w:szCs w:val="24"/>
+          <w:lang w:val="en-IN" w:eastAsia="en-AS"/>
+        </w:rPr>
+      </w:pPr>
+      <w:r>
+        <w:rPr>
+          <w:rFonts w:ascii="Times New Roman" w:eastAsia="Times New Roman" w:hAnsi="Times New Roman" w:cs="Times New Roman"/>
+          <w:sz w:val="24"/>
+          <w:szCs w:val="24"/>
+          <w:lang w:val="en-IN" w:eastAsia="en-AS"/>
+        </w:rPr>
+        <w:tab/>
+      </w:r>
+      <w:r>
+        <w:rPr>
+          <w:rFonts w:ascii="Times New Roman" w:eastAsia="Times New Roman" w:hAnsi="Times New Roman" w:cs="Times New Roman"/>
+          <w:sz w:val="24"/>
+          <w:szCs w:val="24"/>
+          <w:lang w:val="en-IN" w:eastAsia="en-AS"/>
+        </w:rPr>
+        <w:tab/>
+      </w:r>
+      <w:r>
+        <w:rPr>
+          <w:rFonts w:ascii="Times New Roman" w:eastAsia="Times New Roman" w:hAnsi="Times New Roman" w:cs="Times New Roman"/>
+          <w:sz w:val="24"/>
+          <w:szCs w:val="24"/>
+          <w:lang w:val="en-IN" w:eastAsia="en-AS"/>
+        </w:rPr>
+        <w:tab/>
+        <w:t>computing the probabilities of each state</w:t>
+      </w:r>
+    </w:p>
+    <w:p>
+      <w:pPr>
+        <w:jc w:val="both"/>
+        <w:rPr>
+          <w:rFonts w:ascii="Times New Roman" w:eastAsia="Times New Roman" w:hAnsi="Times New Roman" w:cs="Times New Roman"/>
+          <w:sz w:val="24"/>
+          <w:szCs w:val="24"/>
+          <w:lang w:val="en-IN" w:eastAsia="en-AS"/>
+        </w:rPr>
+      </w:pPr>
+      <w:r>
+        <w:rPr>
+          <w:rFonts w:ascii="Times New Roman" w:eastAsia="Times New Roman" w:hAnsi="Times New Roman" w:cs="Times New Roman"/>
+          <w:sz w:val="24"/>
+          <w:szCs w:val="24"/>
+          <w:lang w:val="en-IN" w:eastAsia="en-AS"/>
+        </w:rPr>
+        <w:tab/>
+      </w:r>
+      <w:r>
+        <w:rPr>
+          <w:rFonts w:ascii="Times New Roman" w:eastAsia="Times New Roman" w:hAnsi="Times New Roman" w:cs="Times New Roman"/>
+          <w:sz w:val="24"/>
+          <w:szCs w:val="24"/>
+          <w:lang w:val="en-IN" w:eastAsia="en-AS"/>
+        </w:rPr>
+        <w:tab/>
+      </w:r>
+      <w:r>
+        <w:rPr>
+          <w:rFonts w:ascii="Times New Roman" w:eastAsia="Times New Roman" w:hAnsi="Times New Roman" w:cs="Times New Roman"/>
+          <w:sz w:val="24"/>
+          <w:szCs w:val="24"/>
+          <w:lang w:val="en-IN" w:eastAsia="en-AS"/>
+        </w:rPr>
+        <w:tab/>
+        <w:t>getting the state expectation</w:t>
+      </w:r>
+    </w:p>
+    <w:p>
+      <w:pPr>
+        <w:jc w:val="both"/>
+        <w:rPr>
+          <w:rFonts w:ascii="Times New Roman" w:eastAsia="Times New Roman" w:hAnsi="Times New Roman" w:cs="Times New Roman"/>
+          <w:sz w:val="24"/>
+          <w:szCs w:val="24"/>
+          <w:lang w:val="en-IN" w:eastAsia="en-AS"/>
+        </w:rPr>
+      </w:pPr>
+    </w:p>
+    <w:p>
+      <w:pPr>
+        <w:jc w:val="both"/>
+        <w:rPr>
+          <w:rFonts w:ascii="Times New Roman" w:eastAsia="Times New Roman" w:hAnsi="Times New Roman" w:cs="Times New Roman"/>
+          <w:sz w:val="24"/>
+          <w:szCs w:val="24"/>
+          <w:lang w:val="en-IN" w:eastAsia="en-AS"/>
+        </w:rPr>
+      </w:pPr>
+      <w:r>
+        <w:rPr>
+          <w:rFonts w:ascii="Times New Roman" w:eastAsia="Times New Roman" w:hAnsi="Times New Roman" w:cs="Times New Roman"/>
+          <w:sz w:val="24"/>
+          <w:szCs w:val="24"/>
+          <w:lang w:val="en-IN" w:eastAsia="en-AS"/>
+        </w:rPr>
+        <w:tab/>
+      </w:r>
+      <w:r>
+        <w:rPr>
+          <w:rFonts w:ascii="Times New Roman" w:eastAsia="Times New Roman" w:hAnsi="Times New Roman" w:cs="Times New Roman"/>
+          <w:sz w:val="24"/>
+          <w:szCs w:val="24"/>
+          <w:lang w:val="en-IN" w:eastAsia="en-AS"/>
+        </w:rPr>
+        <w:tab/>
+      </w:r>
+      <w:r>
+        <w:rPr>
+          <w:rFonts w:ascii="Times New Roman" w:eastAsia="Times New Roman" w:hAnsi="Times New Roman" w:cs="Times New Roman"/>
+          <w:sz w:val="24"/>
+          <w:szCs w:val="24"/>
+          <w:lang w:val="en-IN" w:eastAsia="en-AS"/>
+        </w:rPr>
+        <w:tab/>
+        <w:t xml:space="preserve">return an array of state expectation </w:t>
+      </w:r>
+    </w:p>
+    <w:p>
+      <w:pPr>
+        <w:jc w:val="both"/>
+        <w:rPr>
+          <w:rFonts w:ascii="Times New Roman" w:eastAsia="Times New Roman" w:hAnsi="Times New Roman" w:cs="Times New Roman"/>
+          <w:b/>
+          <w:sz w:val="24"/>
+          <w:szCs w:val="24"/>
+          <w:lang w:val="en-IN" w:eastAsia="en-AS"/>
+        </w:rPr>
+      </w:pPr>
+      <w:r>
+        <w:rPr>
+          <w:rFonts w:ascii="Times New Roman" w:eastAsia="Times New Roman" w:hAnsi="Times New Roman" w:cs="Times New Roman"/>
+          <w:b/>
+          <w:sz w:val="24"/>
+          <w:szCs w:val="24"/>
+          <w:lang w:val="en-IN" w:eastAsia="en-AS"/>
+        </w:rPr>
+        <w:tab/>
+      </w:r>
+      <w:r>
+        <w:rPr>
+          <w:rFonts w:ascii="Times New Roman" w:eastAsia="Times New Roman" w:hAnsi="Times New Roman" w:cs="Times New Roman"/>
+          <w:b/>
+          <w:sz w:val="24"/>
+          <w:szCs w:val="24"/>
+          <w:lang w:val="en-IN" w:eastAsia="en-AS"/>
+        </w:rPr>
+        <w:tab/>
+      </w:r>
+      <w:r>
+        <w:rPr>
+          <w:rFonts w:ascii="Times New Roman" w:eastAsia="Times New Roman" w:hAnsi="Times New Roman" w:cs="Times New Roman"/>
+          <w:b/>
+          <w:sz w:val="24"/>
+          <w:szCs w:val="24"/>
+          <w:lang w:val="en-IN" w:eastAsia="en-AS"/>
+        </w:rPr>
+        <w:tab/>
+      </w:r>
+    </w:p>
+    <w:p>
+      <w:pPr>
+        <w:jc w:val="both"/>
+        <w:rPr>
+          <w:rFonts w:ascii="Times New Roman" w:eastAsia="Times New Roman" w:hAnsi="Times New Roman" w:cs="Times New Roman"/>
+          <w:sz w:val="24"/>
+          <w:szCs w:val="24"/>
+          <w:lang w:val="en-IN" w:eastAsia="en-AS"/>
+        </w:rPr>
+      </w:pPr>
+      <w:r>
+        <w:rPr>
+          <w:rFonts w:ascii="Times New Roman" w:eastAsia="Times New Roman" w:hAnsi="Times New Roman" w:cs="Times New Roman"/>
+          <w:b/>
+          <w:sz w:val="24"/>
+          <w:szCs w:val="24"/>
+          <w:lang w:val="en-IN" w:eastAsia="en-AS"/>
+        </w:rPr>
+        <w:tab/>
+      </w:r>
+      <w:r>
+        <w:rPr>
+          <w:rFonts w:ascii="Times New Roman" w:eastAsia="Times New Roman" w:hAnsi="Times New Roman" w:cs="Times New Roman"/>
+          <w:b/>
+          <w:sz w:val="24"/>
+          <w:szCs w:val="24"/>
+          <w:lang w:val="en-IN" w:eastAsia="en-AS"/>
+        </w:rPr>
+        <w:tab/>
+      </w:r>
+      <w:r>
+        <w:rPr>
+          <w:rFonts w:ascii="Times New Roman" w:eastAsia="Times New Roman" w:hAnsi="Times New Roman" w:cs="Times New Roman"/>
+          <w:b/>
+          <w:sz w:val="24"/>
+          <w:szCs w:val="24"/>
+          <w:lang w:val="en-IN" w:eastAsia="en-AS"/>
+        </w:rPr>
+        <w:tab/>
+      </w:r>
+    </w:p>
+    <w:p>
+      <w:pPr>
+        <w:jc w:val="both"/>
+        <w:rPr>
+          <w:rFonts w:ascii="Times New Roman" w:eastAsia="Times New Roman" w:hAnsi="Times New Roman" w:cs="Times New Roman"/>
+          <w:sz w:val="24"/>
+          <w:szCs w:val="24"/>
+          <w:lang w:val="en-IN" w:eastAsia="en-AS"/>
+        </w:rPr>
+      </w:pPr>
+      <w:r>
+        <w:rPr>
+          <w:rFonts w:ascii="Times New Roman" w:eastAsia="Times New Roman" w:hAnsi="Times New Roman" w:cs="Times New Roman"/>
+          <w:sz w:val="24"/>
+          <w:szCs w:val="24"/>
+          <w:lang w:val="en-IN" w:eastAsia="en-AS"/>
+        </w:rPr>
+        <w:tab/>
+      </w:r>
+      <w:r>
+        <w:rPr>
+          <w:rFonts w:ascii="Times New Roman" w:eastAsia="Times New Roman" w:hAnsi="Times New Roman" w:cs="Times New Roman"/>
+          <w:sz w:val="24"/>
+          <w:szCs w:val="24"/>
+          <w:lang w:val="en-IN" w:eastAsia="en-AS"/>
+        </w:rPr>
+        <w:tab/>
+      </w:r>
+    </w:p>
+    <w:p>
+      <w:pPr>
+        <w:rPr>
+          <w:rFonts w:ascii="Times New Roman" w:eastAsia="Times New Roman" w:hAnsi="Times New Roman" w:cs="Times New Roman"/>
+          <w:b/>
+          <w:sz w:val="24"/>
+          <w:szCs w:val="24"/>
+          <w:lang w:val="en-IN" w:eastAsia="en-AS"/>
+        </w:rPr>
+      </w:pPr>
+      <w:r>
+        <w:rPr>
+          <w:rFonts w:ascii="Times New Roman" w:eastAsia="Times New Roman" w:hAnsi="Times New Roman" w:cs="Times New Roman"/>
+          <w:b/>
+          <w:sz w:val="24"/>
+          <w:szCs w:val="24"/>
+          <w:lang w:val="en-IN" w:eastAsia="en-AS"/>
+        </w:rPr>
+        <w:br w:type="page"/>
+      </w:r>
     </w:p>
     <w:p>
       <w:pPr>
         <w:pStyle w:val="ListParagraph"/>
         <w:numPr>
           <w:ilvl w:val="0"/>
-          <w:numId w:val="7"/>
+          <w:numId w:val="6"/>
         </w:numPr>
         <w:jc w:val="both"/>
         <w:rPr>
           <w:rFonts w:ascii="Times New Roman" w:eastAsia="Times New Roman" w:hAnsi="Times New Roman" w:cs="Times New Roman"/>
-          <w:sz w:val="24"/>
-          <w:szCs w:val="24"/>
-          <w:lang w:val="en-IN" w:eastAsia="en-AS"/>
-        </w:rPr>
-      </w:pPr>
-      <w:r>
-        <w:rPr>
-          <w:rFonts w:ascii="Times New Roman" w:eastAsia="Times New Roman" w:hAnsi="Times New Roman" w:cs="Times New Roman"/>
-          <w:sz w:val="24"/>
-          <w:szCs w:val="24"/>
-          <w:u w:val="single"/>
-          <w:lang w:val="en-IN" w:eastAsia="en-AS"/>
-        </w:rPr>
-        <w:t>Forward Pass for QCNN</w:t>
-      </w:r>
-    </w:p>
-    <w:p>
-      <w:pPr>
-        <w:pStyle w:val="ListParagraph"/>
-        <w:ind w:firstLine="720"/>
-        <w:jc w:val="both"/>
-        <w:rPr>
-          <w:rFonts w:ascii="Times New Roman" w:eastAsia="Times New Roman" w:hAnsi="Times New Roman" w:cs="Times New Roman"/>
-          <w:sz w:val="24"/>
-          <w:szCs w:val="24"/>
-          <w:lang w:val="en-IN" w:eastAsia="en-AS"/>
-        </w:rPr>
-      </w:pPr>
-      <w:r>
-        <w:rPr>
-          <w:rFonts w:ascii="Times New Roman" w:eastAsia="Times New Roman" w:hAnsi="Times New Roman" w:cs="Times New Roman"/>
-          <w:sz w:val="24"/>
-          <w:szCs w:val="24"/>
-          <w:lang w:val="en-IN" w:eastAsia="en-AS"/>
-        </w:rPr>
-        <w:t>The quantum analogue of a single quantum convolutional layer is implemented in the</w:t>
-      </w:r>
-      <w:r>
-        <w:rPr>
-          <w:rFonts w:ascii="Times New Roman" w:eastAsia="Times New Roman" w:hAnsi="Times New Roman" w:cs="Times New Roman"/>
-          <w:sz w:val="24"/>
-          <w:szCs w:val="24"/>
-          <w:lang w:val="en-IN" w:eastAsia="en-AS"/>
-        </w:rPr>
-        <w:t xml:space="preserve"> </w:t>
-      </w:r>
-      <w:r>
-        <w:rPr>
-          <w:rFonts w:ascii="Times New Roman" w:eastAsia="Times New Roman" w:hAnsi="Times New Roman" w:cs="Times New Roman"/>
-          <w:sz w:val="24"/>
-          <w:szCs w:val="24"/>
-          <w:lang w:val="en-IN" w:eastAsia="en-AS"/>
-        </w:rPr>
-        <w:t>QCNN forward pass method. To prepare the input for the following layer, it first applies a convolutional function to an input and a kernel, then applies a nonlinear function and performs pooling operations.</w:t>
-      </w:r>
-    </w:p>
-    <w:p>
-      <w:pPr>
-        <w:pStyle w:val="ListParagraph"/>
-        <w:ind w:left="436"/>
-        <w:jc w:val="both"/>
-        <w:rPr>
-          <w:rFonts w:ascii="Times New Roman" w:eastAsia="Times New Roman" w:hAnsi="Times New Roman" w:cs="Times New Roman"/>
           <w:b/>
           <w:sz w:val="24"/>
           <w:szCs w:val="24"/>
           <w:lang w:val="en-IN" w:eastAsia="en-AS"/>
         </w:rPr>
       </w:pPr>
+      <w:r>
+        <w:rPr>
+          <w:rFonts w:ascii="Times New Roman" w:eastAsia="Times New Roman" w:hAnsi="Times New Roman" w:cs="Times New Roman"/>
+          <w:b/>
+          <w:sz w:val="24"/>
+          <w:szCs w:val="24"/>
+          <w:lang w:val="en-IN" w:eastAsia="en-AS"/>
+        </w:rPr>
+        <w:lastRenderedPageBreak/>
+        <w:t>RESULT AND DISCUSSION</w:t>
+      </w:r>
+    </w:p>
+    <w:p>
+      <w:pPr>
+        <w:rPr>
+          <w:rFonts w:ascii="Times New Roman" w:eastAsia="Times New Roman" w:hAnsi="Times New Roman" w:cs="Times New Roman"/>
+          <w:b/>
+          <w:sz w:val="24"/>
+          <w:szCs w:val="24"/>
+          <w:lang w:val="en-IN" w:eastAsia="en-AS"/>
+        </w:rPr>
+      </w:pPr>
+      <w:r>
+        <w:rPr>
+          <w:rFonts w:ascii="Times New Roman" w:eastAsia="Times New Roman" w:hAnsi="Times New Roman" w:cs="Times New Roman"/>
+          <w:b/>
+          <w:sz w:val="24"/>
+          <w:szCs w:val="24"/>
+          <w:lang w:val="en-IN" w:eastAsia="en-AS"/>
+        </w:rPr>
+        <w:br w:type="page"/>
+      </w:r>
     </w:p>
     <w:p>
       <w:pPr>
         <w:pStyle w:val="ListParagraph"/>
         <w:numPr>
           <w:ilvl w:val="0"/>
-          <w:numId w:val="7"/>
+          <w:numId w:val="6"/>
         </w:numPr>
         <w:jc w:val="both"/>
         <w:rPr>
           <w:rFonts w:ascii="Times New Roman" w:eastAsia="Times New Roman" w:hAnsi="Times New Roman" w:cs="Times New Roman"/>
-          <w:sz w:val="24"/>
-          <w:szCs w:val="24"/>
-          <w:u w:val="single"/>
-          <w:lang w:val="en-IN" w:eastAsia="en-AS"/>
-        </w:rPr>
-      </w:pPr>
-      <w:r>
-        <w:rPr>
-          <w:rFonts w:ascii="Times New Roman" w:eastAsia="Times New Roman" w:hAnsi="Times New Roman" w:cs="Times New Roman"/>
-          <w:sz w:val="24"/>
-          <w:szCs w:val="24"/>
-          <w:u w:val="single"/>
-          <w:lang w:val="en-IN" w:eastAsia="en-AS"/>
-        </w:rPr>
-        <w:t xml:space="preserve">Quantum </w:t>
-      </w:r>
-      <w:r>
-        <w:rPr>
-          <w:rFonts w:ascii="Times New Roman" w:eastAsia="Times New Roman" w:hAnsi="Times New Roman" w:cs="Times New Roman"/>
-          <w:sz w:val="24"/>
-          <w:szCs w:val="24"/>
-          <w:u w:val="single"/>
-          <w:lang w:val="en-IN" w:eastAsia="en-AS"/>
-        </w:rPr>
-        <w:t>Backpropagation</w:t>
-      </w:r>
-      <w:r>
-        <w:rPr>
-          <w:rFonts w:ascii="Times New Roman" w:eastAsia="Times New Roman" w:hAnsi="Times New Roman" w:cs="Times New Roman"/>
-          <w:sz w:val="24"/>
-          <w:szCs w:val="24"/>
-          <w:u w:val="single"/>
-          <w:lang w:val="en-IN" w:eastAsia="en-AS"/>
-        </w:rPr>
-        <w:t xml:space="preserve"> Algorithm</w:t>
-      </w:r>
-    </w:p>
-    <w:p>
-      <w:pPr>
-        <w:pStyle w:val="ListParagraph"/>
-        <w:ind w:left="436" w:firstLine="720"/>
-        <w:jc w:val="both"/>
-        <w:rPr>
-          <w:rFonts w:ascii="Times New Roman" w:eastAsia="Times New Roman" w:hAnsi="Times New Roman" w:cs="Times New Roman"/>
-          <w:sz w:val="24"/>
-          <w:szCs w:val="24"/>
-          <w:lang w:val="en-IN" w:eastAsia="en-AS"/>
-        </w:rPr>
-      </w:pPr>
-      <w:r>
-        <w:rPr>
-          <w:rFonts w:ascii="Times New Roman" w:eastAsia="Times New Roman" w:hAnsi="Times New Roman" w:cs="Times New Roman"/>
-          <w:sz w:val="24"/>
-          <w:szCs w:val="24"/>
-          <w:lang w:val="en-IN" w:eastAsia="en-AS"/>
-        </w:rPr>
-        <w:t>It is widely used algorithm to train feed forward neural network</w:t>
-      </w:r>
-      <w:r>
-        <w:rPr>
-          <w:rFonts w:ascii="Times New Roman" w:eastAsia="Times New Roman" w:hAnsi="Times New Roman" w:cs="Times New Roman"/>
-          <w:sz w:val="24"/>
-          <w:szCs w:val="24"/>
-          <w:lang w:val="en-IN" w:eastAsia="en-AS"/>
-        </w:rPr>
-        <w:t xml:space="preserve"> </w:t>
-      </w:r>
-      <w:r>
-        <w:rPr>
-          <w:rFonts w:ascii="Times New Roman" w:eastAsia="Times New Roman" w:hAnsi="Times New Roman" w:cs="Times New Roman"/>
-          <w:sz w:val="24"/>
-          <w:szCs w:val="24"/>
-          <w:lang w:val="en-IN" w:eastAsia="en-AS"/>
-        </w:rPr>
-        <w:t xml:space="preserve">is backpropagation. The algorithm required </w:t>
-      </w:r>
-      <w:r>
-        <w:rPr>
-          <w:rFonts w:ascii="Times New Roman" w:eastAsia="Times New Roman" w:hAnsi="Times New Roman" w:cs="Times New Roman"/>
-          <w:sz w:val="24"/>
-          <w:szCs w:val="24"/>
-          <w:lang w:val="en-IN" w:eastAsia="en-AS"/>
-        </w:rPr>
-        <w:t xml:space="preserve">for quantum convolutional neural network is quantum backpropagation algorithm. Like in classical feed forward neural network we have classical backpropagation algorithm which updates all kernels weights according to the derivative of a given loss function </w:t>
+          <w:b/>
+          <w:sz w:val="24"/>
+          <w:szCs w:val="24"/>
+          <w:lang w:val="en-IN" w:eastAsia="en-AS"/>
+        </w:rPr>
+      </w:pPr>
+      <w:r>
+        <w:rPr>
+          <w:rFonts w:ascii="Times New Roman" w:eastAsia="Times New Roman" w:hAnsi="Times New Roman" w:cs="Times New Roman"/>
+          <w:b/>
+          <w:sz w:val="24"/>
+          <w:szCs w:val="24"/>
+          <w:lang w:val="en-IN" w:eastAsia="en-AS"/>
+        </w:rPr>
+        <w:lastRenderedPageBreak/>
+        <w:t>CONCLUSION</w:t>
       </w:r>
     </w:p>
     <w:p>
@@ -4554,144 +6540,21 @@
     </w:p>
     <w:p>
       <w:pPr>
-        <w:spacing w:after="0" w:line="240" w:lineRule="auto"/>
-        <w:rPr>
-          <w:rFonts w:ascii="Times New Roman" w:eastAsia="Times New Roman" w:hAnsi="Times New Roman" w:cs="Times New Roman"/>
+        <w:rPr>
+          <w:rFonts w:ascii="Times New Roman" w:hAnsi="Times New Roman" w:cs="Times New Roman"/>
           <w:b/>
           <w:sz w:val="24"/>
           <w:szCs w:val="24"/>
-          <w:lang w:val="en-IN" w:eastAsia="en-AS"/>
-        </w:rPr>
-      </w:pPr>
-    </w:p>
-    <w:p>
-      <w:pPr>
-        <w:spacing w:after="0" w:line="240" w:lineRule="auto"/>
-        <w:rPr>
-          <w:rFonts w:ascii="Times New Roman" w:eastAsia="Times New Roman" w:hAnsi="Times New Roman" w:cs="Times New Roman"/>
+          <w:lang w:val="en-IN"/>
+        </w:rPr>
+      </w:pPr>
+      <w:r>
+        <w:rPr>
+          <w:rFonts w:ascii="Times New Roman" w:hAnsi="Times New Roman" w:cs="Times New Roman"/>
           <w:b/>
           <w:sz w:val="24"/>
           <w:szCs w:val="24"/>
-          <w:lang w:val="en-IN" w:eastAsia="en-AS"/>
-        </w:rPr>
-      </w:pPr>
-    </w:p>
-    <w:p>
-      <w:pPr>
-        <w:spacing w:after="0" w:line="240" w:lineRule="auto"/>
-        <w:rPr>
-          <w:rFonts w:ascii="Times New Roman" w:eastAsia="Times New Roman" w:hAnsi="Times New Roman" w:cs="Times New Roman"/>
-          <w:b/>
-          <w:sz w:val="24"/>
-          <w:szCs w:val="24"/>
-          <w:lang w:val="en-IN" w:eastAsia="en-AS"/>
-        </w:rPr>
-      </w:pPr>
-    </w:p>
-    <w:p>
-      <w:pPr>
-        <w:spacing w:after="0" w:line="240" w:lineRule="auto"/>
-        <w:rPr>
-          <w:rFonts w:ascii="Times New Roman" w:eastAsia="Times New Roman" w:hAnsi="Times New Roman" w:cs="Times New Roman"/>
-          <w:b/>
-          <w:sz w:val="24"/>
-          <w:szCs w:val="24"/>
-          <w:lang w:val="en-IN" w:eastAsia="en-AS"/>
-        </w:rPr>
-      </w:pPr>
-    </w:p>
-    <w:p>
-      <w:pPr>
-        <w:spacing w:after="0" w:line="240" w:lineRule="auto"/>
-        <w:rPr>
-          <w:rFonts w:ascii="Times New Roman" w:eastAsia="Times New Roman" w:hAnsi="Times New Roman" w:cs="Times New Roman"/>
-          <w:b/>
-          <w:sz w:val="24"/>
-          <w:szCs w:val="24"/>
-          <w:lang w:val="en-IN" w:eastAsia="en-AS"/>
-        </w:rPr>
-      </w:pPr>
-    </w:p>
-    <w:p>
-      <w:pPr>
-        <w:spacing w:after="0" w:line="240" w:lineRule="auto"/>
-        <w:rPr>
-          <w:rFonts w:ascii="Times New Roman" w:eastAsia="Times New Roman" w:hAnsi="Times New Roman" w:cs="Times New Roman"/>
-          <w:b/>
-          <w:sz w:val="24"/>
-          <w:szCs w:val="24"/>
-          <w:lang w:val="en-IN" w:eastAsia="en-AS"/>
-        </w:rPr>
-      </w:pPr>
-    </w:p>
-    <w:p>
-      <w:pPr>
-        <w:spacing w:after="0" w:line="240" w:lineRule="auto"/>
-        <w:rPr>
-          <w:rFonts w:ascii="Times New Roman" w:eastAsia="Times New Roman" w:hAnsi="Times New Roman" w:cs="Times New Roman"/>
-          <w:b/>
-          <w:sz w:val="24"/>
-          <w:szCs w:val="24"/>
-          <w:lang w:val="en-IN" w:eastAsia="en-AS"/>
-        </w:rPr>
-      </w:pPr>
-    </w:p>
-    <w:p>
-      <w:pPr>
-        <w:spacing w:after="0" w:line="240" w:lineRule="auto"/>
-        <w:rPr>
-          <w:rFonts w:ascii="Times New Roman" w:eastAsia="Times New Roman" w:hAnsi="Times New Roman" w:cs="Times New Roman"/>
-          <w:sz w:val="24"/>
-          <w:szCs w:val="24"/>
-          <w:lang w:val="en-IN" w:eastAsia="en-AS"/>
-        </w:rPr>
-      </w:pPr>
-    </w:p>
-    <w:p>
-      <w:pPr>
-        <w:spacing w:after="0" w:line="240" w:lineRule="auto"/>
-        <w:rPr>
-          <w:rFonts w:ascii="Times New Roman" w:eastAsia="Times New Roman" w:hAnsi="Times New Roman" w:cs="Times New Roman"/>
-          <w:sz w:val="24"/>
-          <w:szCs w:val="24"/>
-          <w:lang w:val="en-IN" w:eastAsia="en-AS"/>
-        </w:rPr>
-      </w:pPr>
-    </w:p>
-    <w:p>
-      <w:pPr>
-        <w:jc w:val="both"/>
-        <w:rPr>
-          <w:rFonts w:ascii="Times New Roman" w:hAnsi="Times New Roman" w:cs="Times New Roman"/>
-          <w:sz w:val="24"/>
-          <w:szCs w:val="24"/>
           <w:lang w:val="en-IN"/>
-        </w:rPr>
-      </w:pPr>
-    </w:p>
-    <w:p>
-      <w:pPr>
-        <w:jc w:val="both"/>
-        <w:rPr>
-          <w:rFonts w:ascii="Times New Roman" w:hAnsi="Times New Roman" w:cs="Times New Roman"/>
-          <w:sz w:val="20"/>
-          <w:szCs w:val="20"/>
-        </w:rPr>
-      </w:pPr>
-    </w:p>
-    <w:p>
-      <w:pPr>
-        <w:rPr>
-          <w:rFonts w:ascii="Times New Roman" w:hAnsi="Times New Roman" w:cs="Times New Roman"/>
-          <w:sz w:val="20"/>
-          <w:szCs w:val="20"/>
-        </w:rPr>
-      </w:pPr>
-      <w:r>
-        <w:rPr>
-          <w:rFonts w:ascii="Times New Roman" w:hAnsi="Times New Roman" w:cs="Times New Roman"/>
-          <w:sz w:val="20"/>
-          <w:szCs w:val="20"/>
         </w:rPr>
         <w:br w:type="page"/>
       </w:r>
@@ -6771,6 +8634,62 @@
           <w:shd w:val="clear" w:color="auto" w:fill="FFFFFF"/>
         </w:rPr>
         <w:t>(2), p.022316.</w:t>
+      </w:r>
+    </w:p>
+    <w:p>
+      <w:pPr>
+        <w:pStyle w:val="NormalWeb"/>
+        <w:numPr>
+          <w:ilvl w:val="0"/>
+          <w:numId w:val="1"/>
+        </w:numPr>
+        <w:spacing w:before="0" w:beforeAutospacing="0" w:after="0" w:afterAutospacing="0"/>
+        <w:textAlignment w:val="baseline"/>
+        <w:rPr>
+          <w:color w:val="222222"/>
+        </w:rPr>
+      </w:pPr>
+      <w:r>
+        <w:rPr>
+          <w:color w:val="222222"/>
+          <w:sz w:val="20"/>
+          <w:szCs w:val="20"/>
+          <w:shd w:val="clear" w:color="auto" w:fill="FFFFFF"/>
+        </w:rPr>
+        <w:t>Crooks, G.E., 2019. Gradients of parameterized quantum gates using the parameter-shift rule and gate decomposition. </w:t>
+      </w:r>
+      <w:proofErr w:type="spellStart"/>
+      <w:r>
+        <w:rPr>
+          <w:i/>
+          <w:iCs/>
+          <w:color w:val="222222"/>
+          <w:sz w:val="20"/>
+          <w:szCs w:val="20"/>
+          <w:shd w:val="clear" w:color="auto" w:fill="FFFFFF"/>
+        </w:rPr>
+        <w:t>arXiv</w:t>
+      </w:r>
+      <w:proofErr w:type="spellEnd"/>
+      <w:r>
+        <w:rPr>
+          <w:i/>
+          <w:iCs/>
+          <w:color w:val="222222"/>
+          <w:sz w:val="20"/>
+          <w:szCs w:val="20"/>
+          <w:shd w:val="clear" w:color="auto" w:fill="FFFFFF"/>
+        </w:rPr>
+        <w:t xml:space="preserve"> preprint arXiv:1905.13311</w:t>
+      </w:r>
+      <w:r>
+        <w:rPr>
+          <w:color w:val="222222"/>
+          <w:sz w:val="20"/>
+          <w:szCs w:val="20"/>
+          <w:shd w:val="clear" w:color="auto" w:fill="FFFFFF"/>
+        </w:rPr>
+        <w:t>.</w:t>
       </w:r>
     </w:p>
     <w:p>
@@ -6868,7 +8787,7 @@
         <v:path o:extrusionok="f" gradientshapeok="t" o:connecttype="rect"/>
         <o:lock v:ext="edit" aspectratio="t"/>
       </v:shapetype>
-      <v:shape id="_x0000_i1037" type="#_x0000_t75" style="width:6.75pt;height:15pt;visibility:visible;mso-wrap-style:square" o:bullet="t">
+      <v:shape id="_x0000_i1064" type="#_x0000_t75" style="width:6.75pt;height:15pt;visibility:visible;mso-wrap-style:square" o:bullet="t">
         <v:imagedata r:id="rId1" o:title="{F287BFB5-3A23-4291-8CA8-0B070FA3B663}"/>
       </v:shape>
     </w:pict>
@@ -7413,11 +9332,11 @@
   <w:abstractNum w:abstractNumId="6" w15:restartNumberingAfterBreak="0">
     <w:nsid w:val="7936710F"/>
     <w:multiLevelType w:val="multilevel"/>
-    <w:tmpl w:val="29E827B6"/>
+    <w:tmpl w:val="C5D884B8"/>
     <w:lvl w:ilvl="0">
       <w:start w:val="1"/>
       <w:numFmt w:val="decimal"/>
-      <w:lvlText w:val="%1."/>
+      <w:lvlText w:val="[%1]"/>
       <w:lvlJc w:val="left"/>
       <w:pPr>
         <w:tabs>
@@ -7425,8 +9344,11 @@
         </w:tabs>
         <w:ind w:left="720" w:hanging="360"/>
       </w:pPr>
+      <w:rPr>
+        <w:rFonts w:hint="default"/>
+      </w:rPr>
     </w:lvl>
-    <w:lvl w:ilvl="1" w:tentative="1">
+    <w:lvl w:ilvl="1">
       <w:start w:val="1"/>
       <w:numFmt w:val="decimal"/>
       <w:lvlText w:val="%2."/>
@@ -7437,8 +9359,11 @@
         </w:tabs>
         <w:ind w:left="1440" w:hanging="360"/>
       </w:pPr>
+      <w:rPr>
+        <w:rFonts w:hint="default"/>
+      </w:rPr>
     </w:lvl>
-    <w:lvl w:ilvl="2" w:tentative="1">
+    <w:lvl w:ilvl="2">
       <w:start w:val="1"/>
       <w:numFmt w:val="decimal"/>
       <w:lvlText w:val="%3."/>
@@ -7449,8 +9374,11 @@
         </w:tabs>
         <w:ind w:left="2160" w:hanging="360"/>
       </w:pPr>
+      <w:rPr>
+        <w:rFonts w:hint="default"/>
+      </w:rPr>
     </w:lvl>
-    <w:lvl w:ilvl="3" w:tentative="1">
+    <w:lvl w:ilvl="3">
       <w:start w:val="1"/>
       <w:numFmt w:val="decimal"/>
       <w:lvlText w:val="%4."/>
@@ -7461,8 +9389,11 @@
         </w:tabs>
         <w:ind w:left="2880" w:hanging="360"/>
       </w:pPr>
+      <w:rPr>
+        <w:rFonts w:hint="default"/>
+      </w:rPr>
     </w:lvl>
-    <w:lvl w:ilvl="4" w:tentative="1">
+    <w:lvl w:ilvl="4">
       <w:start w:val="1"/>
       <w:numFmt w:val="decimal"/>
       <w:lvlText w:val="%5."/>
@@ -7473,8 +9404,11 @@
         </w:tabs>
         <w:ind w:left="3600" w:hanging="360"/>
       </w:pPr>
+      <w:rPr>
+        <w:rFonts w:hint="default"/>
+      </w:rPr>
     </w:lvl>
-    <w:lvl w:ilvl="5" w:tentative="1">
+    <w:lvl w:ilvl="5">
       <w:start w:val="1"/>
       <w:numFmt w:val="decimal"/>
       <w:lvlText w:val="%6."/>
@@ -7485,8 +9419,11 @@
         </w:tabs>
         <w:ind w:left="4320" w:hanging="360"/>
       </w:pPr>
+      <w:rPr>
+        <w:rFonts w:hint="default"/>
+      </w:rPr>
     </w:lvl>
-    <w:lvl w:ilvl="6" w:tentative="1">
+    <w:lvl w:ilvl="6">
       <w:start w:val="1"/>
       <w:numFmt w:val="decimal"/>
       <w:lvlText w:val="%7."/>
@@ -7497,8 +9434,11 @@
         </w:tabs>
         <w:ind w:left="5040" w:hanging="360"/>
       </w:pPr>
+      <w:rPr>
+        <w:rFonts w:hint="default"/>
+      </w:rPr>
     </w:lvl>
-    <w:lvl w:ilvl="7" w:tentative="1">
+    <w:lvl w:ilvl="7">
       <w:start w:val="1"/>
       <w:numFmt w:val="decimal"/>
       <w:lvlText w:val="%8."/>
@@ -7509,8 +9449,11 @@
         </w:tabs>
         <w:ind w:left="5760" w:hanging="360"/>
       </w:pPr>
+      <w:rPr>
+        <w:rFonts w:hint="default"/>
+      </w:rPr>
     </w:lvl>
-    <w:lvl w:ilvl="8" w:tentative="1">
+    <w:lvl w:ilvl="8">
       <w:start w:val="1"/>
       <w:numFmt w:val="decimal"/>
       <w:lvlText w:val="%9."/>
@@ -7521,6 +9464,9 @@
         </w:tabs>
         <w:ind w:left="6480" w:hanging="360"/>
       </w:pPr>
+      <w:rPr>
+        <w:rFonts w:hint="default"/>
+      </w:rPr>
     </w:lvl>
   </w:abstractNum>
   <w:num w:numId="1">
@@ -8449,7 +10395,7 @@
 </file>
 
 <file path=customXml/itemProps1.xml><?xml version="1.0" encoding="utf-8"?>
-<ds:datastoreItem xmlns:ds="http://schemas.openxmlformats.org/officeDocument/2006/customXml" ds:itemID="{59841782-6238-4998-A6B9-12D99B4813D4}">
+<ds:datastoreItem xmlns:ds="http://schemas.openxmlformats.org/officeDocument/2006/customXml" ds:itemID="{3D012CD4-7CFC-40A7-BAD1-6C8097C3A314}">
   <ds:schemaRefs>
     <ds:schemaRef ds:uri="http://schemas.openxmlformats.org/officeDocument/2006/bibliography"/>
   </ds:schemaRefs>

</xml_diff>

<commit_message>
added: ashwini mam's edited doc
</commit_message>
<xml_diff>
--- a/Docs/Dark Web Image Classification Using Quantum Convolutional Neural Network.docx
+++ b/Docs/Dark Web Image Classification Using Quantum Convolutional Neural Network.docx
@@ -3751,16 +3751,7 @@
             <w:szCs w:val="30"/>
             <w:lang w:val="en-IN" w:eastAsia="en-AS"/>
           </w:rPr>
-          <m:t>O</m:t>
-        </m:r>
-        <m:r>
-          <w:rPr>
-            <w:rFonts w:ascii="Cambria Math" w:eastAsia="Times New Roman" w:hAnsi="Cambria Math" w:cs="Times New Roman"/>
-            <w:sz w:val="30"/>
-            <w:szCs w:val="30"/>
-            <w:lang w:val="en-IN" w:eastAsia="en-AS"/>
-          </w:rPr>
-          <m:t xml:space="preserve"> </m:t>
+          <m:t xml:space="preserve">O </m:t>
         </m:r>
         <m:d>
           <m:dPr>
@@ -5204,25 +5195,7 @@
                 <w:szCs w:val="26"/>
                 <w:lang w:val="en-IN" w:eastAsia="en-AS"/>
               </w:rPr>
-              <m:t>))</m:t>
-            </m:r>
-            <m:r>
-              <w:rPr>
-                <w:rFonts w:ascii="Cambria Math" w:eastAsia="Times New Roman" w:hAnsi="Cambria Math" w:cs="Times New Roman"/>
-                <w:sz w:val="26"/>
-                <w:szCs w:val="26"/>
-                <w:lang w:val="en-IN" w:eastAsia="en-AS"/>
-              </w:rPr>
-              <m:t>κ</m:t>
-            </m:r>
-            <m:r>
-              <w:rPr>
-                <w:rFonts w:ascii="Cambria Math" w:eastAsia="Times New Roman" w:hAnsi="Cambria Math" w:cs="Times New Roman"/>
-                <w:sz w:val="26"/>
-                <w:szCs w:val="26"/>
-                <w:lang w:val="en-IN" w:eastAsia="en-AS"/>
-              </w:rPr>
-              <m:t>(</m:t>
+              <m:t>))κ(</m:t>
             </m:r>
             <m:f>
               <m:fPr>
@@ -5431,6 +5404,255 @@
         <w:jc w:val="both"/>
         <w:rPr>
           <w:rFonts w:ascii="Times New Roman" w:eastAsia="Times New Roman" w:hAnsi="Times New Roman" w:cs="Times New Roman"/>
+          <w:sz w:val="26"/>
+          <w:szCs w:val="26"/>
+          <w:lang w:val="en-IN" w:eastAsia="en-AS"/>
+        </w:rPr>
+      </w:pPr>
+    </w:p>
+    <w:bookmarkStart w:id="0" w:name="_Hlk114167653"/>
+    <w:p>
+      <w:pPr>
+        <w:pStyle w:val="ListParagraph"/>
+        <w:ind w:left="436"/>
+        <w:jc w:val="both"/>
+        <w:rPr>
+          <w:rFonts w:ascii="Times New Roman" w:eastAsia="Times New Roman" w:hAnsi="Times New Roman" w:cs="Times New Roman"/>
+          <w:sz w:val="44"/>
+          <w:szCs w:val="44"/>
+          <w:lang w:val="en-IN" w:eastAsia="en-AS"/>
+        </w:rPr>
+      </w:pPr>
+      <m:oMathPara>
+        <m:oMath>
+          <m:sSub>
+            <m:sSubPr>
+              <m:ctrlPr>
+                <w:rPr>
+                  <w:rFonts w:ascii="Cambria Math" w:eastAsia="Times New Roman" w:hAnsi="Cambria Math" w:cs="Times New Roman"/>
+                  <w:i/>
+                  <w:sz w:val="44"/>
+                  <w:szCs w:val="44"/>
+                  <w:lang w:val="en-IN" w:eastAsia="en-AS"/>
+                </w:rPr>
+              </m:ctrlPr>
+            </m:sSubPr>
+            <m:e>
+              <m:r>
+                <w:rPr>
+                  <w:rFonts w:ascii="Cambria Math" w:eastAsia="Times New Roman" w:hAnsi="Cambria Math" w:cs="Times New Roman"/>
+                  <w:sz w:val="44"/>
+                  <w:szCs w:val="44"/>
+                  <w:lang w:val="en-IN" w:eastAsia="en-AS"/>
+                </w:rPr>
+                <m:t>∆</m:t>
+              </m:r>
+            </m:e>
+            <m:sub>
+              <w:bookmarkStart w:id="1" w:name="_Hlk114167767"/>
+              <m:sSub>
+                <m:sSubPr>
+                  <m:ctrlPr>
+                    <w:rPr>
+                      <w:rFonts w:ascii="Cambria Math" w:eastAsia="Times New Roman" w:hAnsi="Cambria Math" w:cs="Times New Roman"/>
+                      <w:i/>
+                      <w:sz w:val="44"/>
+                      <w:szCs w:val="44"/>
+                      <w:lang w:val="en-IN" w:eastAsia="en-AS"/>
+                    </w:rPr>
+                  </m:ctrlPr>
+                </m:sSubPr>
+                <m:e>
+                  <m:r>
+                    <w:rPr>
+                      <w:rFonts w:ascii="Cambria Math" w:eastAsia="Times New Roman" w:hAnsi="Cambria Math" w:cs="Times New Roman"/>
+                      <w:sz w:val="44"/>
+                      <w:szCs w:val="44"/>
+                      <w:lang w:val="en-IN" w:eastAsia="en-AS"/>
+                    </w:rPr>
+                    <m:t>x</m:t>
+                  </m:r>
+                </m:e>
+                <m:sub>
+                  <m:r>
+                    <w:rPr>
+                      <w:rFonts w:ascii="Cambria Math" w:eastAsia="Times New Roman" w:hAnsi="Cambria Math" w:cs="Times New Roman"/>
+                      <w:sz w:val="44"/>
+                      <w:szCs w:val="44"/>
+                      <w:lang w:val="en-IN" w:eastAsia="en-AS"/>
+                    </w:rPr>
+                    <m:t>0</m:t>
+                  </m:r>
+                </m:sub>
+              </m:sSub>
+              <w:bookmarkEnd w:id="1"/>
+              <m:r>
+                <w:rPr>
+                  <w:rFonts w:ascii="Cambria Math" w:eastAsia="Times New Roman" w:hAnsi="Cambria Math" w:cs="Times New Roman"/>
+                  <w:sz w:val="44"/>
+                  <w:szCs w:val="44"/>
+                  <w:lang w:val="en-IN" w:eastAsia="en-AS"/>
+                </w:rPr>
+                <m:t xml:space="preserve"> </m:t>
+              </m:r>
+            </m:sub>
+          </m:sSub>
+          <m:r>
+            <w:rPr>
+              <w:rFonts w:ascii="Cambria Math" w:eastAsia="Times New Roman" w:hAnsi="Cambria Math" w:cs="Times New Roman"/>
+              <w:sz w:val="44"/>
+              <w:szCs w:val="44"/>
+              <w:lang w:val="en-IN" w:eastAsia="en-AS"/>
+            </w:rPr>
+            <m:t>QuantumCircuit</m:t>
+          </m:r>
+          <m:d>
+            <m:dPr>
+              <m:ctrlPr>
+                <w:rPr>
+                  <w:rFonts w:ascii="Cambria Math" w:eastAsia="Times New Roman" w:hAnsi="Cambria Math" w:cs="Times New Roman"/>
+                  <w:i/>
+                  <w:sz w:val="44"/>
+                  <w:szCs w:val="44"/>
+                  <w:lang w:val="en-IN" w:eastAsia="en-AS"/>
+                </w:rPr>
+              </m:ctrlPr>
+            </m:dPr>
+            <m:e>
+              <m:sSub>
+                <m:sSubPr>
+                  <m:ctrlPr>
+                    <w:rPr>
+                      <w:rFonts w:ascii="Cambria Math" w:eastAsia="Times New Roman" w:hAnsi="Cambria Math" w:cs="Times New Roman"/>
+                      <w:i/>
+                      <w:sz w:val="44"/>
+                      <w:szCs w:val="44"/>
+                      <w:lang w:val="en-IN" w:eastAsia="en-AS"/>
+                    </w:rPr>
+                  </m:ctrlPr>
+                </m:sSubPr>
+                <m:e>
+                  <m:r>
+                    <w:rPr>
+                      <w:rFonts w:ascii="Cambria Math" w:eastAsia="Times New Roman" w:hAnsi="Cambria Math" w:cs="Times New Roman"/>
+                      <w:sz w:val="44"/>
+                      <w:szCs w:val="44"/>
+                      <w:lang w:val="en-IN" w:eastAsia="en-AS"/>
+                    </w:rPr>
+                    <m:t>x</m:t>
+                  </m:r>
+                </m:e>
+                <m:sub>
+                  <m:r>
+                    <w:rPr>
+                      <w:rFonts w:ascii="Cambria Math" w:eastAsia="Times New Roman" w:hAnsi="Cambria Math" w:cs="Times New Roman"/>
+                      <w:sz w:val="44"/>
+                      <w:szCs w:val="44"/>
+                      <w:lang w:val="en-IN" w:eastAsia="en-AS"/>
+                    </w:rPr>
+                    <m:t>0</m:t>
+                  </m:r>
+                </m:sub>
+              </m:sSub>
+            </m:e>
+          </m:d>
+          <m:r>
+            <w:rPr>
+              <w:rFonts w:ascii="Cambria Math" w:eastAsia="Times New Roman" w:hAnsi="Cambria Math" w:cs="Times New Roman"/>
+              <w:sz w:val="44"/>
+              <w:szCs w:val="44"/>
+              <w:lang w:val="en-IN" w:eastAsia="en-AS"/>
+            </w:rPr>
+            <m:t>=QuantumCircuit</m:t>
+          </m:r>
+          <m:d>
+            <m:dPr>
+              <m:ctrlPr>
+                <w:rPr>
+                  <w:rFonts w:ascii="Cambria Math" w:eastAsia="Times New Roman" w:hAnsi="Cambria Math" w:cs="Times New Roman"/>
+                  <w:i/>
+                  <w:sz w:val="44"/>
+                  <w:szCs w:val="44"/>
+                  <w:lang w:val="en-IN" w:eastAsia="en-AS"/>
+                </w:rPr>
+              </m:ctrlPr>
+            </m:dPr>
+            <m:e>
+              <w:bookmarkStart w:id="2" w:name="_Hlk114167834"/>
+              <w:bookmarkStart w:id="3" w:name="_Hlk114167961"/>
+              <m:r>
+                <w:rPr>
+                  <w:rFonts w:ascii="Cambria Math" w:eastAsia="Times New Roman" w:hAnsi="Cambria Math" w:cs="Times New Roman"/>
+                  <w:sz w:val="44"/>
+                  <w:szCs w:val="44"/>
+                  <w:lang w:val="en-IN" w:eastAsia="en-AS"/>
+                </w:rPr>
+                <m:t>α</m:t>
+              </m:r>
+              <w:bookmarkEnd w:id="2"/>
+              <m:r>
+                <w:rPr>
+                  <w:rFonts w:ascii="Cambria Math" w:eastAsia="Times New Roman" w:hAnsi="Cambria Math" w:cs="Times New Roman"/>
+                  <w:sz w:val="44"/>
+                  <w:szCs w:val="44"/>
+                  <w:lang w:val="en-IN" w:eastAsia="en-AS"/>
+                </w:rPr>
+                <m:t>+</m:t>
+              </m:r>
+              <w:bookmarkStart w:id="4" w:name="_Hlk114167887"/>
+              <m:r>
+                <w:rPr>
+                  <w:rFonts w:ascii="Cambria Math" w:eastAsia="Times New Roman" w:hAnsi="Cambria Math" w:cs="Times New Roman"/>
+                  <w:sz w:val="44"/>
+                  <w:szCs w:val="44"/>
+                  <w:lang w:val="en-IN" w:eastAsia="en-AS"/>
+                </w:rPr>
+                <m:t>β</m:t>
+              </m:r>
+              <w:bookmarkEnd w:id="3"/>
+              <w:bookmarkEnd w:id="4"/>
+            </m:e>
+          </m:d>
+          <m:r>
+            <w:rPr>
+              <w:rFonts w:ascii="Cambria Math" w:eastAsia="Times New Roman" w:hAnsi="Cambria Math" w:cs="Times New Roman"/>
+              <w:sz w:val="44"/>
+              <w:szCs w:val="44"/>
+              <w:lang w:val="en-IN" w:eastAsia="en-AS"/>
+            </w:rPr>
+            <m:t>-QuantumCircuit(</m:t>
+          </m:r>
+          <w:bookmarkStart w:id="5" w:name="_Hlk114167990"/>
+          <m:r>
+            <w:rPr>
+              <w:rFonts w:ascii="Cambria Math" w:eastAsia="Times New Roman" w:hAnsi="Cambria Math" w:cs="Times New Roman"/>
+              <w:sz w:val="44"/>
+              <w:szCs w:val="44"/>
+              <w:lang w:val="en-IN" w:eastAsia="en-AS"/>
+            </w:rPr>
+            <m:t>α-β</m:t>
+          </m:r>
+          <w:bookmarkEnd w:id="5"/>
+          <m:r>
+            <w:rPr>
+              <w:rFonts w:ascii="Cambria Math" w:eastAsia="Times New Roman" w:hAnsi="Cambria Math" w:cs="Times New Roman"/>
+              <w:sz w:val="44"/>
+              <w:szCs w:val="44"/>
+              <w:lang w:val="en-IN" w:eastAsia="en-AS"/>
+            </w:rPr>
+            <m:t>)</m:t>
+          </m:r>
+        </m:oMath>
+      </m:oMathPara>
+    </w:p>
+    <w:bookmarkEnd w:id="0"/>
+    <w:p>
+      <w:pPr>
+        <w:pStyle w:val="ListParagraph"/>
+        <w:ind w:left="436"/>
+        <w:jc w:val="both"/>
+        <w:rPr>
+          <w:rFonts w:ascii="Times New Roman" w:eastAsia="Times New Roman" w:hAnsi="Times New Roman" w:cs="Times New Roman"/>
           <w:sz w:val="24"/>
           <w:szCs w:val="24"/>
           <w:lang w:val="en-IN" w:eastAsia="en-AS"/>
@@ -5501,6 +5723,7 @@
           <w:szCs w:val="24"/>
           <w:lang w:val="en-IN" w:eastAsia="en-AS"/>
         </w:rPr>
+        <w:lastRenderedPageBreak/>
         <w:br w:type="page"/>
       </w:r>
     </w:p>
@@ -5609,18 +5832,7 @@
           <w:szCs w:val="24"/>
           <w:lang w:val="en-IN" w:eastAsia="en-AS"/>
         </w:rPr>
-        <w:t>return dictionary with key as image path and value</w:t>
-      </w:r>
-      <w:bookmarkStart w:id="0" w:name="_GoBack"/>
-      <w:bookmarkEnd w:id="0"/>
-      <w:r>
-        <w:rPr>
-          <w:rFonts w:ascii="Times New Roman" w:eastAsia="Times New Roman" w:hAnsi="Times New Roman" w:cs="Times New Roman"/>
-          <w:sz w:val="24"/>
-          <w:szCs w:val="24"/>
-          <w:lang w:val="en-IN" w:eastAsia="en-AS"/>
-        </w:rPr>
-        <w:t xml:space="preserve"> as label index</w:t>
+        <w:t>return dictionary with key as image path and value as label index</w:t>
       </w:r>
     </w:p>
     <w:p>
@@ -6101,6 +6313,885 @@
         </w:rPr>
         <w:tab/>
         <w:t xml:space="preserve">return an array of state expectation </w:t>
+      </w:r>
+    </w:p>
+    <w:p>
+      <w:pPr>
+        <w:jc w:val="both"/>
+        <w:rPr>
+          <w:rFonts w:ascii="Times New Roman" w:eastAsia="Times New Roman" w:hAnsi="Times New Roman" w:cs="Times New Roman"/>
+          <w:sz w:val="24"/>
+          <w:szCs w:val="24"/>
+          <w:lang w:val="en-IN" w:eastAsia="en-AS"/>
+        </w:rPr>
+      </w:pPr>
+    </w:p>
+    <w:p>
+      <w:pPr>
+        <w:jc w:val="both"/>
+        <w:rPr>
+          <w:rFonts w:ascii="Times New Roman" w:eastAsia="Times New Roman" w:hAnsi="Times New Roman" w:cs="Times New Roman"/>
+          <w:b/>
+          <w:sz w:val="24"/>
+          <w:szCs w:val="24"/>
+          <w:lang w:val="en-IN" w:eastAsia="en-AS"/>
+        </w:rPr>
+      </w:pPr>
+      <w:r>
+        <w:rPr>
+          <w:rFonts w:ascii="Times New Roman" w:eastAsia="Times New Roman" w:hAnsi="Times New Roman" w:cs="Times New Roman"/>
+          <w:sz w:val="24"/>
+          <w:szCs w:val="24"/>
+          <w:lang w:val="en-IN" w:eastAsia="en-AS"/>
+        </w:rPr>
+        <w:tab/>
+      </w:r>
+      <w:bookmarkStart w:id="6" w:name="_Hlk114171094"/>
+      <w:bookmarkStart w:id="7" w:name="_GoBack"/>
+      <w:r>
+        <w:rPr>
+          <w:rFonts w:ascii="Times New Roman" w:eastAsia="Times New Roman" w:hAnsi="Times New Roman" w:cs="Times New Roman"/>
+          <w:b/>
+          <w:sz w:val="24"/>
+          <w:szCs w:val="24"/>
+          <w:lang w:val="en-IN" w:eastAsia="en-AS"/>
+        </w:rPr>
+        <w:t xml:space="preserve">Class for </w:t>
+      </w:r>
+      <w:proofErr w:type="spellStart"/>
+      <w:r>
+        <w:rPr>
+          <w:rFonts w:ascii="Times New Roman" w:eastAsia="Times New Roman" w:hAnsi="Times New Roman" w:cs="Times New Roman"/>
+          <w:b/>
+          <w:sz w:val="24"/>
+          <w:szCs w:val="24"/>
+          <w:lang w:val="en-IN" w:eastAsia="en-AS"/>
+        </w:rPr>
+        <w:t>HybridFunction</w:t>
+      </w:r>
+      <w:proofErr w:type="spellEnd"/>
+    </w:p>
+    <w:p>
+      <w:pPr>
+        <w:jc w:val="both"/>
+        <w:rPr>
+          <w:rFonts w:ascii="Times New Roman" w:eastAsia="Times New Roman" w:hAnsi="Times New Roman" w:cs="Times New Roman"/>
+          <w:b/>
+          <w:sz w:val="24"/>
+          <w:szCs w:val="24"/>
+          <w:lang w:val="en-IN" w:eastAsia="en-AS"/>
+        </w:rPr>
+      </w:pPr>
+      <w:r>
+        <w:rPr>
+          <w:rFonts w:ascii="Times New Roman" w:eastAsia="Times New Roman" w:hAnsi="Times New Roman" w:cs="Times New Roman"/>
+          <w:b/>
+          <w:sz w:val="24"/>
+          <w:szCs w:val="24"/>
+          <w:lang w:val="en-IN" w:eastAsia="en-AS"/>
+        </w:rPr>
+        <w:tab/>
+      </w:r>
+      <w:r>
+        <w:rPr>
+          <w:rFonts w:ascii="Times New Roman" w:eastAsia="Times New Roman" w:hAnsi="Times New Roman" w:cs="Times New Roman"/>
+          <w:b/>
+          <w:sz w:val="24"/>
+          <w:szCs w:val="24"/>
+          <w:lang w:val="en-IN" w:eastAsia="en-AS"/>
+        </w:rPr>
+        <w:tab/>
+        <w:t>Static Function for forward pass computation</w:t>
+      </w:r>
+      <w:r>
+        <w:rPr>
+          <w:rFonts w:ascii="Times New Roman" w:eastAsia="Times New Roman" w:hAnsi="Times New Roman" w:cs="Times New Roman"/>
+          <w:b/>
+          <w:sz w:val="24"/>
+          <w:szCs w:val="24"/>
+          <w:lang w:val="en-IN" w:eastAsia="en-AS"/>
+        </w:rPr>
+        <w:t xml:space="preserve"> taking context, input, </w:t>
+      </w:r>
+      <w:proofErr w:type="spellStart"/>
+      <w:r>
+        <w:rPr>
+          <w:rFonts w:ascii="Times New Roman" w:eastAsia="Times New Roman" w:hAnsi="Times New Roman" w:cs="Times New Roman"/>
+          <w:b/>
+          <w:sz w:val="24"/>
+          <w:szCs w:val="24"/>
+          <w:lang w:val="en-IN" w:eastAsia="en-AS"/>
+        </w:rPr>
+        <w:t>quantum_circuit</w:t>
+      </w:r>
+      <w:proofErr w:type="spellEnd"/>
+      <w:r>
+        <w:rPr>
+          <w:rFonts w:ascii="Times New Roman" w:eastAsia="Times New Roman" w:hAnsi="Times New Roman" w:cs="Times New Roman"/>
+          <w:b/>
+          <w:sz w:val="24"/>
+          <w:szCs w:val="24"/>
+          <w:lang w:val="en-IN" w:eastAsia="en-AS"/>
+        </w:rPr>
+        <w:t>, and shift as parameters:</w:t>
+      </w:r>
+    </w:p>
+    <w:p>
+      <w:pPr>
+        <w:jc w:val="both"/>
+        <w:rPr>
+          <w:rFonts w:ascii="Times New Roman" w:eastAsia="Times New Roman" w:hAnsi="Times New Roman" w:cs="Times New Roman"/>
+          <w:sz w:val="24"/>
+          <w:szCs w:val="24"/>
+          <w:lang w:val="en-IN" w:eastAsia="en-AS"/>
+        </w:rPr>
+      </w:pPr>
+      <w:r>
+        <w:rPr>
+          <w:rFonts w:ascii="Times New Roman" w:eastAsia="Times New Roman" w:hAnsi="Times New Roman" w:cs="Times New Roman"/>
+          <w:b/>
+          <w:sz w:val="24"/>
+          <w:szCs w:val="24"/>
+          <w:lang w:val="en-IN" w:eastAsia="en-AS"/>
+        </w:rPr>
+        <w:tab/>
+      </w:r>
+      <w:r>
+        <w:rPr>
+          <w:rFonts w:ascii="Times New Roman" w:eastAsia="Times New Roman" w:hAnsi="Times New Roman" w:cs="Times New Roman"/>
+          <w:b/>
+          <w:sz w:val="24"/>
+          <w:szCs w:val="24"/>
+          <w:lang w:val="en-IN" w:eastAsia="en-AS"/>
+        </w:rPr>
+        <w:tab/>
+      </w:r>
+      <w:r>
+        <w:rPr>
+          <w:rFonts w:ascii="Times New Roman" w:eastAsia="Times New Roman" w:hAnsi="Times New Roman" w:cs="Times New Roman"/>
+          <w:b/>
+          <w:sz w:val="24"/>
+          <w:szCs w:val="24"/>
+          <w:lang w:val="en-IN" w:eastAsia="en-AS"/>
+        </w:rPr>
+        <w:tab/>
+      </w:r>
+      <w:r>
+        <w:rPr>
+          <w:rFonts w:ascii="Times New Roman" w:eastAsia="Times New Roman" w:hAnsi="Times New Roman" w:cs="Times New Roman"/>
+          <w:sz w:val="24"/>
+          <w:szCs w:val="24"/>
+          <w:lang w:val="en-IN" w:eastAsia="en-AS"/>
+        </w:rPr>
+        <w:t>getting the shifts from context</w:t>
+      </w:r>
+    </w:p>
+    <w:p>
+      <w:pPr>
+        <w:jc w:val="both"/>
+        <w:rPr>
+          <w:rFonts w:ascii="Times New Roman" w:eastAsia="Times New Roman" w:hAnsi="Times New Roman" w:cs="Times New Roman"/>
+          <w:sz w:val="24"/>
+          <w:szCs w:val="24"/>
+          <w:lang w:val="en-IN" w:eastAsia="en-AS"/>
+        </w:rPr>
+      </w:pPr>
+      <w:r>
+        <w:rPr>
+          <w:rFonts w:ascii="Times New Roman" w:eastAsia="Times New Roman" w:hAnsi="Times New Roman" w:cs="Times New Roman"/>
+          <w:b/>
+          <w:sz w:val="24"/>
+          <w:szCs w:val="24"/>
+          <w:lang w:val="en-IN" w:eastAsia="en-AS"/>
+        </w:rPr>
+        <w:tab/>
+      </w:r>
+      <w:r>
+        <w:rPr>
+          <w:rFonts w:ascii="Times New Roman" w:eastAsia="Times New Roman" w:hAnsi="Times New Roman" w:cs="Times New Roman"/>
+          <w:b/>
+          <w:sz w:val="24"/>
+          <w:szCs w:val="24"/>
+          <w:lang w:val="en-IN" w:eastAsia="en-AS"/>
+        </w:rPr>
+        <w:tab/>
+      </w:r>
+      <w:r>
+        <w:rPr>
+          <w:rFonts w:ascii="Times New Roman" w:eastAsia="Times New Roman" w:hAnsi="Times New Roman" w:cs="Times New Roman"/>
+          <w:b/>
+          <w:sz w:val="24"/>
+          <w:szCs w:val="24"/>
+          <w:lang w:val="en-IN" w:eastAsia="en-AS"/>
+        </w:rPr>
+        <w:tab/>
+      </w:r>
+      <w:r>
+        <w:rPr>
+          <w:rFonts w:ascii="Times New Roman" w:eastAsia="Times New Roman" w:hAnsi="Times New Roman" w:cs="Times New Roman"/>
+          <w:sz w:val="24"/>
+          <w:szCs w:val="24"/>
+          <w:lang w:val="en-IN" w:eastAsia="en-AS"/>
+        </w:rPr>
+        <w:t xml:space="preserve">getting the shifts from </w:t>
+      </w:r>
+      <w:proofErr w:type="spellStart"/>
+      <w:r>
+        <w:rPr>
+          <w:rFonts w:ascii="Times New Roman" w:eastAsia="Times New Roman" w:hAnsi="Times New Roman" w:cs="Times New Roman"/>
+          <w:sz w:val="24"/>
+          <w:szCs w:val="24"/>
+          <w:lang w:val="en-IN" w:eastAsia="en-AS"/>
+        </w:rPr>
+        <w:t>quantum_circuit</w:t>
+      </w:r>
+      <w:proofErr w:type="spellEnd"/>
+    </w:p>
+    <w:p>
+      <w:pPr>
+        <w:jc w:val="both"/>
+        <w:rPr>
+          <w:rFonts w:ascii="Times New Roman" w:eastAsia="Times New Roman" w:hAnsi="Times New Roman" w:cs="Times New Roman"/>
+          <w:sz w:val="24"/>
+          <w:szCs w:val="24"/>
+          <w:lang w:val="en-IN" w:eastAsia="en-AS"/>
+        </w:rPr>
+      </w:pPr>
+      <w:r>
+        <w:rPr>
+          <w:rFonts w:ascii="Times New Roman" w:eastAsia="Times New Roman" w:hAnsi="Times New Roman" w:cs="Times New Roman"/>
+          <w:b/>
+          <w:sz w:val="24"/>
+          <w:szCs w:val="24"/>
+          <w:lang w:val="en-IN" w:eastAsia="en-AS"/>
+        </w:rPr>
+        <w:tab/>
+      </w:r>
+      <w:r>
+        <w:rPr>
+          <w:rFonts w:ascii="Times New Roman" w:eastAsia="Times New Roman" w:hAnsi="Times New Roman" w:cs="Times New Roman"/>
+          <w:b/>
+          <w:sz w:val="24"/>
+          <w:szCs w:val="24"/>
+          <w:lang w:val="en-IN" w:eastAsia="en-AS"/>
+        </w:rPr>
+        <w:tab/>
+      </w:r>
+      <w:r>
+        <w:rPr>
+          <w:rFonts w:ascii="Times New Roman" w:eastAsia="Times New Roman" w:hAnsi="Times New Roman" w:cs="Times New Roman"/>
+          <w:b/>
+          <w:sz w:val="24"/>
+          <w:szCs w:val="24"/>
+          <w:lang w:val="en-IN" w:eastAsia="en-AS"/>
+        </w:rPr>
+        <w:tab/>
+      </w:r>
+      <w:r>
+        <w:rPr>
+          <w:rFonts w:ascii="Times New Roman" w:eastAsia="Times New Roman" w:hAnsi="Times New Roman" w:cs="Times New Roman"/>
+          <w:sz w:val="24"/>
+          <w:szCs w:val="24"/>
+          <w:lang w:val="en-IN" w:eastAsia="en-AS"/>
+        </w:rPr>
+        <w:t>getting the expectations along Z-axis of rotation</w:t>
+      </w:r>
+    </w:p>
+    <w:p>
+      <w:pPr>
+        <w:jc w:val="both"/>
+        <w:rPr>
+          <w:rFonts w:ascii="Times New Roman" w:eastAsia="Times New Roman" w:hAnsi="Times New Roman" w:cs="Times New Roman"/>
+          <w:sz w:val="24"/>
+          <w:szCs w:val="24"/>
+          <w:lang w:val="en-IN" w:eastAsia="en-AS"/>
+        </w:rPr>
+      </w:pPr>
+      <w:r>
+        <w:rPr>
+          <w:rFonts w:ascii="Times New Roman" w:eastAsia="Times New Roman" w:hAnsi="Times New Roman" w:cs="Times New Roman"/>
+          <w:sz w:val="24"/>
+          <w:szCs w:val="24"/>
+          <w:lang w:val="en-IN" w:eastAsia="en-AS"/>
+        </w:rPr>
+        <w:tab/>
+      </w:r>
+      <w:r>
+        <w:rPr>
+          <w:rFonts w:ascii="Times New Roman" w:eastAsia="Times New Roman" w:hAnsi="Times New Roman" w:cs="Times New Roman"/>
+          <w:sz w:val="24"/>
+          <w:szCs w:val="24"/>
+          <w:lang w:val="en-IN" w:eastAsia="en-AS"/>
+        </w:rPr>
+        <w:tab/>
+      </w:r>
+      <w:r>
+        <w:rPr>
+          <w:rFonts w:ascii="Times New Roman" w:eastAsia="Times New Roman" w:hAnsi="Times New Roman" w:cs="Times New Roman"/>
+          <w:sz w:val="24"/>
+          <w:szCs w:val="24"/>
+          <w:lang w:val="en-IN" w:eastAsia="en-AS"/>
+        </w:rPr>
+        <w:tab/>
+        <w:t>calculating the result as tensors of expectations</w:t>
+      </w:r>
+    </w:p>
+    <w:p>
+      <w:pPr>
+        <w:jc w:val="both"/>
+        <w:rPr>
+          <w:rFonts w:ascii="Times New Roman" w:eastAsia="Times New Roman" w:hAnsi="Times New Roman" w:cs="Times New Roman"/>
+          <w:sz w:val="24"/>
+          <w:szCs w:val="24"/>
+          <w:lang w:val="en-IN" w:eastAsia="en-AS"/>
+        </w:rPr>
+      </w:pPr>
+      <w:r>
+        <w:rPr>
+          <w:rFonts w:ascii="Times New Roman" w:eastAsia="Times New Roman" w:hAnsi="Times New Roman" w:cs="Times New Roman"/>
+          <w:b/>
+          <w:sz w:val="24"/>
+          <w:szCs w:val="24"/>
+          <w:lang w:val="en-IN" w:eastAsia="en-AS"/>
+        </w:rPr>
+        <w:tab/>
+      </w:r>
+      <w:r>
+        <w:rPr>
+          <w:rFonts w:ascii="Times New Roman" w:eastAsia="Times New Roman" w:hAnsi="Times New Roman" w:cs="Times New Roman"/>
+          <w:b/>
+          <w:sz w:val="24"/>
+          <w:szCs w:val="24"/>
+          <w:lang w:val="en-IN" w:eastAsia="en-AS"/>
+        </w:rPr>
+        <w:tab/>
+      </w:r>
+      <w:r>
+        <w:rPr>
+          <w:rFonts w:ascii="Times New Roman" w:eastAsia="Times New Roman" w:hAnsi="Times New Roman" w:cs="Times New Roman"/>
+          <w:b/>
+          <w:sz w:val="24"/>
+          <w:szCs w:val="24"/>
+          <w:lang w:val="en-IN" w:eastAsia="en-AS"/>
+        </w:rPr>
+        <w:tab/>
+      </w:r>
+      <w:r>
+        <w:rPr>
+          <w:rFonts w:ascii="Times New Roman" w:eastAsia="Times New Roman" w:hAnsi="Times New Roman" w:cs="Times New Roman"/>
+          <w:sz w:val="24"/>
+          <w:szCs w:val="24"/>
+          <w:lang w:val="en-IN" w:eastAsia="en-AS"/>
+        </w:rPr>
+        <w:t xml:space="preserve">storing the input and </w:t>
+      </w:r>
+      <w:proofErr w:type="gramStart"/>
+      <w:r>
+        <w:rPr>
+          <w:rFonts w:ascii="Times New Roman" w:eastAsia="Times New Roman" w:hAnsi="Times New Roman" w:cs="Times New Roman"/>
+          <w:sz w:val="24"/>
+          <w:szCs w:val="24"/>
+          <w:lang w:val="en-IN" w:eastAsia="en-AS"/>
+        </w:rPr>
+        <w:t xml:space="preserve">result </w:t>
+      </w:r>
+      <w:r>
+        <w:rPr>
+          <w:rFonts w:ascii="Times New Roman" w:eastAsia="Times New Roman" w:hAnsi="Times New Roman" w:cs="Times New Roman"/>
+          <w:b/>
+          <w:sz w:val="24"/>
+          <w:szCs w:val="24"/>
+          <w:lang w:val="en-IN" w:eastAsia="en-AS"/>
+        </w:rPr>
+        <w:t xml:space="preserve"> </w:t>
+      </w:r>
+      <w:r>
+        <w:rPr>
+          <w:rFonts w:ascii="Times New Roman" w:eastAsia="Times New Roman" w:hAnsi="Times New Roman" w:cs="Times New Roman"/>
+          <w:sz w:val="24"/>
+          <w:szCs w:val="24"/>
+          <w:lang w:val="en-IN" w:eastAsia="en-AS"/>
+        </w:rPr>
+        <w:t>for</w:t>
+      </w:r>
+      <w:proofErr w:type="gramEnd"/>
+      <w:r>
+        <w:rPr>
+          <w:rFonts w:ascii="Times New Roman" w:eastAsia="Times New Roman" w:hAnsi="Times New Roman" w:cs="Times New Roman"/>
+          <w:sz w:val="24"/>
+          <w:szCs w:val="24"/>
+          <w:lang w:val="en-IN" w:eastAsia="en-AS"/>
+        </w:rPr>
+        <w:t xml:space="preserve"> further backward pass computation</w:t>
+      </w:r>
+    </w:p>
+    <w:p>
+      <w:pPr>
+        <w:jc w:val="both"/>
+        <w:rPr>
+          <w:rFonts w:ascii="Times New Roman" w:eastAsia="Times New Roman" w:hAnsi="Times New Roman" w:cs="Times New Roman"/>
+          <w:sz w:val="24"/>
+          <w:szCs w:val="24"/>
+          <w:lang w:val="en-IN" w:eastAsia="en-AS"/>
+        </w:rPr>
+      </w:pPr>
+    </w:p>
+    <w:p>
+      <w:pPr>
+        <w:jc w:val="both"/>
+        <w:rPr>
+          <w:rFonts w:ascii="Times New Roman" w:eastAsia="Times New Roman" w:hAnsi="Times New Roman" w:cs="Times New Roman"/>
+          <w:b/>
+          <w:sz w:val="24"/>
+          <w:szCs w:val="24"/>
+          <w:lang w:val="en-IN" w:eastAsia="en-AS"/>
+        </w:rPr>
+      </w:pPr>
+      <w:r>
+        <w:rPr>
+          <w:rFonts w:ascii="Times New Roman" w:eastAsia="Times New Roman" w:hAnsi="Times New Roman" w:cs="Times New Roman"/>
+          <w:sz w:val="24"/>
+          <w:szCs w:val="24"/>
+          <w:lang w:val="en-IN" w:eastAsia="en-AS"/>
+        </w:rPr>
+        <w:tab/>
+      </w:r>
+      <w:r>
+        <w:rPr>
+          <w:rFonts w:ascii="Times New Roman" w:eastAsia="Times New Roman" w:hAnsi="Times New Roman" w:cs="Times New Roman"/>
+          <w:sz w:val="24"/>
+          <w:szCs w:val="24"/>
+          <w:lang w:val="en-IN" w:eastAsia="en-AS"/>
+        </w:rPr>
+        <w:tab/>
+      </w:r>
+      <w:r>
+        <w:rPr>
+          <w:rFonts w:ascii="Times New Roman" w:eastAsia="Times New Roman" w:hAnsi="Times New Roman" w:cs="Times New Roman"/>
+          <w:b/>
+          <w:sz w:val="24"/>
+          <w:szCs w:val="24"/>
+          <w:lang w:val="en-IN" w:eastAsia="en-AS"/>
+        </w:rPr>
+        <w:t xml:space="preserve">Static Function for backward pass computation </w:t>
+      </w:r>
+      <w:r>
+        <w:rPr>
+          <w:rFonts w:ascii="Times New Roman" w:eastAsia="Times New Roman" w:hAnsi="Times New Roman" w:cs="Times New Roman"/>
+          <w:b/>
+          <w:sz w:val="24"/>
+          <w:szCs w:val="24"/>
+          <w:lang w:val="en-IN" w:eastAsia="en-AS"/>
+        </w:rPr>
+        <w:t xml:space="preserve">taking context and </w:t>
+      </w:r>
+      <w:proofErr w:type="spellStart"/>
+      <w:r>
+        <w:rPr>
+          <w:rFonts w:ascii="Times New Roman" w:eastAsia="Times New Roman" w:hAnsi="Times New Roman" w:cs="Times New Roman"/>
+          <w:b/>
+          <w:sz w:val="24"/>
+          <w:szCs w:val="24"/>
+          <w:lang w:val="en-IN" w:eastAsia="en-AS"/>
+        </w:rPr>
+        <w:t>gradient_output</w:t>
+      </w:r>
+      <w:proofErr w:type="spellEnd"/>
+      <w:r>
+        <w:rPr>
+          <w:rFonts w:ascii="Times New Roman" w:eastAsia="Times New Roman" w:hAnsi="Times New Roman" w:cs="Times New Roman"/>
+          <w:b/>
+          <w:sz w:val="24"/>
+          <w:szCs w:val="24"/>
+          <w:lang w:val="en-IN" w:eastAsia="en-AS"/>
+        </w:rPr>
+        <w:t xml:space="preserve"> as parameters:</w:t>
+      </w:r>
+    </w:p>
+    <w:p>
+      <w:pPr>
+        <w:jc w:val="both"/>
+        <w:rPr>
+          <w:rFonts w:ascii="Times New Roman" w:eastAsia="Times New Roman" w:hAnsi="Times New Roman" w:cs="Times New Roman"/>
+          <w:sz w:val="24"/>
+          <w:szCs w:val="24"/>
+          <w:lang w:val="en-IN" w:eastAsia="en-AS"/>
+        </w:rPr>
+      </w:pPr>
+      <w:r>
+        <w:rPr>
+          <w:rFonts w:ascii="Times New Roman" w:eastAsia="Times New Roman" w:hAnsi="Times New Roman" w:cs="Times New Roman"/>
+          <w:b/>
+          <w:sz w:val="24"/>
+          <w:szCs w:val="24"/>
+          <w:lang w:val="en-IN" w:eastAsia="en-AS"/>
+        </w:rPr>
+        <w:tab/>
+      </w:r>
+      <w:r>
+        <w:rPr>
+          <w:rFonts w:ascii="Times New Roman" w:eastAsia="Times New Roman" w:hAnsi="Times New Roman" w:cs="Times New Roman"/>
+          <w:b/>
+          <w:sz w:val="24"/>
+          <w:szCs w:val="24"/>
+          <w:lang w:val="en-IN" w:eastAsia="en-AS"/>
+        </w:rPr>
+        <w:tab/>
+      </w:r>
+      <w:r>
+        <w:rPr>
+          <w:rFonts w:ascii="Times New Roman" w:eastAsia="Times New Roman" w:hAnsi="Times New Roman" w:cs="Times New Roman"/>
+          <w:b/>
+          <w:sz w:val="24"/>
+          <w:szCs w:val="24"/>
+          <w:lang w:val="en-IN" w:eastAsia="en-AS"/>
+        </w:rPr>
+        <w:tab/>
+      </w:r>
+      <w:proofErr w:type="spellStart"/>
+      <w:r>
+        <w:rPr>
+          <w:rFonts w:ascii="Times New Roman" w:eastAsia="Times New Roman" w:hAnsi="Times New Roman" w:cs="Times New Roman"/>
+          <w:sz w:val="24"/>
+          <w:szCs w:val="24"/>
+          <w:lang w:val="en-IN" w:eastAsia="en-AS"/>
+        </w:rPr>
+        <w:t>destructuring</w:t>
+      </w:r>
+      <w:proofErr w:type="spellEnd"/>
+      <w:r>
+        <w:rPr>
+          <w:rFonts w:ascii="Times New Roman" w:eastAsia="Times New Roman" w:hAnsi="Times New Roman" w:cs="Times New Roman"/>
+          <w:sz w:val="24"/>
+          <w:szCs w:val="24"/>
+          <w:lang w:val="en-IN" w:eastAsia="en-AS"/>
+        </w:rPr>
+        <w:t xml:space="preserve"> input and expectations along Z-axis to save as tensor pair</w:t>
+      </w:r>
+    </w:p>
+    <w:p>
+      <w:pPr>
+        <w:jc w:val="both"/>
+        <w:rPr>
+          <w:rFonts w:ascii="Times New Roman" w:eastAsia="Times New Roman" w:hAnsi="Times New Roman" w:cs="Times New Roman"/>
+          <w:b/>
+          <w:sz w:val="24"/>
+          <w:szCs w:val="24"/>
+          <w:lang w:val="en-IN" w:eastAsia="en-AS"/>
+        </w:rPr>
+      </w:pPr>
+      <w:r>
+        <w:rPr>
+          <w:rFonts w:ascii="Times New Roman" w:eastAsia="Times New Roman" w:hAnsi="Times New Roman" w:cs="Times New Roman"/>
+          <w:b/>
+          <w:sz w:val="24"/>
+          <w:szCs w:val="24"/>
+          <w:lang w:val="en-IN" w:eastAsia="en-AS"/>
+        </w:rPr>
+        <w:tab/>
+      </w:r>
+      <w:r>
+        <w:rPr>
+          <w:rFonts w:ascii="Times New Roman" w:eastAsia="Times New Roman" w:hAnsi="Times New Roman" w:cs="Times New Roman"/>
+          <w:b/>
+          <w:sz w:val="24"/>
+          <w:szCs w:val="24"/>
+          <w:lang w:val="en-IN" w:eastAsia="en-AS"/>
+        </w:rPr>
+        <w:tab/>
+      </w:r>
+      <w:r>
+        <w:rPr>
+          <w:rFonts w:ascii="Times New Roman" w:eastAsia="Times New Roman" w:hAnsi="Times New Roman" w:cs="Times New Roman"/>
+          <w:b/>
+          <w:sz w:val="24"/>
+          <w:szCs w:val="24"/>
+          <w:lang w:val="en-IN" w:eastAsia="en-AS"/>
+        </w:rPr>
+        <w:tab/>
+      </w:r>
+      <w:r>
+        <w:rPr>
+          <w:rFonts w:ascii="Times New Roman" w:eastAsia="Times New Roman" w:hAnsi="Times New Roman" w:cs="Times New Roman"/>
+          <w:sz w:val="24"/>
+          <w:szCs w:val="24"/>
+          <w:lang w:val="en-IN" w:eastAsia="en-AS"/>
+        </w:rPr>
+        <w:t>taking list of input from previous gradient</w:t>
+      </w:r>
+      <w:r>
+        <w:rPr>
+          <w:rFonts w:ascii="Times New Roman" w:eastAsia="Times New Roman" w:hAnsi="Times New Roman" w:cs="Times New Roman"/>
+          <w:b/>
+          <w:sz w:val="24"/>
+          <w:szCs w:val="24"/>
+          <w:lang w:val="en-IN" w:eastAsia="en-AS"/>
+        </w:rPr>
+        <w:t xml:space="preserve"> </w:t>
+      </w:r>
+    </w:p>
+    <w:p>
+      <w:pPr>
+        <w:jc w:val="both"/>
+        <w:rPr>
+          <w:rFonts w:ascii="Times New Roman" w:eastAsia="Times New Roman" w:hAnsi="Times New Roman" w:cs="Times New Roman"/>
+          <w:sz w:val="24"/>
+          <w:szCs w:val="24"/>
+          <w:lang w:val="en-IN" w:eastAsia="en-AS"/>
+        </w:rPr>
+      </w:pPr>
+      <w:r>
+        <w:rPr>
+          <w:rFonts w:ascii="Times New Roman" w:eastAsia="Times New Roman" w:hAnsi="Times New Roman" w:cs="Times New Roman"/>
+          <w:b/>
+          <w:sz w:val="24"/>
+          <w:szCs w:val="24"/>
+          <w:lang w:val="en-IN" w:eastAsia="en-AS"/>
+        </w:rPr>
+        <w:tab/>
+      </w:r>
+      <w:r>
+        <w:rPr>
+          <w:rFonts w:ascii="Times New Roman" w:eastAsia="Times New Roman" w:hAnsi="Times New Roman" w:cs="Times New Roman"/>
+          <w:b/>
+          <w:sz w:val="24"/>
+          <w:szCs w:val="24"/>
+          <w:lang w:val="en-IN" w:eastAsia="en-AS"/>
+        </w:rPr>
+        <w:tab/>
+      </w:r>
+      <w:r>
+        <w:rPr>
+          <w:rFonts w:ascii="Times New Roman" w:eastAsia="Times New Roman" w:hAnsi="Times New Roman" w:cs="Times New Roman"/>
+          <w:b/>
+          <w:sz w:val="24"/>
+          <w:szCs w:val="24"/>
+          <w:lang w:val="en-IN" w:eastAsia="en-AS"/>
+        </w:rPr>
+        <w:tab/>
+      </w:r>
+      <w:r>
+        <w:rPr>
+          <w:rFonts w:ascii="Times New Roman" w:eastAsia="Times New Roman" w:hAnsi="Times New Roman" w:cs="Times New Roman"/>
+          <w:sz w:val="24"/>
+          <w:szCs w:val="24"/>
+          <w:lang w:val="en-IN" w:eastAsia="en-AS"/>
+        </w:rPr>
+        <w:t>calculating the amount of shift shape</w:t>
+      </w:r>
+    </w:p>
+    <w:p>
+      <w:pPr>
+        <w:jc w:val="both"/>
+        <w:rPr>
+          <w:rFonts w:ascii="Times New Roman" w:eastAsia="Times New Roman" w:hAnsi="Times New Roman" w:cs="Times New Roman"/>
+          <w:sz w:val="24"/>
+          <w:szCs w:val="24"/>
+          <w:lang w:val="en-IN" w:eastAsia="en-AS"/>
+        </w:rPr>
+      </w:pPr>
+      <w:r>
+        <w:rPr>
+          <w:rFonts w:ascii="Times New Roman" w:eastAsia="Times New Roman" w:hAnsi="Times New Roman" w:cs="Times New Roman"/>
+          <w:sz w:val="24"/>
+          <w:szCs w:val="24"/>
+          <w:lang w:val="en-IN" w:eastAsia="en-AS"/>
+        </w:rPr>
+        <w:lastRenderedPageBreak/>
+        <w:tab/>
+      </w:r>
+      <w:r>
+        <w:rPr>
+          <w:rFonts w:ascii="Times New Roman" w:eastAsia="Times New Roman" w:hAnsi="Times New Roman" w:cs="Times New Roman"/>
+          <w:sz w:val="24"/>
+          <w:szCs w:val="24"/>
+          <w:lang w:val="en-IN" w:eastAsia="en-AS"/>
+        </w:rPr>
+        <w:tab/>
+      </w:r>
+      <w:r>
+        <w:rPr>
+          <w:rFonts w:ascii="Times New Roman" w:eastAsia="Times New Roman" w:hAnsi="Times New Roman" w:cs="Times New Roman"/>
+          <w:sz w:val="24"/>
+          <w:szCs w:val="24"/>
+          <w:lang w:val="en-IN" w:eastAsia="en-AS"/>
+        </w:rPr>
+        <w:tab/>
+        <w:t xml:space="preserve">adding to the calculated shift to </w:t>
+      </w:r>
+      <w:proofErr w:type="spellStart"/>
+      <w:r>
+        <w:rPr>
+          <w:rFonts w:ascii="Times New Roman" w:eastAsia="Times New Roman" w:hAnsi="Times New Roman" w:cs="Times New Roman"/>
+          <w:sz w:val="24"/>
+          <w:szCs w:val="24"/>
+          <w:lang w:val="en-IN" w:eastAsia="en-AS"/>
+        </w:rPr>
+        <w:t>input_list</w:t>
+      </w:r>
+      <w:proofErr w:type="spellEnd"/>
+      <w:r>
+        <w:rPr>
+          <w:rFonts w:ascii="Times New Roman" w:eastAsia="Times New Roman" w:hAnsi="Times New Roman" w:cs="Times New Roman"/>
+          <w:sz w:val="24"/>
+          <w:szCs w:val="24"/>
+          <w:lang w:val="en-IN" w:eastAsia="en-AS"/>
+        </w:rPr>
+        <w:t xml:space="preserve"> to shift right</w:t>
+      </w:r>
+    </w:p>
+    <w:p>
+      <w:pPr>
+        <w:jc w:val="both"/>
+        <w:rPr>
+          <w:rFonts w:ascii="Times New Roman" w:eastAsia="Times New Roman" w:hAnsi="Times New Roman" w:cs="Times New Roman"/>
+          <w:sz w:val="24"/>
+          <w:szCs w:val="24"/>
+          <w:lang w:val="en-IN" w:eastAsia="en-AS"/>
+        </w:rPr>
+      </w:pPr>
+      <w:r>
+        <w:rPr>
+          <w:rFonts w:ascii="Times New Roman" w:eastAsia="Times New Roman" w:hAnsi="Times New Roman" w:cs="Times New Roman"/>
+          <w:sz w:val="24"/>
+          <w:szCs w:val="24"/>
+          <w:lang w:val="en-IN" w:eastAsia="en-AS"/>
+        </w:rPr>
+        <w:tab/>
+      </w:r>
+      <w:r>
+        <w:rPr>
+          <w:rFonts w:ascii="Times New Roman" w:eastAsia="Times New Roman" w:hAnsi="Times New Roman" w:cs="Times New Roman"/>
+          <w:sz w:val="24"/>
+          <w:szCs w:val="24"/>
+          <w:lang w:val="en-IN" w:eastAsia="en-AS"/>
+        </w:rPr>
+        <w:tab/>
+      </w:r>
+      <w:r>
+        <w:rPr>
+          <w:rFonts w:ascii="Times New Roman" w:eastAsia="Times New Roman" w:hAnsi="Times New Roman" w:cs="Times New Roman"/>
+          <w:sz w:val="24"/>
+          <w:szCs w:val="24"/>
+          <w:lang w:val="en-IN" w:eastAsia="en-AS"/>
+        </w:rPr>
+        <w:tab/>
+        <w:t xml:space="preserve">subtracting the calculated shift from </w:t>
+      </w:r>
+      <w:proofErr w:type="spellStart"/>
+      <w:r>
+        <w:rPr>
+          <w:rFonts w:ascii="Times New Roman" w:eastAsia="Times New Roman" w:hAnsi="Times New Roman" w:cs="Times New Roman"/>
+          <w:sz w:val="24"/>
+          <w:szCs w:val="24"/>
+          <w:lang w:val="en-IN" w:eastAsia="en-AS"/>
+        </w:rPr>
+        <w:t>input_list</w:t>
+      </w:r>
+      <w:proofErr w:type="spellEnd"/>
+      <w:r>
+        <w:rPr>
+          <w:rFonts w:ascii="Times New Roman" w:eastAsia="Times New Roman" w:hAnsi="Times New Roman" w:cs="Times New Roman"/>
+          <w:sz w:val="24"/>
+          <w:szCs w:val="24"/>
+          <w:lang w:val="en-IN" w:eastAsia="en-AS"/>
+        </w:rPr>
+        <w:t xml:space="preserve"> to shift left</w:t>
+      </w:r>
+    </w:p>
+    <w:p>
+      <w:pPr>
+        <w:jc w:val="both"/>
+        <w:rPr>
+          <w:rFonts w:ascii="Times New Roman" w:eastAsia="Times New Roman" w:hAnsi="Times New Roman" w:cs="Times New Roman"/>
+          <w:sz w:val="24"/>
+          <w:szCs w:val="24"/>
+          <w:lang w:val="en-IN" w:eastAsia="en-AS"/>
+        </w:rPr>
+      </w:pPr>
+    </w:p>
+    <w:p>
+      <w:pPr>
+        <w:ind w:left="2160"/>
+        <w:jc w:val="both"/>
+        <w:rPr>
+          <w:rFonts w:ascii="Times New Roman" w:eastAsia="Times New Roman" w:hAnsi="Times New Roman" w:cs="Times New Roman"/>
+          <w:sz w:val="24"/>
+          <w:szCs w:val="24"/>
+          <w:lang w:val="en-IN" w:eastAsia="en-AS"/>
+        </w:rPr>
+      </w:pPr>
+      <w:r>
+        <w:rPr>
+          <w:rFonts w:ascii="Times New Roman" w:eastAsia="Times New Roman" w:hAnsi="Times New Roman" w:cs="Times New Roman"/>
+          <w:sz w:val="24"/>
+          <w:szCs w:val="24"/>
+          <w:lang w:val="en-IN" w:eastAsia="en-AS"/>
+        </w:rPr>
+        <w:t xml:space="preserve">a loop to append values of gradient after subtracting left and </w:t>
+      </w:r>
+      <w:proofErr w:type="gramStart"/>
+      <w:r>
+        <w:rPr>
+          <w:rFonts w:ascii="Times New Roman" w:eastAsia="Times New Roman" w:hAnsi="Times New Roman" w:cs="Times New Roman"/>
+          <w:sz w:val="24"/>
+          <w:szCs w:val="24"/>
+          <w:lang w:val="en-IN" w:eastAsia="en-AS"/>
+        </w:rPr>
+        <w:t>right side</w:t>
+      </w:r>
+      <w:proofErr w:type="gramEnd"/>
+      <w:r>
+        <w:rPr>
+          <w:rFonts w:ascii="Times New Roman" w:eastAsia="Times New Roman" w:hAnsi="Times New Roman" w:cs="Times New Roman"/>
+          <w:sz w:val="24"/>
+          <w:szCs w:val="24"/>
+          <w:lang w:val="en-IN" w:eastAsia="en-AS"/>
+        </w:rPr>
+        <w:t xml:space="preserve"> expectations</w:t>
+      </w:r>
+    </w:p>
+    <w:bookmarkEnd w:id="6"/>
+    <w:bookmarkEnd w:id="7"/>
+    <w:p>
+      <w:pPr>
+        <w:jc w:val="both"/>
+        <w:rPr>
+          <w:rFonts w:ascii="Times New Roman" w:eastAsia="Times New Roman" w:hAnsi="Times New Roman" w:cs="Times New Roman"/>
+          <w:sz w:val="24"/>
+          <w:szCs w:val="24"/>
+          <w:lang w:val="en-IN" w:eastAsia="en-AS"/>
+        </w:rPr>
+      </w:pPr>
+      <w:r>
+        <w:rPr>
+          <w:rFonts w:ascii="Times New Roman" w:eastAsia="Times New Roman" w:hAnsi="Times New Roman" w:cs="Times New Roman"/>
+          <w:b/>
+          <w:sz w:val="24"/>
+          <w:szCs w:val="24"/>
+          <w:lang w:val="en-IN" w:eastAsia="en-AS"/>
+        </w:rPr>
+        <w:tab/>
+      </w:r>
+      <w:r>
+        <w:rPr>
+          <w:rFonts w:ascii="Times New Roman" w:eastAsia="Times New Roman" w:hAnsi="Times New Roman" w:cs="Times New Roman"/>
+          <w:b/>
+          <w:sz w:val="24"/>
+          <w:szCs w:val="24"/>
+          <w:lang w:val="en-IN" w:eastAsia="en-AS"/>
+        </w:rPr>
+        <w:tab/>
+      </w:r>
+      <w:r>
+        <w:rPr>
+          <w:rFonts w:ascii="Times New Roman" w:eastAsia="Times New Roman" w:hAnsi="Times New Roman" w:cs="Times New Roman"/>
+          <w:b/>
+          <w:sz w:val="24"/>
+          <w:szCs w:val="24"/>
+          <w:lang w:val="en-IN" w:eastAsia="en-AS"/>
+        </w:rPr>
+        <w:tab/>
       </w:r>
     </w:p>
     <w:p>
@@ -8787,7 +9878,7 @@
         <v:path o:extrusionok="f" gradientshapeok="t" o:connecttype="rect"/>
         <o:lock v:ext="edit" aspectratio="t"/>
       </v:shapetype>
-      <v:shape id="_x0000_i1064" type="#_x0000_t75" style="width:6.75pt;height:15pt;visibility:visible;mso-wrap-style:square" o:bullet="t">
+      <v:shape id="_x0000_i1035" type="#_x0000_t75" style="width:6.75pt;height:15pt;visibility:visible;mso-wrap-style:square" o:bullet="t">
         <v:imagedata r:id="rId1" o:title="{F287BFB5-3A23-4291-8CA8-0B070FA3B663}"/>
       </v:shape>
     </w:pict>
@@ -10395,7 +11486,7 @@
 </file>
 
 <file path=customXml/itemProps1.xml><?xml version="1.0" encoding="utf-8"?>
-<ds:datastoreItem xmlns:ds="http://schemas.openxmlformats.org/officeDocument/2006/customXml" ds:itemID="{3D012CD4-7CFC-40A7-BAD1-6C8097C3A314}">
+<ds:datastoreItem xmlns:ds="http://schemas.openxmlformats.org/officeDocument/2006/customXml" ds:itemID="{ABFB33B8-715B-45B2-993F-E2ED17C3D42D}">
   <ds:schemaRefs>
     <ds:schemaRef ds:uri="http://schemas.openxmlformats.org/officeDocument/2006/bibliography"/>
   </ds:schemaRefs>

</xml_diff>